<commit_message>
XRDDEV-404 refresh, edit service descriptions, stable order of data properties
</commit_message>
<xml_diff>
--- a/doc/Architecture/spec-al_x-road_audit_log_events_1.7_Y-883-17.docx
+++ b/doc/Architecture/spec-al_x-road_audit_log_events_1.7_Y-883-17.docx
@@ -329,7 +329,7 @@
             </w:r>
             <w:r>
               <w:rPr/>
-              <w:t>23</w:t>
+              <w:t>24</w:t>
             </w:r>
             <w:r>
               <w:rPr/>
@@ -16033,7 +16033,6 @@
                 <w:szCs w:val="18"/>
               </w:rPr>
             </w:pPr>
-            <w:bookmarkStart w:id="49" w:name="__DdeLink__2451_3857123124"/>
             <w:r>
               <w:rPr>
                 <w:rFonts w:ascii="Courier New" w:hAnsi="Courier New"/>
@@ -16049,7 +16048,6 @@
               </w:rPr>
               <w:t xml:space="preserve"> – the identifier of the corresponding management request in the central server</w:t>
             </w:r>
-            <w:bookmarkEnd w:id="49"/>
           </w:p>
           <w:p>
             <w:pPr>
@@ -17072,26 +17070,36 @@
               <w:tabs>
                 <w:tab w:val="left" w:pos="360" w:leader="none"/>
               </w:tabs>
-              <w:rPr>
-                <w:rFonts w:ascii="Courier New" w:hAnsi="Courier New"/>
-                <w:sz w:val="18"/>
-                <w:szCs w:val="18"/>
-              </w:rPr>
-            </w:pPr>
-            <w:r>
-              <w:rPr>
-                <w:rFonts w:ascii="Courier New" w:hAnsi="Courier New"/>
-                <w:sz w:val="18"/>
-                <w:szCs w:val="18"/>
-              </w:rPr>
-              <w:t>wsdls</w:t>
-            </w:r>
-            <w:r>
-              <w:rPr>
-                <w:sz w:val="18"/>
-                <w:szCs w:val="18"/>
-              </w:rPr>
-              <w:t xml:space="preserve"> – the list of the refreshed WSDLs of the selected client. The list item contains of the following data fields:</w:t>
+              <w:rPr/>
+            </w:pPr>
+            <w:r>
+              <w:rPr>
+                <w:rFonts w:ascii="Courier New" w:hAnsi="Courier New"/>
+                <w:sz w:val="18"/>
+                <w:szCs w:val="18"/>
+              </w:rPr>
+              <w:t>wsdl</w:t>
+            </w:r>
+            <w:r>
+              <w:rPr>
+                <w:sz w:val="18"/>
+                <w:szCs w:val="18"/>
+              </w:rPr>
+              <w:t xml:space="preserve"> – the </w:t>
+            </w:r>
+            <w:r>
+              <w:rPr>
+                <w:sz w:val="18"/>
+                <w:szCs w:val="18"/>
+              </w:rPr>
+              <w:t>refreshed</w:t>
+            </w:r>
+            <w:r>
+              <w:rPr>
+                <w:sz w:val="18"/>
+                <w:szCs w:val="18"/>
+              </w:rPr>
+              <w:t xml:space="preserve"> WSDL of the selected client. The value of the field is a structure containing the following data fields:</w:t>
             </w:r>
           </w:p>
           <w:p>
@@ -17206,18 +17214,14 @@
               <w:pStyle w:val="TableContents"/>
               <w:suppressLineNumbers/>
               <w:spacing w:before="0" w:after="113"/>
-              <w:rPr>
-                <w:rFonts w:ascii="Courier New" w:hAnsi="Courier New"/>
-                <w:sz w:val="18"/>
-                <w:szCs w:val="18"/>
-              </w:rPr>
-            </w:pPr>
-            <w:r>
-              <w:rPr>
-                <w:sz w:val="18"/>
-                <w:szCs w:val="18"/>
-              </w:rPr>
-              <w:t>Edit WSDL</w:t>
+              <w:rPr/>
+            </w:pPr>
+            <w:r>
+              <w:rPr>
+                <w:sz w:val="18"/>
+                <w:szCs w:val="18"/>
+              </w:rPr>
+              <w:t>Edit service description</w:t>
             </w:r>
           </w:p>
         </w:tc>
@@ -17243,11 +17247,129 @@
               <w:tabs>
                 <w:tab w:val="left" w:pos="360" w:leader="none"/>
               </w:tabs>
-              <w:rPr>
-                <w:rFonts w:ascii="Courier New" w:hAnsi="Courier New"/>
-                <w:sz w:val="18"/>
-                <w:szCs w:val="18"/>
-              </w:rPr>
+              <w:spacing w:before="0" w:after="113"/>
+              <w:rPr/>
+            </w:pPr>
+            <w:r>
+              <w:rPr>
+                <w:sz w:val="18"/>
+                <w:szCs w:val="18"/>
+              </w:rPr>
+              <w:t>either</w:t>
+            </w:r>
+            <w:r>
+              <w:rPr>
+                <w:sz w:val="18"/>
+                <w:szCs w:val="18"/>
+              </w:rPr>
+              <w:t xml:space="preserve"> </w:t>
+            </w:r>
+            <w:r>
+              <w:rPr>
+                <w:i/>
+                <w:iCs/>
+                <w:sz w:val="18"/>
+                <w:szCs w:val="18"/>
+              </w:rPr>
+              <w:t>Edit wsdl service description</w:t>
+            </w:r>
+            <w:r>
+              <w:rPr>
+                <w:sz w:val="18"/>
+                <w:szCs w:val="18"/>
+              </w:rPr>
+              <w:t xml:space="preserve"> </w:t>
+            </w:r>
+            <w:r>
+              <w:rPr>
+                <w:sz w:val="18"/>
+                <w:szCs w:val="18"/>
+              </w:rPr>
+              <w:t xml:space="preserve">or </w:t>
+            </w:r>
+            <w:r>
+              <w:rPr>
+                <w:i/>
+                <w:iCs/>
+                <w:sz w:val="18"/>
+                <w:szCs w:val="18"/>
+              </w:rPr>
+              <w:t>Edit openapi3 service description</w:t>
+            </w:r>
+            <w:r>
+              <w:rPr>
+                <w:sz w:val="18"/>
+                <w:szCs w:val="18"/>
+              </w:rPr>
+              <w:t xml:space="preserve">, but  a failure before actual service description </w:t>
+            </w:r>
+            <w:r>
+              <w:rPr>
+                <w:sz w:val="18"/>
+                <w:szCs w:val="18"/>
+              </w:rPr>
+              <w:t>type</w:t>
+            </w:r>
+            <w:r>
+              <w:rPr>
+                <w:sz w:val="18"/>
+                <w:szCs w:val="18"/>
+              </w:rPr>
+              <w:t xml:space="preserve"> has been determined</w:t>
+            </w:r>
+          </w:p>
+        </w:tc>
+      </w:tr>
+      <w:tr>
+        <w:trPr/>
+        <w:tc>
+          <w:tcPr>
+            <w:tcW w:w="2942" w:type="dxa"/>
+            <w:tcBorders>
+              <w:left w:val="single" w:sz="8" w:space="0" w:color="000000"/>
+              <w:bottom w:val="single" w:sz="8" w:space="0" w:color="000000"/>
+              <w:insideH w:val="single" w:sz="8" w:space="0" w:color="000000"/>
+            </w:tcBorders>
+            <w:shd w:fill="auto" w:val="clear"/>
+          </w:tcPr>
+          <w:p>
+            <w:pPr>
+              <w:pStyle w:val="TableContents"/>
+              <w:spacing w:before="0" w:after="113"/>
+              <w:rPr/>
+            </w:pPr>
+            <w:r>
+              <w:rPr>
+                <w:sz w:val="18"/>
+                <w:szCs w:val="18"/>
+              </w:rPr>
+              <w:t>Edit wsdl service description</w:t>
+            </w:r>
+          </w:p>
+        </w:tc>
+        <w:tc>
+          <w:tcPr>
+            <w:tcW w:w="6013" w:type="dxa"/>
+            <w:tcBorders>
+              <w:left w:val="single" w:sz="8" w:space="0" w:color="000000"/>
+              <w:bottom w:val="single" w:sz="8" w:space="0" w:color="000000"/>
+              <w:right w:val="single" w:sz="8" w:space="0" w:color="000000"/>
+              <w:insideH w:val="single" w:sz="8" w:space="0" w:color="000000"/>
+              <w:insideV w:val="single" w:sz="8" w:space="0" w:color="000000"/>
+            </w:tcBorders>
+            <w:shd w:fill="auto" w:val="clear"/>
+          </w:tcPr>
+          <w:p>
+            <w:pPr>
+              <w:pStyle w:val="TableContents"/>
+              <w:numPr>
+                <w:ilvl w:val="0"/>
+                <w:numId w:val="4"/>
+              </w:numPr>
+              <w:tabs>
+                <w:tab w:val="left" w:pos="360" w:leader="none"/>
+              </w:tabs>
+              <w:rPr/>
             </w:pPr>
             <w:r>
               <w:rPr>
@@ -17275,11 +17397,7 @@
               <w:tabs>
                 <w:tab w:val="left" w:pos="360" w:leader="none"/>
               </w:tabs>
-              <w:rPr>
-                <w:rFonts w:ascii="Courier New" w:hAnsi="Courier New"/>
-                <w:sz w:val="18"/>
-                <w:szCs w:val="18"/>
-              </w:rPr>
+              <w:rPr/>
             </w:pPr>
             <w:r>
               <w:rPr>
@@ -17307,11 +17425,7 @@
               <w:tabs>
                 <w:tab w:val="left" w:pos="723" w:leader="none"/>
               </w:tabs>
-              <w:rPr>
-                <w:rFonts w:ascii="Courier New" w:hAnsi="Courier New"/>
-                <w:sz w:val="18"/>
-                <w:szCs w:val="18"/>
-              </w:rPr>
+              <w:rPr/>
             </w:pPr>
             <w:r>
               <w:rPr>
@@ -17339,11 +17453,7 @@
               <w:tabs>
                 <w:tab w:val="left" w:pos="723" w:leader="none"/>
               </w:tabs>
-              <w:rPr>
-                <w:rFonts w:ascii="Courier New" w:hAnsi="Courier New"/>
-                <w:sz w:val="18"/>
-                <w:szCs w:val="18"/>
-              </w:rPr>
+              <w:rPr/>
             </w:pPr>
             <w:r>
               <w:rPr>
@@ -17371,11 +17481,7 @@
               <w:tabs>
                 <w:tab w:val="left" w:pos="723" w:leader="none"/>
               </w:tabs>
-              <w:rPr>
-                <w:rFonts w:ascii="Courier New" w:hAnsi="Courier New"/>
-                <w:sz w:val="18"/>
-                <w:szCs w:val="18"/>
-              </w:rPr>
+              <w:rPr/>
             </w:pPr>
             <w:r>
               <w:rPr>
@@ -17420,6 +17526,81 @@
                 <w:szCs w:val="18"/>
               </w:rPr>
               <w:t xml:space="preserve"> – the list of services removed by the new WSDL</w:t>
+            </w:r>
+          </w:p>
+        </w:tc>
+      </w:tr>
+      <w:tr>
+        <w:trPr/>
+        <w:tc>
+          <w:tcPr>
+            <w:tcW w:w="2942" w:type="dxa"/>
+            <w:tcBorders>
+              <w:left w:val="single" w:sz="8" w:space="0" w:color="000000"/>
+              <w:bottom w:val="single" w:sz="8" w:space="0" w:color="000000"/>
+              <w:insideH w:val="single" w:sz="8" w:space="0" w:color="000000"/>
+            </w:tcBorders>
+            <w:shd w:fill="auto" w:val="clear"/>
+          </w:tcPr>
+          <w:p>
+            <w:pPr>
+              <w:pStyle w:val="TableContents"/>
+              <w:spacing w:before="0" w:after="113"/>
+              <w:rPr/>
+            </w:pPr>
+            <w:bookmarkStart w:id="49" w:name="__DdeLink__2463_3857123124"/>
+            <w:r>
+              <w:rPr>
+                <w:sz w:val="18"/>
+                <w:szCs w:val="18"/>
+              </w:rPr>
+              <w:t xml:space="preserve">Edit </w:t>
+            </w:r>
+            <w:r>
+              <w:rPr>
+                <w:sz w:val="18"/>
+                <w:szCs w:val="18"/>
+              </w:rPr>
+              <w:t>openapi3</w:t>
+            </w:r>
+            <w:r>
+              <w:rPr>
+                <w:sz w:val="18"/>
+                <w:szCs w:val="18"/>
+              </w:rPr>
+              <w:t xml:space="preserve"> service description</w:t>
+            </w:r>
+            <w:bookmarkEnd w:id="49"/>
+          </w:p>
+        </w:tc>
+        <w:tc>
+          <w:tcPr>
+            <w:tcW w:w="6013" w:type="dxa"/>
+            <w:tcBorders>
+              <w:left w:val="single" w:sz="8" w:space="0" w:color="000000"/>
+              <w:bottom w:val="single" w:sz="8" w:space="0" w:color="000000"/>
+              <w:right w:val="single" w:sz="8" w:space="0" w:color="000000"/>
+              <w:insideH w:val="single" w:sz="8" w:space="0" w:color="000000"/>
+              <w:insideV w:val="single" w:sz="8" w:space="0" w:color="000000"/>
+            </w:tcBorders>
+            <w:shd w:fill="auto" w:val="clear"/>
+          </w:tcPr>
+          <w:p>
+            <w:pPr>
+              <w:pStyle w:val="TableContents"/>
+              <w:numPr>
+                <w:ilvl w:val="0"/>
+                <w:numId w:val="4"/>
+              </w:numPr>
+              <w:tabs>
+                <w:tab w:val="left" w:pos="360" w:leader="none"/>
+              </w:tabs>
+              <w:spacing w:before="0" w:after="113"/>
+              <w:rPr/>
+            </w:pPr>
+            <w:r>
+              <w:rPr/>
+              <w:t>?</w:t>
             </w:r>
           </w:p>
         </w:tc>
@@ -27105,7 +27286,7 @@
     </w:r>
     <w:r>
       <w:rPr/>
-      <w:t>23</w:t>
+      <w:t>24</w:t>
     </w:r>
     <w:r>
       <w:rPr/>
@@ -27129,7 +27310,7 @@
     </w:r>
     <w:r>
       <w:rPr/>
-      <w:t>23</w:t>
+      <w:t>24</w:t>
     </w:r>
     <w:r>
       <w:rPr/>

</xml_diff>

<commit_message>
XRDDEV-404 add rest of keys and certificates events, untested
</commit_message>
<xml_diff>
--- a/doc/Architecture/spec-al_x-road_audit_log_events_1.7_Y-883-17.docx
+++ b/doc/Architecture/spec-al_x-road_audit_log_events_1.7_Y-883-17.docx
@@ -21273,6 +21273,7 @@
               <w:spacing w:before="0" w:after="113"/>
               <w:rPr/>
             </w:pPr>
+            <w:bookmarkStart w:id="54" w:name="__DdeLink__2526_1008938026"/>
             <w:r>
               <w:rPr>
                 <w:sz w:val="18"/>
@@ -21296,6 +21297,7 @@
               </w:rPr>
               <w:t xml:space="preserve"> is reached</w:t>
             </w:r>
+            <w:bookmarkEnd w:id="54"/>
           </w:p>
         </w:tc>
         <w:tc>
@@ -21961,7 +21963,7 @@
                 <w:szCs w:val="18"/>
               </w:rPr>
             </w:pPr>
-            <w:bookmarkStart w:id="54" w:name="__DdeLink__2516_453579613"/>
+            <w:bookmarkStart w:id="55" w:name="__DdeLink__2516_453579613"/>
             <w:r>
               <w:rPr>
                 <w:rFonts w:ascii="Courier New" w:hAnsi="Courier New"/>
@@ -22009,7 +22011,7 @@
               </w:rPr>
               <w:t xml:space="preserve"> – the client identifier of the client which certificate request was generated</w:t>
             </w:r>
-            <w:bookmarkEnd w:id="54"/>
+            <w:bookmarkEnd w:id="55"/>
           </w:p>
           <w:p>
             <w:pPr>
@@ -22168,7 +22170,7 @@
                 <w:szCs w:val="18"/>
               </w:rPr>
             </w:pPr>
-            <w:bookmarkStart w:id="55" w:name="__DdeLink__6280_15607676"/>
+            <w:bookmarkStart w:id="56" w:name="__DdeLink__6280_15607676"/>
             <w:r>
               <w:rPr>
                 <w:rFonts w:ascii="Courier New" w:hAnsi="Courier New"/>
@@ -22373,7 +22375,7 @@
               </w:rPr>
               <w:t xml:space="preserve"> – the identifier of the deleted certificate request</w:t>
             </w:r>
-            <w:bookmarkEnd w:id="55"/>
+            <w:bookmarkEnd w:id="56"/>
           </w:p>
         </w:tc>
       </w:tr>
@@ -22872,7 +22874,7 @@
               </w:rPr>
               <w:t xml:space="preserve"> – the </w:t>
             </w:r>
-            <w:bookmarkStart w:id="56" w:name="__DdeLink__27498_6223366833"/>
+            <w:bookmarkStart w:id="57" w:name="__DdeLink__27498_6223366833"/>
             <w:r>
               <w:rPr>
                 <w:sz w:val="18"/>
@@ -22888,7 +22890,7 @@
               </w:rPr>
               <w:t>certHash</w:t>
             </w:r>
-            <w:bookmarkEnd w:id="56"/>
+            <w:bookmarkEnd w:id="57"/>
           </w:p>
           <w:p>
             <w:pPr>
@@ -23344,18 +23346,36 @@
               <w:pStyle w:val="TableContents"/>
               <w:suppressLineNumbers/>
               <w:spacing w:before="0" w:after="113"/>
-              <w:rPr>
-                <w:rFonts w:ascii="Courier New" w:hAnsi="Courier New"/>
-                <w:sz w:val="18"/>
-                <w:szCs w:val="18"/>
-              </w:rPr>
-            </w:pPr>
-            <w:r>
-              <w:rPr>
-                <w:sz w:val="18"/>
-                <w:szCs w:val="18"/>
-              </w:rPr>
-              <w:t>Delete certificate from configuration</w:t>
+              <w:rPr/>
+            </w:pPr>
+            <w:r>
+              <w:rPr>
+                <w:sz w:val="18"/>
+                <w:szCs w:val="18"/>
+              </w:rPr>
+              <w:t>Delete certificate</w:t>
+            </w:r>
+          </w:p>
+          <w:p>
+            <w:pPr>
+              <w:pStyle w:val="TableContents"/>
+              <w:suppressLineNumbers/>
+              <w:spacing w:before="0" w:after="113"/>
+              <w:rPr/>
+            </w:pPr>
+            <w:r>
+              <w:rPr>
+                <w:sz w:val="18"/>
+                <w:szCs w:val="18"/>
+              </w:rPr>
+              <w:t xml:space="preserve">Event name is used if event fails before </w:t>
+            </w:r>
+            <w:r>
+              <w:rPr>
+                <w:sz w:val="18"/>
+                <w:szCs w:val="18"/>
+              </w:rPr>
+              <w:t>it is known where certificate is delete from (configuration or token)</w:t>
             </w:r>
           </w:p>
         </w:tc>
@@ -23382,297 +23402,12 @@
               <w:tabs>
                 <w:tab w:val="left" w:pos="360" w:leader="none"/>
               </w:tabs>
-              <w:rPr>
-                <w:rFonts w:ascii="Courier New" w:hAnsi="Courier New"/>
-                <w:sz w:val="18"/>
-                <w:szCs w:val="18"/>
-              </w:rPr>
-            </w:pPr>
-            <w:r>
-              <w:rPr>
-                <w:rFonts w:ascii="Courier New" w:hAnsi="Courier New"/>
-                <w:sz w:val="18"/>
-                <w:szCs w:val="18"/>
-              </w:rPr>
-              <w:t>tokenId</w:t>
-            </w:r>
-            <w:r>
-              <w:rPr>
-                <w:sz w:val="18"/>
-                <w:szCs w:val="18"/>
-              </w:rPr>
-              <w:t xml:space="preserve"> – the identifier of token where the key of the deleted certificate located</w:t>
-            </w:r>
-          </w:p>
-          <w:p>
-            <w:pPr>
-              <w:pStyle w:val="TableContents"/>
-              <w:numPr>
-                <w:ilvl w:val="0"/>
-                <w:numId w:val="4"/>
-              </w:numPr>
-              <w:tabs>
-                <w:tab w:val="left" w:pos="360" w:leader="none"/>
-              </w:tabs>
-              <w:rPr>
-                <w:rFonts w:ascii="Courier New" w:hAnsi="Courier New"/>
-                <w:sz w:val="18"/>
-                <w:szCs w:val="18"/>
-              </w:rPr>
-            </w:pPr>
-            <w:r>
-              <w:rPr>
-                <w:rFonts w:ascii="Courier New" w:hAnsi="Courier New"/>
-                <w:sz w:val="18"/>
-                <w:szCs w:val="18"/>
-              </w:rPr>
-              <w:t>tokenSerialNumber</w:t>
-            </w:r>
-            <w:r>
-              <w:rPr>
-                <w:sz w:val="18"/>
-                <w:szCs w:val="18"/>
-              </w:rPr>
-              <w:t xml:space="preserve"> – the serial number of the token </w:t>
-            </w:r>
-          </w:p>
-          <w:p>
-            <w:pPr>
-              <w:pStyle w:val="TableContents"/>
-              <w:numPr>
-                <w:ilvl w:val="0"/>
-                <w:numId w:val="4"/>
-              </w:numPr>
-              <w:tabs>
-                <w:tab w:val="left" w:pos="360" w:leader="none"/>
-              </w:tabs>
-              <w:rPr>
-                <w:rFonts w:ascii="Courier New" w:hAnsi="Courier New"/>
-                <w:sz w:val="18"/>
-                <w:szCs w:val="18"/>
-              </w:rPr>
-            </w:pPr>
-            <w:r>
-              <w:rPr>
-                <w:rFonts w:ascii="Courier New" w:hAnsi="Courier New"/>
-                <w:sz w:val="18"/>
-                <w:szCs w:val="18"/>
-              </w:rPr>
-              <w:t>tokenFriendlyName</w:t>
-            </w:r>
-            <w:r>
-              <w:rPr>
-                <w:sz w:val="18"/>
-                <w:szCs w:val="18"/>
-              </w:rPr>
-              <w:t xml:space="preserve"> – the friendly name of the token</w:t>
-            </w:r>
-          </w:p>
-          <w:p>
-            <w:pPr>
-              <w:pStyle w:val="TableContents"/>
-              <w:numPr>
-                <w:ilvl w:val="0"/>
-                <w:numId w:val="4"/>
-              </w:numPr>
-              <w:tabs>
-                <w:tab w:val="left" w:pos="360" w:leader="none"/>
-              </w:tabs>
-              <w:rPr>
-                <w:rFonts w:ascii="Courier New" w:hAnsi="Courier New"/>
-                <w:sz w:val="18"/>
-                <w:szCs w:val="18"/>
-              </w:rPr>
-            </w:pPr>
-            <w:r>
-              <w:rPr>
-                <w:rFonts w:ascii="Courier New" w:hAnsi="Courier New"/>
-                <w:sz w:val="18"/>
-                <w:szCs w:val="18"/>
-              </w:rPr>
-              <w:t>keyId</w:t>
-            </w:r>
-            <w:r>
-              <w:rPr>
-                <w:sz w:val="18"/>
-                <w:szCs w:val="18"/>
-              </w:rPr>
-              <w:t xml:space="preserve"> – the identifier of the key of the deleted certificate </w:t>
-            </w:r>
-          </w:p>
-          <w:p>
-            <w:pPr>
-              <w:pStyle w:val="TableContents"/>
-              <w:numPr>
-                <w:ilvl w:val="0"/>
-                <w:numId w:val="4"/>
-              </w:numPr>
-              <w:tabs>
-                <w:tab w:val="left" w:pos="360" w:leader="none"/>
-              </w:tabs>
-              <w:rPr>
-                <w:rFonts w:ascii="Courier New" w:hAnsi="Courier New"/>
-                <w:sz w:val="18"/>
-                <w:szCs w:val="18"/>
-              </w:rPr>
-            </w:pPr>
-            <w:r>
-              <w:rPr>
-                <w:rFonts w:ascii="Courier New" w:hAnsi="Courier New"/>
-                <w:sz w:val="18"/>
-                <w:szCs w:val="18"/>
-              </w:rPr>
-              <w:t>keyFriendlyName</w:t>
-            </w:r>
-            <w:r>
-              <w:rPr>
-                <w:sz w:val="18"/>
-                <w:szCs w:val="18"/>
-              </w:rPr>
-              <w:t xml:space="preserve"> – the friendly name of the key</w:t>
-            </w:r>
-          </w:p>
-          <w:p>
-            <w:pPr>
-              <w:pStyle w:val="TableContents"/>
-              <w:numPr>
-                <w:ilvl w:val="0"/>
-                <w:numId w:val="4"/>
-              </w:numPr>
-              <w:tabs>
-                <w:tab w:val="left" w:pos="360" w:leader="none"/>
-              </w:tabs>
-              <w:rPr>
-                <w:rFonts w:ascii="Courier New" w:hAnsi="Courier New"/>
-                <w:sz w:val="18"/>
-                <w:szCs w:val="18"/>
-              </w:rPr>
-            </w:pPr>
-            <w:r>
-              <w:rPr>
-                <w:rFonts w:ascii="Courier New" w:hAnsi="Courier New"/>
-                <w:sz w:val="18"/>
-                <w:szCs w:val="18"/>
-              </w:rPr>
-              <w:t>keyUsage</w:t>
-            </w:r>
-            <w:r>
-              <w:rPr>
-                <w:sz w:val="18"/>
-                <w:szCs w:val="18"/>
-              </w:rPr>
-              <w:t xml:space="preserve"> – the key usage</w:t>
-            </w:r>
-          </w:p>
-          <w:p>
-            <w:pPr>
-              <w:pStyle w:val="TableContents"/>
-              <w:numPr>
-                <w:ilvl w:val="0"/>
-                <w:numId w:val="4"/>
-              </w:numPr>
-              <w:tabs>
-                <w:tab w:val="left" w:pos="360" w:leader="none"/>
-              </w:tabs>
-              <w:rPr>
-                <w:rFonts w:ascii="Courier New" w:hAnsi="Courier New"/>
-                <w:sz w:val="18"/>
-                <w:szCs w:val="18"/>
-              </w:rPr>
-            </w:pPr>
-            <w:r>
-              <w:rPr>
-                <w:rFonts w:ascii="Courier New" w:hAnsi="Courier New"/>
-                <w:sz w:val="18"/>
-                <w:szCs w:val="18"/>
-              </w:rPr>
-              <w:t>certId</w:t>
-            </w:r>
-            <w:r>
-              <w:rPr>
-                <w:sz w:val="18"/>
-                <w:szCs w:val="18"/>
-              </w:rPr>
-              <w:t xml:space="preserve"> – the identifier of the deleted certificate</w:t>
-            </w:r>
-          </w:p>
-          <w:p>
-            <w:pPr>
-              <w:pStyle w:val="TableContents"/>
-              <w:numPr>
-                <w:ilvl w:val="0"/>
-                <w:numId w:val="4"/>
-              </w:numPr>
-              <w:tabs>
-                <w:tab w:val="left" w:pos="360" w:leader="none"/>
-              </w:tabs>
-              <w:rPr>
-                <w:rFonts w:ascii="Courier New" w:hAnsi="Courier New"/>
-                <w:sz w:val="18"/>
-                <w:szCs w:val="18"/>
-              </w:rPr>
-            </w:pPr>
-            <w:r>
-              <w:rPr>
-                <w:rFonts w:ascii="Courier New" w:hAnsi="Courier New"/>
-                <w:sz w:val="18"/>
-                <w:szCs w:val="18"/>
-              </w:rPr>
-              <w:t>certHash</w:t>
-            </w:r>
-            <w:r>
-              <w:rPr>
-                <w:sz w:val="18"/>
-                <w:szCs w:val="18"/>
-              </w:rPr>
-              <w:t xml:space="preserve"> – the hash of the deleted certificate</w:t>
-            </w:r>
-          </w:p>
-          <w:p>
-            <w:pPr>
-              <w:pStyle w:val="TableContents"/>
-              <w:numPr>
-                <w:ilvl w:val="0"/>
-                <w:numId w:val="4"/>
-              </w:numPr>
-              <w:tabs>
-                <w:tab w:val="left" w:pos="360" w:leader="none"/>
-              </w:tabs>
-              <w:spacing w:before="0" w:after="113"/>
-              <w:rPr/>
-            </w:pPr>
-            <w:r>
-              <w:rPr>
-                <w:rFonts w:ascii="Courier New" w:hAnsi="Courier New"/>
-                <w:sz w:val="18"/>
-                <w:szCs w:val="18"/>
-              </w:rPr>
-              <w:t>certHashAlgorithm</w:t>
-            </w:r>
-            <w:r>
-              <w:rPr>
-                <w:sz w:val="18"/>
-                <w:szCs w:val="18"/>
-              </w:rPr>
-              <w:t xml:space="preserve"> – the </w:t>
-            </w:r>
-            <w:bookmarkStart w:id="57" w:name="__DdeLink__27498_62233668"/>
-            <w:r>
-              <w:rPr>
-                <w:sz w:val="18"/>
-                <w:szCs w:val="18"/>
-              </w:rPr>
-              <w:t xml:space="preserve">hash algorithm used to calculate value of the field </w:t>
-            </w:r>
-            <w:r>
-              <w:rPr>
-                <w:rFonts w:ascii="Courier New" w:hAnsi="Courier New"/>
-                <w:sz w:val="18"/>
-                <w:szCs w:val="18"/>
-              </w:rPr>
-              <w:t>certHash</w:t>
-            </w:r>
-            <w:bookmarkEnd w:id="57"/>
+              <w:spacing w:before="0" w:after="113"/>
+              <w:rPr/>
+            </w:pPr>
+            <w:r>
+              <w:rPr/>
+            </w:r>
           </w:p>
         </w:tc>
       </w:tr>
@@ -23682,7 +23417,6 @@
           <w:tcPr>
             <w:tcW w:w="2943" w:type="dxa"/>
             <w:tcBorders>
-              <w:top w:val="single" w:sz="8" w:space="0" w:color="000000"/>
               <w:left w:val="single" w:sz="8" w:space="0" w:color="000000"/>
               <w:bottom w:val="single" w:sz="8" w:space="0" w:color="000000"/>
               <w:insideH w:val="single" w:sz="8" w:space="0" w:color="000000"/>
@@ -23705,7 +23439,7 @@
                 <w:sz w:val="18"/>
                 <w:szCs w:val="18"/>
               </w:rPr>
-              <w:t>Delete certificate from foken</w:t>
+              <w:t>Delete certificate from configuration</w:t>
             </w:r>
           </w:p>
         </w:tc>
@@ -23713,7 +23447,6 @@
           <w:tcPr>
             <w:tcW w:w="6017" w:type="dxa"/>
             <w:tcBorders>
-              <w:top w:val="single" w:sz="8" w:space="0" w:color="000000"/>
               <w:left w:val="single" w:sz="8" w:space="0" w:color="000000"/>
               <w:bottom w:val="single" w:sz="8" w:space="0" w:color="000000"/>
               <w:right w:val="single" w:sz="8" w:space="0" w:color="000000"/>
@@ -24006,7 +23739,7 @@
               </w:rPr>
               <w:t xml:space="preserve"> – the </w:t>
             </w:r>
-            <w:bookmarkStart w:id="58" w:name="__DdeLink__27498_6223366835"/>
+            <w:bookmarkStart w:id="58" w:name="__DdeLink__27498_62233668"/>
             <w:r>
               <w:rPr>
                 <w:sz w:val="18"/>
@@ -24055,7 +23788,7 @@
                 <w:sz w:val="18"/>
                 <w:szCs w:val="18"/>
               </w:rPr>
-              <w:t>Enable certificate</w:t>
+              <w:t>Delete certificate from foken</w:t>
             </w:r>
           </w:p>
         </w:tc>
@@ -24101,7 +23834,7 @@
                 <w:sz w:val="18"/>
                 <w:szCs w:val="18"/>
               </w:rPr>
-              <w:t xml:space="preserve"> – the identifier of token where the key of the enabled certificate located</w:t>
+              <w:t xml:space="preserve"> – the identifier of token where the key of the deleted certificate located</w:t>
             </w:r>
           </w:p>
           <w:p>
@@ -24197,7 +23930,7 @@
                 <w:sz w:val="18"/>
                 <w:szCs w:val="18"/>
               </w:rPr>
-              <w:t xml:space="preserve"> – the identifier of the key of the enabled certificate</w:t>
+              <w:t xml:space="preserve"> – the identifier of the key of the deleted certificate </w:t>
             </w:r>
           </w:p>
           <w:p>
@@ -24293,7 +24026,7 @@
                 <w:sz w:val="18"/>
                 <w:szCs w:val="18"/>
               </w:rPr>
-              <w:t xml:space="preserve"> – the identifier of the enabled certificate</w:t>
+              <w:t xml:space="preserve"> – the identifier of the deleted certificate</w:t>
             </w:r>
           </w:p>
           <w:p>
@@ -24325,7 +24058,7 @@
                 <w:sz w:val="18"/>
                 <w:szCs w:val="18"/>
               </w:rPr>
-              <w:t xml:space="preserve"> – the hash of the enabled certificate</w:t>
+              <w:t xml:space="preserve"> – the hash of the deleted certificate</w:t>
             </w:r>
           </w:p>
           <w:p>
@@ -24354,7 +24087,15 @@
                 <w:sz w:val="18"/>
                 <w:szCs w:val="18"/>
               </w:rPr>
-              <w:t xml:space="preserve"> – the hash algorithm used to calculate value of the field </w:t>
+              <w:t xml:space="preserve"> – the </w:t>
+            </w:r>
+            <w:bookmarkStart w:id="59" w:name="__DdeLink__27498_6223366835"/>
+            <w:r>
+              <w:rPr>
+                <w:sz w:val="18"/>
+                <w:szCs w:val="18"/>
+              </w:rPr>
+              <w:t xml:space="preserve">hash algorithm used to calculate value of the field </w:t>
             </w:r>
             <w:r>
               <w:rPr>
@@ -24364,6 +24105,7 @@
               </w:rPr>
               <w:t>certHash</w:t>
             </w:r>
+            <w:bookmarkEnd w:id="59"/>
           </w:p>
         </w:tc>
       </w:tr>
@@ -24396,7 +24138,7 @@
                 <w:sz w:val="18"/>
                 <w:szCs w:val="18"/>
               </w:rPr>
-              <w:t>Disable certificate</w:t>
+              <w:t>Enable certificate</w:t>
             </w:r>
           </w:p>
         </w:tc>
@@ -24442,7 +24184,7 @@
                 <w:sz w:val="18"/>
                 <w:szCs w:val="18"/>
               </w:rPr>
-              <w:t xml:space="preserve"> – the identifier of the token where the key of the disabled certificate located</w:t>
+              <w:t xml:space="preserve"> – the identifier of token where the key of the enabled certificate located</w:t>
             </w:r>
           </w:p>
           <w:p>
@@ -24474,7 +24216,7 @@
                 <w:sz w:val="18"/>
                 <w:szCs w:val="18"/>
               </w:rPr>
-              <w:t xml:space="preserve"> – the serial number of the token</w:t>
+              <w:t xml:space="preserve"> – the serial number of the token </w:t>
             </w:r>
           </w:p>
           <w:p>
@@ -24538,7 +24280,7 @@
                 <w:sz w:val="18"/>
                 <w:szCs w:val="18"/>
               </w:rPr>
-              <w:t xml:space="preserve"> – the identifier of the key of the disabled certificate</w:t>
+              <w:t xml:space="preserve"> – the identifier of the key of the enabled certificate</w:t>
             </w:r>
           </w:p>
           <w:p>
@@ -24634,7 +24376,7 @@
                 <w:sz w:val="18"/>
                 <w:szCs w:val="18"/>
               </w:rPr>
-              <w:t xml:space="preserve"> – the identifier of the disabled certificate</w:t>
+              <w:t xml:space="preserve"> – the identifier of the enabled certificate</w:t>
             </w:r>
           </w:p>
           <w:p>
@@ -24666,7 +24408,7 @@
                 <w:sz w:val="18"/>
                 <w:szCs w:val="18"/>
               </w:rPr>
-              <w:t xml:space="preserve"> – the hash of the disabled certificate</w:t>
+              <w:t xml:space="preserve"> – the hash of the enabled certificate</w:t>
             </w:r>
           </w:p>
           <w:p>
@@ -24737,6 +24479,347 @@
                 <w:sz w:val="18"/>
                 <w:szCs w:val="18"/>
               </w:rPr>
+              <w:t>Disable certificate</w:t>
+            </w:r>
+          </w:p>
+        </w:tc>
+        <w:tc>
+          <w:tcPr>
+            <w:tcW w:w="6017" w:type="dxa"/>
+            <w:tcBorders>
+              <w:top w:val="single" w:sz="8" w:space="0" w:color="000000"/>
+              <w:left w:val="single" w:sz="8" w:space="0" w:color="000000"/>
+              <w:bottom w:val="single" w:sz="8" w:space="0" w:color="000000"/>
+              <w:right w:val="single" w:sz="8" w:space="0" w:color="000000"/>
+              <w:insideH w:val="single" w:sz="8" w:space="0" w:color="000000"/>
+              <w:insideV w:val="single" w:sz="8" w:space="0" w:color="000000"/>
+            </w:tcBorders>
+            <w:shd w:fill="auto" w:val="clear"/>
+          </w:tcPr>
+          <w:p>
+            <w:pPr>
+              <w:pStyle w:val="TableContents"/>
+              <w:numPr>
+                <w:ilvl w:val="0"/>
+                <w:numId w:val="4"/>
+              </w:numPr>
+              <w:tabs>
+                <w:tab w:val="left" w:pos="360" w:leader="none"/>
+              </w:tabs>
+              <w:rPr>
+                <w:rFonts w:ascii="Courier New" w:hAnsi="Courier New"/>
+                <w:sz w:val="18"/>
+                <w:szCs w:val="18"/>
+              </w:rPr>
+            </w:pPr>
+            <w:r>
+              <w:rPr>
+                <w:rFonts w:ascii="Courier New" w:hAnsi="Courier New"/>
+                <w:sz w:val="18"/>
+                <w:szCs w:val="18"/>
+              </w:rPr>
+              <w:t>tokenId</w:t>
+            </w:r>
+            <w:r>
+              <w:rPr>
+                <w:sz w:val="18"/>
+                <w:szCs w:val="18"/>
+              </w:rPr>
+              <w:t xml:space="preserve"> – the identifier of the token where the key of the disabled certificate located</w:t>
+            </w:r>
+          </w:p>
+          <w:p>
+            <w:pPr>
+              <w:pStyle w:val="TableContents"/>
+              <w:numPr>
+                <w:ilvl w:val="0"/>
+                <w:numId w:val="4"/>
+              </w:numPr>
+              <w:tabs>
+                <w:tab w:val="left" w:pos="360" w:leader="none"/>
+              </w:tabs>
+              <w:rPr>
+                <w:rFonts w:ascii="Courier New" w:hAnsi="Courier New"/>
+                <w:sz w:val="18"/>
+                <w:szCs w:val="18"/>
+              </w:rPr>
+            </w:pPr>
+            <w:r>
+              <w:rPr>
+                <w:rFonts w:ascii="Courier New" w:hAnsi="Courier New"/>
+                <w:sz w:val="18"/>
+                <w:szCs w:val="18"/>
+              </w:rPr>
+              <w:t>tokenSerialNumber</w:t>
+            </w:r>
+            <w:r>
+              <w:rPr>
+                <w:sz w:val="18"/>
+                <w:szCs w:val="18"/>
+              </w:rPr>
+              <w:t xml:space="preserve"> – the serial number of the token</w:t>
+            </w:r>
+          </w:p>
+          <w:p>
+            <w:pPr>
+              <w:pStyle w:val="TableContents"/>
+              <w:numPr>
+                <w:ilvl w:val="0"/>
+                <w:numId w:val="4"/>
+              </w:numPr>
+              <w:tabs>
+                <w:tab w:val="left" w:pos="360" w:leader="none"/>
+              </w:tabs>
+              <w:rPr>
+                <w:rFonts w:ascii="Courier New" w:hAnsi="Courier New"/>
+                <w:sz w:val="18"/>
+                <w:szCs w:val="18"/>
+              </w:rPr>
+            </w:pPr>
+            <w:r>
+              <w:rPr>
+                <w:rFonts w:ascii="Courier New" w:hAnsi="Courier New"/>
+                <w:sz w:val="18"/>
+                <w:szCs w:val="18"/>
+              </w:rPr>
+              <w:t>tokenFriendlyName</w:t>
+            </w:r>
+            <w:r>
+              <w:rPr>
+                <w:sz w:val="18"/>
+                <w:szCs w:val="18"/>
+              </w:rPr>
+              <w:t xml:space="preserve"> – the friendly name of the token</w:t>
+            </w:r>
+          </w:p>
+          <w:p>
+            <w:pPr>
+              <w:pStyle w:val="TableContents"/>
+              <w:numPr>
+                <w:ilvl w:val="0"/>
+                <w:numId w:val="4"/>
+              </w:numPr>
+              <w:tabs>
+                <w:tab w:val="left" w:pos="360" w:leader="none"/>
+              </w:tabs>
+              <w:rPr>
+                <w:rFonts w:ascii="Courier New" w:hAnsi="Courier New"/>
+                <w:sz w:val="18"/>
+                <w:szCs w:val="18"/>
+              </w:rPr>
+            </w:pPr>
+            <w:r>
+              <w:rPr>
+                <w:rFonts w:ascii="Courier New" w:hAnsi="Courier New"/>
+                <w:sz w:val="18"/>
+                <w:szCs w:val="18"/>
+              </w:rPr>
+              <w:t>keyId</w:t>
+            </w:r>
+            <w:r>
+              <w:rPr>
+                <w:sz w:val="18"/>
+                <w:szCs w:val="18"/>
+              </w:rPr>
+              <w:t xml:space="preserve"> – the identifier of the key of the disabled certificate</w:t>
+            </w:r>
+          </w:p>
+          <w:p>
+            <w:pPr>
+              <w:pStyle w:val="TableContents"/>
+              <w:numPr>
+                <w:ilvl w:val="0"/>
+                <w:numId w:val="4"/>
+              </w:numPr>
+              <w:tabs>
+                <w:tab w:val="left" w:pos="360" w:leader="none"/>
+              </w:tabs>
+              <w:rPr>
+                <w:rFonts w:ascii="Courier New" w:hAnsi="Courier New"/>
+                <w:sz w:val="18"/>
+                <w:szCs w:val="18"/>
+              </w:rPr>
+            </w:pPr>
+            <w:r>
+              <w:rPr>
+                <w:rFonts w:ascii="Courier New" w:hAnsi="Courier New"/>
+                <w:sz w:val="18"/>
+                <w:szCs w:val="18"/>
+              </w:rPr>
+              <w:t>keyFriendlyName</w:t>
+            </w:r>
+            <w:r>
+              <w:rPr>
+                <w:sz w:val="18"/>
+                <w:szCs w:val="18"/>
+              </w:rPr>
+              <w:t xml:space="preserve"> – the friendly name of the key</w:t>
+            </w:r>
+          </w:p>
+          <w:p>
+            <w:pPr>
+              <w:pStyle w:val="TableContents"/>
+              <w:numPr>
+                <w:ilvl w:val="0"/>
+                <w:numId w:val="4"/>
+              </w:numPr>
+              <w:tabs>
+                <w:tab w:val="left" w:pos="360" w:leader="none"/>
+              </w:tabs>
+              <w:rPr>
+                <w:rFonts w:ascii="Courier New" w:hAnsi="Courier New"/>
+                <w:sz w:val="18"/>
+                <w:szCs w:val="18"/>
+              </w:rPr>
+            </w:pPr>
+            <w:r>
+              <w:rPr>
+                <w:rFonts w:ascii="Courier New" w:hAnsi="Courier New"/>
+                <w:sz w:val="18"/>
+                <w:szCs w:val="18"/>
+              </w:rPr>
+              <w:t>keyUsage</w:t>
+            </w:r>
+            <w:r>
+              <w:rPr>
+                <w:sz w:val="18"/>
+                <w:szCs w:val="18"/>
+              </w:rPr>
+              <w:t xml:space="preserve"> – the key usage</w:t>
+            </w:r>
+          </w:p>
+          <w:p>
+            <w:pPr>
+              <w:pStyle w:val="TableContents"/>
+              <w:numPr>
+                <w:ilvl w:val="0"/>
+                <w:numId w:val="4"/>
+              </w:numPr>
+              <w:tabs>
+                <w:tab w:val="left" w:pos="360" w:leader="none"/>
+              </w:tabs>
+              <w:rPr>
+                <w:rFonts w:ascii="Courier New" w:hAnsi="Courier New"/>
+                <w:sz w:val="18"/>
+                <w:szCs w:val="18"/>
+              </w:rPr>
+            </w:pPr>
+            <w:r>
+              <w:rPr>
+                <w:rFonts w:ascii="Courier New" w:hAnsi="Courier New"/>
+                <w:sz w:val="18"/>
+                <w:szCs w:val="18"/>
+              </w:rPr>
+              <w:t>certId</w:t>
+            </w:r>
+            <w:r>
+              <w:rPr>
+                <w:sz w:val="18"/>
+                <w:szCs w:val="18"/>
+              </w:rPr>
+              <w:t xml:space="preserve"> – the identifier of the disabled certificate</w:t>
+            </w:r>
+          </w:p>
+          <w:p>
+            <w:pPr>
+              <w:pStyle w:val="TableContents"/>
+              <w:numPr>
+                <w:ilvl w:val="0"/>
+                <w:numId w:val="4"/>
+              </w:numPr>
+              <w:tabs>
+                <w:tab w:val="left" w:pos="360" w:leader="none"/>
+              </w:tabs>
+              <w:rPr>
+                <w:rFonts w:ascii="Courier New" w:hAnsi="Courier New"/>
+                <w:sz w:val="18"/>
+                <w:szCs w:val="18"/>
+              </w:rPr>
+            </w:pPr>
+            <w:r>
+              <w:rPr>
+                <w:rFonts w:ascii="Courier New" w:hAnsi="Courier New"/>
+                <w:sz w:val="18"/>
+                <w:szCs w:val="18"/>
+              </w:rPr>
+              <w:t>certHash</w:t>
+            </w:r>
+            <w:r>
+              <w:rPr>
+                <w:sz w:val="18"/>
+                <w:szCs w:val="18"/>
+              </w:rPr>
+              <w:t xml:space="preserve"> – the hash of the disabled certificate</w:t>
+            </w:r>
+          </w:p>
+          <w:p>
+            <w:pPr>
+              <w:pStyle w:val="TableContents"/>
+              <w:numPr>
+                <w:ilvl w:val="0"/>
+                <w:numId w:val="4"/>
+              </w:numPr>
+              <w:tabs>
+                <w:tab w:val="left" w:pos="360" w:leader="none"/>
+              </w:tabs>
+              <w:spacing w:before="0" w:after="113"/>
+              <w:rPr/>
+            </w:pPr>
+            <w:r>
+              <w:rPr>
+                <w:rFonts w:ascii="Courier New" w:hAnsi="Courier New"/>
+                <w:sz w:val="18"/>
+                <w:szCs w:val="18"/>
+              </w:rPr>
+              <w:t>certHashAlgorithm</w:t>
+            </w:r>
+            <w:r>
+              <w:rPr>
+                <w:sz w:val="18"/>
+                <w:szCs w:val="18"/>
+              </w:rPr>
+              <w:t xml:space="preserve"> – the hash algorithm used to calculate value of the field </w:t>
+            </w:r>
+            <w:r>
+              <w:rPr>
+                <w:rFonts w:ascii="Courier New" w:hAnsi="Courier New"/>
+                <w:sz w:val="18"/>
+                <w:szCs w:val="18"/>
+              </w:rPr>
+              <w:t>certHash</w:t>
+            </w:r>
+          </w:p>
+        </w:tc>
+      </w:tr>
+      <w:tr>
+        <w:trPr/>
+        <w:tc>
+          <w:tcPr>
+            <w:tcW w:w="2943" w:type="dxa"/>
+            <w:tcBorders>
+              <w:top w:val="single" w:sz="8" w:space="0" w:color="000000"/>
+              <w:left w:val="single" w:sz="8" w:space="0" w:color="000000"/>
+              <w:bottom w:val="single" w:sz="8" w:space="0" w:color="000000"/>
+              <w:insideH w:val="single" w:sz="8" w:space="0" w:color="000000"/>
+            </w:tcBorders>
+            <w:shd w:fill="auto" w:val="clear"/>
+          </w:tcPr>
+          <w:p>
+            <w:pPr>
+              <w:pStyle w:val="TableContents"/>
+              <w:suppressLineNumbers/>
+              <w:spacing w:before="0" w:after="113"/>
+              <w:rPr>
+                <w:rFonts w:ascii="Courier New" w:hAnsi="Courier New"/>
+                <w:sz w:val="18"/>
+                <w:szCs w:val="18"/>
+              </w:rPr>
+            </w:pPr>
+            <w:r>
+              <w:rPr>
+                <w:sz w:val="18"/>
+                <w:szCs w:val="18"/>
+              </w:rPr>
               <w:t xml:space="preserve">Register authentication certificate </w:t>
             </w:r>
           </w:p>
@@ -25034,7 +25117,7 @@
                 <w:szCs w:val="18"/>
               </w:rPr>
             </w:pPr>
-            <w:bookmarkStart w:id="59" w:name="__DdeLink__7133_830610518"/>
+            <w:bookmarkStart w:id="60" w:name="__DdeLink__7133_830610518"/>
             <w:r>
               <w:rPr>
                 <w:rFonts w:ascii="Courier New" w:hAnsi="Courier New"/>
@@ -25050,7 +25133,7 @@
               </w:rPr>
               <w:t xml:space="preserve"> – the identifier of the corresponding management request in the central server</w:t>
             </w:r>
-            <w:bookmarkEnd w:id="59"/>
+            <w:bookmarkEnd w:id="60"/>
           </w:p>
           <w:p>
             <w:pPr>
@@ -25992,14 +26075,14 @@
         </w:tabs>
         <w:rPr/>
       </w:pPr>
-      <w:bookmarkStart w:id="60" w:name="__RefHeading___Toc51381_1846539990"/>
-      <w:bookmarkStart w:id="61" w:name="_Toc435003099"/>
-      <w:bookmarkEnd w:id="60"/>
+      <w:bookmarkStart w:id="61" w:name="__RefHeading___Toc51381_1846539990"/>
+      <w:bookmarkStart w:id="62" w:name="_Toc435003099"/>
+      <w:bookmarkEnd w:id="61"/>
       <w:r>
         <w:rPr/>
         <w:t>Backup and Restore Events</w:t>
       </w:r>
-      <w:bookmarkEnd w:id="61"/>
+      <w:bookmarkEnd w:id="62"/>
     </w:p>
     <w:p>
       <w:pPr>
@@ -26430,14 +26513,14 @@
         </w:tabs>
         <w:rPr/>
       </w:pPr>
-      <w:bookmarkStart w:id="62" w:name="__RefHeading___Toc49483_1846539990"/>
-      <w:bookmarkStart w:id="63" w:name="_Toc435003100"/>
-      <w:bookmarkEnd w:id="62"/>
+      <w:bookmarkStart w:id="63" w:name="__RefHeading___Toc49483_1846539990"/>
+      <w:bookmarkStart w:id="64" w:name="_Toc435003100"/>
+      <w:bookmarkEnd w:id="63"/>
       <w:r>
         <w:rPr/>
         <w:t>Utility signer-console</w:t>
       </w:r>
-      <w:bookmarkEnd w:id="63"/>
+      <w:bookmarkEnd w:id="64"/>
     </w:p>
     <w:p>
       <w:pPr>
@@ -30008,6 +30091,215 @@
       <w:rFonts w:cs="Wingdings"/>
     </w:rPr>
   </w:style>
+  <w:style w:type="character" w:styleId="ListLabel95">
+    <w:name w:val="ListLabel 95"/>
+    <w:qFormat/>
+    <w:rPr>
+      <w:rFonts w:cs="StarSymbol"/>
+      <w:sz w:val="18"/>
+      <w:szCs w:val="18"/>
+    </w:rPr>
+  </w:style>
+  <w:style w:type="character" w:styleId="ListLabel96">
+    <w:name w:val="ListLabel 96"/>
+    <w:qFormat/>
+    <w:rPr>
+      <w:rFonts w:cs="StarSymbol"/>
+      <w:sz w:val="18"/>
+      <w:szCs w:val="18"/>
+    </w:rPr>
+  </w:style>
+  <w:style w:type="character" w:styleId="ListLabel97">
+    <w:name w:val="ListLabel 97"/>
+    <w:qFormat/>
+    <w:rPr>
+      <w:rFonts w:cs="StarSymbol"/>
+      <w:sz w:val="18"/>
+      <w:szCs w:val="18"/>
+    </w:rPr>
+  </w:style>
+  <w:style w:type="character" w:styleId="ListLabel98">
+    <w:name w:val="ListLabel 98"/>
+    <w:qFormat/>
+    <w:rPr>
+      <w:rFonts w:cs="StarSymbol"/>
+      <w:sz w:val="18"/>
+      <w:szCs w:val="18"/>
+    </w:rPr>
+  </w:style>
+  <w:style w:type="character" w:styleId="ListLabel99">
+    <w:name w:val="ListLabel 99"/>
+    <w:qFormat/>
+    <w:rPr>
+      <w:rFonts w:cs="StarSymbol"/>
+      <w:sz w:val="18"/>
+      <w:szCs w:val="18"/>
+    </w:rPr>
+  </w:style>
+  <w:style w:type="character" w:styleId="ListLabel100">
+    <w:name w:val="ListLabel 100"/>
+    <w:qFormat/>
+    <w:rPr>
+      <w:rFonts w:cs="StarSymbol"/>
+      <w:sz w:val="18"/>
+      <w:szCs w:val="18"/>
+    </w:rPr>
+  </w:style>
+  <w:style w:type="character" w:styleId="ListLabel101">
+    <w:name w:val="ListLabel 101"/>
+    <w:qFormat/>
+    <w:rPr>
+      <w:rFonts w:cs="StarSymbol"/>
+      <w:sz w:val="18"/>
+      <w:szCs w:val="18"/>
+    </w:rPr>
+  </w:style>
+  <w:style w:type="character" w:styleId="ListLabel102">
+    <w:name w:val="ListLabel 102"/>
+    <w:qFormat/>
+    <w:rPr>
+      <w:rFonts w:ascii="Courier New" w:hAnsi="Courier New" w:cs="StarSymbol"/>
+      <w:sz w:val="18"/>
+      <w:szCs w:val="18"/>
+    </w:rPr>
+  </w:style>
+  <w:style w:type="character" w:styleId="ListLabel103">
+    <w:name w:val="ListLabel 103"/>
+    <w:qFormat/>
+    <w:rPr>
+      <w:rFonts w:ascii="Courier New" w:hAnsi="Courier New" w:cs="StarSymbol"/>
+      <w:sz w:val="18"/>
+      <w:szCs w:val="18"/>
+    </w:rPr>
+  </w:style>
+  <w:style w:type="character" w:styleId="ListLabel104">
+    <w:name w:val="ListLabel 104"/>
+    <w:qFormat/>
+    <w:rPr>
+      <w:rFonts w:cs="StarSymbol"/>
+      <w:sz w:val="18"/>
+      <w:szCs w:val="18"/>
+    </w:rPr>
+  </w:style>
+  <w:style w:type="character" w:styleId="ListLabel105">
+    <w:name w:val="ListLabel 105"/>
+    <w:qFormat/>
+    <w:rPr>
+      <w:rFonts w:cs="StarSymbol"/>
+      <w:sz w:val="18"/>
+      <w:szCs w:val="18"/>
+    </w:rPr>
+  </w:style>
+  <w:style w:type="character" w:styleId="ListLabel106">
+    <w:name w:val="ListLabel 106"/>
+    <w:qFormat/>
+    <w:rPr>
+      <w:rFonts w:cs="StarSymbol"/>
+      <w:sz w:val="18"/>
+      <w:szCs w:val="18"/>
+    </w:rPr>
+  </w:style>
+  <w:style w:type="character" w:styleId="ListLabel107">
+    <w:name w:val="ListLabel 107"/>
+    <w:qFormat/>
+    <w:rPr>
+      <w:rFonts w:cs="StarSymbol"/>
+      <w:sz w:val="18"/>
+      <w:szCs w:val="18"/>
+    </w:rPr>
+  </w:style>
+  <w:style w:type="character" w:styleId="ListLabel108">
+    <w:name w:val="ListLabel 108"/>
+    <w:qFormat/>
+    <w:rPr>
+      <w:rFonts w:cs="StarSymbol"/>
+      <w:sz w:val="18"/>
+      <w:szCs w:val="18"/>
+    </w:rPr>
+  </w:style>
+  <w:style w:type="character" w:styleId="ListLabel109">
+    <w:name w:val="ListLabel 109"/>
+    <w:qFormat/>
+    <w:rPr>
+      <w:rFonts w:cs="StarSymbol"/>
+      <w:sz w:val="18"/>
+      <w:szCs w:val="18"/>
+    </w:rPr>
+  </w:style>
+  <w:style w:type="character" w:styleId="ListLabel110">
+    <w:name w:val="ListLabel 110"/>
+    <w:qFormat/>
+    <w:rPr>
+      <w:rFonts w:cs="StarSymbol"/>
+      <w:sz w:val="18"/>
+      <w:szCs w:val="18"/>
+    </w:rPr>
+  </w:style>
+  <w:style w:type="character" w:styleId="ListLabel111">
+    <w:name w:val="ListLabel 111"/>
+    <w:qFormat/>
+    <w:rPr>
+      <w:rFonts w:cs="Symbol"/>
+      <w:b/>
+      <w:sz w:val="18"/>
+    </w:rPr>
+  </w:style>
+  <w:style w:type="character" w:styleId="ListLabel112">
+    <w:name w:val="ListLabel 112"/>
+    <w:qFormat/>
+    <w:rPr>
+      <w:rFonts w:cs="Courier New"/>
+    </w:rPr>
+  </w:style>
+  <w:style w:type="character" w:styleId="ListLabel113">
+    <w:name w:val="ListLabel 113"/>
+    <w:qFormat/>
+    <w:rPr>
+      <w:rFonts w:cs="Wingdings"/>
+    </w:rPr>
+  </w:style>
+  <w:style w:type="character" w:styleId="ListLabel114">
+    <w:name w:val="ListLabel 114"/>
+    <w:qFormat/>
+    <w:rPr>
+      <w:rFonts w:cs="Symbol"/>
+    </w:rPr>
+  </w:style>
+  <w:style w:type="character" w:styleId="ListLabel115">
+    <w:name w:val="ListLabel 115"/>
+    <w:qFormat/>
+    <w:rPr>
+      <w:rFonts w:cs="Courier New"/>
+    </w:rPr>
+  </w:style>
+  <w:style w:type="character" w:styleId="ListLabel116">
+    <w:name w:val="ListLabel 116"/>
+    <w:qFormat/>
+    <w:rPr>
+      <w:rFonts w:cs="Wingdings"/>
+    </w:rPr>
+  </w:style>
+  <w:style w:type="character" w:styleId="ListLabel117">
+    <w:name w:val="ListLabel 117"/>
+    <w:qFormat/>
+    <w:rPr>
+      <w:rFonts w:cs="Symbol"/>
+    </w:rPr>
+  </w:style>
+  <w:style w:type="character" w:styleId="ListLabel118">
+    <w:name w:val="ListLabel 118"/>
+    <w:qFormat/>
+    <w:rPr>
+      <w:rFonts w:cs="Courier New"/>
+    </w:rPr>
+  </w:style>
+  <w:style w:type="character" w:styleId="ListLabel119">
+    <w:name w:val="ListLabel 119"/>
+    <w:qFormat/>
+    <w:rPr>
+      <w:rFonts w:cs="Wingdings"/>
+    </w:rPr>
+  </w:style>
   <w:style w:type="paragraph" w:styleId="Heading" w:customStyle="1">
     <w:name w:val="Heading"/>
     <w:basedOn w:val="Normal"/>

</xml_diff>

<commit_message>
XRDDEV-404 remove unused set locale audit log event
</commit_message>
<xml_diff>
--- a/doc/Architecture/spec-al_x-road_audit_log_events_1.7_Y-883-17.docx
+++ b/doc/Architecture/spec-al_x-road_audit_log_events_1.7_Y-883-17.docx
@@ -15248,98 +15248,6 @@
           </w:p>
         </w:tc>
       </w:tr>
-      <w:tr>
-        <w:trPr/>
-        <w:tc>
-          <w:tcPr>
-            <w:tcW w:w="2941" w:type="dxa"/>
-            <w:tcBorders>
-              <w:top w:val="single" w:sz="8" w:space="0" w:color="000000"/>
-              <w:left w:val="single" w:sz="8" w:space="0" w:color="000000"/>
-              <w:bottom w:val="single" w:sz="8" w:space="0" w:color="000000"/>
-              <w:insideH w:val="single" w:sz="8" w:space="0" w:color="000000"/>
-            </w:tcBorders>
-            <w:shd w:fill="auto" w:val="clear"/>
-          </w:tcPr>
-          <w:p>
-            <w:pPr>
-              <w:pStyle w:val="TableContents"/>
-              <w:suppressLineNumbers/>
-              <w:spacing w:before="0" w:after="113"/>
-              <w:rPr>
-                <w:rFonts w:ascii="Courier New" w:hAnsi="Courier New"/>
-                <w:sz w:val="18"/>
-                <w:szCs w:val="18"/>
-              </w:rPr>
-            </w:pPr>
-            <w:r>
-              <w:rPr>
-                <w:sz w:val="18"/>
-                <w:szCs w:val="18"/>
-              </w:rPr>
-              <w:t>Set UI language</w:t>
-            </w:r>
-          </w:p>
-        </w:tc>
-        <w:tc>
-          <w:tcPr>
-            <w:tcW w:w="5983" w:type="dxa"/>
-            <w:tcBorders>
-              <w:top w:val="single" w:sz="8" w:space="0" w:color="000000"/>
-              <w:left w:val="single" w:sz="8" w:space="0" w:color="000000"/>
-              <w:bottom w:val="single" w:sz="8" w:space="0" w:color="000000"/>
-              <w:right w:val="single" w:sz="8" w:space="0" w:color="000000"/>
-              <w:insideH w:val="single" w:sz="8" w:space="0" w:color="000000"/>
-              <w:insideV w:val="single" w:sz="8" w:space="0" w:color="000000"/>
-            </w:tcBorders>
-            <w:shd w:fill="auto" w:val="clear"/>
-          </w:tcPr>
-          <w:p>
-            <w:pPr>
-              <w:pStyle w:val="TableContents"/>
-              <w:numPr>
-                <w:ilvl w:val="0"/>
-                <w:numId w:val="4"/>
-              </w:numPr>
-              <w:tabs>
-                <w:tab w:val="left" w:pos="360" w:leader="none"/>
-              </w:tabs>
-              <w:spacing w:before="0" w:after="113"/>
-              <w:rPr/>
-            </w:pPr>
-            <w:r>
-              <w:rPr>
-                <w:rFonts w:ascii="Courier New" w:hAnsi="Courier New"/>
-                <w:sz w:val="18"/>
-                <w:szCs w:val="18"/>
-              </w:rPr>
-              <w:t>locale</w:t>
-            </w:r>
-            <w:r>
-              <w:rPr>
-                <w:sz w:val="18"/>
-                <w:szCs w:val="18"/>
-              </w:rPr>
-              <w:t xml:space="preserve"> – the selected UI locale (e.g </w:t>
-            </w:r>
-            <w:r>
-              <w:rPr>
-                <w:rFonts w:ascii="Courier New" w:hAnsi="Courier New"/>
-                <w:sz w:val="18"/>
-                <w:szCs w:val="18"/>
-              </w:rPr>
-              <w:t>en</w:t>
-            </w:r>
-            <w:r>
-              <w:rPr>
-                <w:sz w:val="18"/>
-                <w:szCs w:val="18"/>
-              </w:rPr>
-              <w:t>)</w:t>
-            </w:r>
-          </w:p>
-        </w:tc>
-      </w:tr>
     </w:tbl>
     <w:p>
       <w:pPr>
@@ -17768,8 +17676,19 @@
               <w:rPr/>
             </w:pPr>
             <w:r>
-              <w:rPr/>
-              <w:t>?</w:t>
+              <w:rPr>
+                <w:rFonts w:ascii="Courier New" w:hAnsi="Courier New"/>
+                <w:sz w:val="18"/>
+                <w:szCs w:val="18"/>
+              </w:rPr>
+              <w:t>clientIdentifier</w:t>
+            </w:r>
+            <w:r>
+              <w:rPr>
+                <w:sz w:val="18"/>
+                <w:szCs w:val="18"/>
+              </w:rPr>
+              <w:t xml:space="preserve"> – the client identifier of the selected client</w:t>
             </w:r>
           </w:p>
         </w:tc>
@@ -23368,14 +23287,7 @@
                 <w:sz w:val="18"/>
                 <w:szCs w:val="18"/>
               </w:rPr>
-              <w:t xml:space="preserve">Event name is used if event fails before </w:t>
-            </w:r>
-            <w:r>
-              <w:rPr>
-                <w:sz w:val="18"/>
-                <w:szCs w:val="18"/>
-              </w:rPr>
-              <w:t>it is known where certificate is delete from (configuration or token)</w:t>
+              <w:t>Event name is used if event fails before it is known where certificate is delete from (configuration or token)</w:t>
             </w:r>
           </w:p>
         </w:tc>
@@ -23417,6 +23329,7 @@
           <w:tcPr>
             <w:tcW w:w="2943" w:type="dxa"/>
             <w:tcBorders>
+              <w:top w:val="single" w:sz="8" w:space="0" w:color="000000"/>
               <w:left w:val="single" w:sz="8" w:space="0" w:color="000000"/>
               <w:bottom w:val="single" w:sz="8" w:space="0" w:color="000000"/>
               <w:insideH w:val="single" w:sz="8" w:space="0" w:color="000000"/>
@@ -23447,6 +23360,7 @@
           <w:tcPr>
             <w:tcW w:w="6017" w:type="dxa"/>
             <w:tcBorders>
+              <w:top w:val="single" w:sz="8" w:space="0" w:color="000000"/>
               <w:left w:val="single" w:sz="8" w:space="0" w:color="000000"/>
               <w:bottom w:val="single" w:sz="8" w:space="0" w:color="000000"/>
               <w:right w:val="single" w:sz="8" w:space="0" w:color="000000"/>
@@ -30300,6 +30214,424 @@
       <w:rFonts w:cs="Wingdings"/>
     </w:rPr>
   </w:style>
+  <w:style w:type="character" w:styleId="ListLabel120">
+    <w:name w:val="ListLabel 120"/>
+    <w:qFormat/>
+    <w:rPr>
+      <w:rFonts w:cs="StarSymbol"/>
+      <w:sz w:val="18"/>
+      <w:szCs w:val="18"/>
+    </w:rPr>
+  </w:style>
+  <w:style w:type="character" w:styleId="ListLabel121">
+    <w:name w:val="ListLabel 121"/>
+    <w:qFormat/>
+    <w:rPr>
+      <w:rFonts w:cs="StarSymbol"/>
+      <w:sz w:val="18"/>
+      <w:szCs w:val="18"/>
+    </w:rPr>
+  </w:style>
+  <w:style w:type="character" w:styleId="ListLabel122">
+    <w:name w:val="ListLabel 122"/>
+    <w:qFormat/>
+    <w:rPr>
+      <w:rFonts w:cs="StarSymbol"/>
+      <w:sz w:val="18"/>
+      <w:szCs w:val="18"/>
+    </w:rPr>
+  </w:style>
+  <w:style w:type="character" w:styleId="ListLabel123">
+    <w:name w:val="ListLabel 123"/>
+    <w:qFormat/>
+    <w:rPr>
+      <w:rFonts w:cs="StarSymbol"/>
+      <w:sz w:val="18"/>
+      <w:szCs w:val="18"/>
+    </w:rPr>
+  </w:style>
+  <w:style w:type="character" w:styleId="ListLabel124">
+    <w:name w:val="ListLabel 124"/>
+    <w:qFormat/>
+    <w:rPr>
+      <w:rFonts w:cs="StarSymbol"/>
+      <w:sz w:val="18"/>
+      <w:szCs w:val="18"/>
+    </w:rPr>
+  </w:style>
+  <w:style w:type="character" w:styleId="ListLabel125">
+    <w:name w:val="ListLabel 125"/>
+    <w:qFormat/>
+    <w:rPr>
+      <w:rFonts w:cs="StarSymbol"/>
+      <w:sz w:val="18"/>
+      <w:szCs w:val="18"/>
+    </w:rPr>
+  </w:style>
+  <w:style w:type="character" w:styleId="ListLabel126">
+    <w:name w:val="ListLabel 126"/>
+    <w:qFormat/>
+    <w:rPr>
+      <w:rFonts w:cs="StarSymbol"/>
+      <w:sz w:val="18"/>
+      <w:szCs w:val="18"/>
+    </w:rPr>
+  </w:style>
+  <w:style w:type="character" w:styleId="ListLabel127">
+    <w:name w:val="ListLabel 127"/>
+    <w:qFormat/>
+    <w:rPr>
+      <w:rFonts w:ascii="Courier New" w:hAnsi="Courier New" w:cs="StarSymbol"/>
+      <w:sz w:val="18"/>
+      <w:szCs w:val="18"/>
+    </w:rPr>
+  </w:style>
+  <w:style w:type="character" w:styleId="ListLabel128">
+    <w:name w:val="ListLabel 128"/>
+    <w:qFormat/>
+    <w:rPr>
+      <w:rFonts w:ascii="Courier New" w:hAnsi="Courier New" w:cs="StarSymbol"/>
+      <w:sz w:val="18"/>
+      <w:szCs w:val="18"/>
+    </w:rPr>
+  </w:style>
+  <w:style w:type="character" w:styleId="ListLabel129">
+    <w:name w:val="ListLabel 129"/>
+    <w:qFormat/>
+    <w:rPr>
+      <w:rFonts w:cs="StarSymbol"/>
+      <w:sz w:val="18"/>
+      <w:szCs w:val="18"/>
+    </w:rPr>
+  </w:style>
+  <w:style w:type="character" w:styleId="ListLabel130">
+    <w:name w:val="ListLabel 130"/>
+    <w:qFormat/>
+    <w:rPr>
+      <w:rFonts w:cs="StarSymbol"/>
+      <w:sz w:val="18"/>
+      <w:szCs w:val="18"/>
+    </w:rPr>
+  </w:style>
+  <w:style w:type="character" w:styleId="ListLabel131">
+    <w:name w:val="ListLabel 131"/>
+    <w:qFormat/>
+    <w:rPr>
+      <w:rFonts w:cs="StarSymbol"/>
+      <w:sz w:val="18"/>
+      <w:szCs w:val="18"/>
+    </w:rPr>
+  </w:style>
+  <w:style w:type="character" w:styleId="ListLabel132">
+    <w:name w:val="ListLabel 132"/>
+    <w:qFormat/>
+    <w:rPr>
+      <w:rFonts w:cs="StarSymbol"/>
+      <w:sz w:val="18"/>
+      <w:szCs w:val="18"/>
+    </w:rPr>
+  </w:style>
+  <w:style w:type="character" w:styleId="ListLabel133">
+    <w:name w:val="ListLabel 133"/>
+    <w:qFormat/>
+    <w:rPr>
+      <w:rFonts w:cs="StarSymbol"/>
+      <w:sz w:val="18"/>
+      <w:szCs w:val="18"/>
+    </w:rPr>
+  </w:style>
+  <w:style w:type="character" w:styleId="ListLabel134">
+    <w:name w:val="ListLabel 134"/>
+    <w:qFormat/>
+    <w:rPr>
+      <w:rFonts w:cs="StarSymbol"/>
+      <w:sz w:val="18"/>
+      <w:szCs w:val="18"/>
+    </w:rPr>
+  </w:style>
+  <w:style w:type="character" w:styleId="ListLabel135">
+    <w:name w:val="ListLabel 135"/>
+    <w:qFormat/>
+    <w:rPr>
+      <w:rFonts w:cs="StarSymbol"/>
+      <w:sz w:val="18"/>
+      <w:szCs w:val="18"/>
+    </w:rPr>
+  </w:style>
+  <w:style w:type="character" w:styleId="ListLabel136">
+    <w:name w:val="ListLabel 136"/>
+    <w:qFormat/>
+    <w:rPr>
+      <w:rFonts w:cs="Symbol"/>
+      <w:b/>
+      <w:sz w:val="18"/>
+    </w:rPr>
+  </w:style>
+  <w:style w:type="character" w:styleId="ListLabel137">
+    <w:name w:val="ListLabel 137"/>
+    <w:qFormat/>
+    <w:rPr>
+      <w:rFonts w:cs="Courier New"/>
+    </w:rPr>
+  </w:style>
+  <w:style w:type="character" w:styleId="ListLabel138">
+    <w:name w:val="ListLabel 138"/>
+    <w:qFormat/>
+    <w:rPr>
+      <w:rFonts w:cs="Wingdings"/>
+    </w:rPr>
+  </w:style>
+  <w:style w:type="character" w:styleId="ListLabel139">
+    <w:name w:val="ListLabel 139"/>
+    <w:qFormat/>
+    <w:rPr>
+      <w:rFonts w:cs="Symbol"/>
+    </w:rPr>
+  </w:style>
+  <w:style w:type="character" w:styleId="ListLabel140">
+    <w:name w:val="ListLabel 140"/>
+    <w:qFormat/>
+    <w:rPr>
+      <w:rFonts w:cs="Courier New"/>
+    </w:rPr>
+  </w:style>
+  <w:style w:type="character" w:styleId="ListLabel141">
+    <w:name w:val="ListLabel 141"/>
+    <w:qFormat/>
+    <w:rPr>
+      <w:rFonts w:cs="Wingdings"/>
+    </w:rPr>
+  </w:style>
+  <w:style w:type="character" w:styleId="ListLabel142">
+    <w:name w:val="ListLabel 142"/>
+    <w:qFormat/>
+    <w:rPr>
+      <w:rFonts w:cs="Symbol"/>
+    </w:rPr>
+  </w:style>
+  <w:style w:type="character" w:styleId="ListLabel143">
+    <w:name w:val="ListLabel 143"/>
+    <w:qFormat/>
+    <w:rPr>
+      <w:rFonts w:cs="Courier New"/>
+    </w:rPr>
+  </w:style>
+  <w:style w:type="character" w:styleId="ListLabel144">
+    <w:name w:val="ListLabel 144"/>
+    <w:qFormat/>
+    <w:rPr>
+      <w:rFonts w:cs="Wingdings"/>
+    </w:rPr>
+  </w:style>
+  <w:style w:type="character" w:styleId="ListLabel145">
+    <w:name w:val="ListLabel 145"/>
+    <w:qFormat/>
+    <w:rPr>
+      <w:rFonts w:cs="StarSymbol"/>
+      <w:sz w:val="18"/>
+      <w:szCs w:val="18"/>
+    </w:rPr>
+  </w:style>
+  <w:style w:type="character" w:styleId="ListLabel146">
+    <w:name w:val="ListLabel 146"/>
+    <w:qFormat/>
+    <w:rPr>
+      <w:rFonts w:cs="StarSymbol"/>
+      <w:sz w:val="18"/>
+      <w:szCs w:val="18"/>
+    </w:rPr>
+  </w:style>
+  <w:style w:type="character" w:styleId="ListLabel147">
+    <w:name w:val="ListLabel 147"/>
+    <w:qFormat/>
+    <w:rPr>
+      <w:rFonts w:cs="StarSymbol"/>
+      <w:sz w:val="18"/>
+      <w:szCs w:val="18"/>
+    </w:rPr>
+  </w:style>
+  <w:style w:type="character" w:styleId="ListLabel148">
+    <w:name w:val="ListLabel 148"/>
+    <w:qFormat/>
+    <w:rPr>
+      <w:rFonts w:cs="StarSymbol"/>
+      <w:sz w:val="18"/>
+      <w:szCs w:val="18"/>
+    </w:rPr>
+  </w:style>
+  <w:style w:type="character" w:styleId="ListLabel149">
+    <w:name w:val="ListLabel 149"/>
+    <w:qFormat/>
+    <w:rPr>
+      <w:rFonts w:cs="StarSymbol"/>
+      <w:sz w:val="18"/>
+      <w:szCs w:val="18"/>
+    </w:rPr>
+  </w:style>
+  <w:style w:type="character" w:styleId="ListLabel150">
+    <w:name w:val="ListLabel 150"/>
+    <w:qFormat/>
+    <w:rPr>
+      <w:rFonts w:cs="StarSymbol"/>
+      <w:sz w:val="18"/>
+      <w:szCs w:val="18"/>
+    </w:rPr>
+  </w:style>
+  <w:style w:type="character" w:styleId="ListLabel151">
+    <w:name w:val="ListLabel 151"/>
+    <w:qFormat/>
+    <w:rPr>
+      <w:rFonts w:cs="StarSymbol"/>
+      <w:sz w:val="18"/>
+      <w:szCs w:val="18"/>
+    </w:rPr>
+  </w:style>
+  <w:style w:type="character" w:styleId="ListLabel152">
+    <w:name w:val="ListLabel 152"/>
+    <w:qFormat/>
+    <w:rPr>
+      <w:rFonts w:ascii="Courier New" w:hAnsi="Courier New" w:cs="StarSymbol"/>
+      <w:sz w:val="18"/>
+      <w:szCs w:val="18"/>
+    </w:rPr>
+  </w:style>
+  <w:style w:type="character" w:styleId="ListLabel153">
+    <w:name w:val="ListLabel 153"/>
+    <w:qFormat/>
+    <w:rPr>
+      <w:rFonts w:ascii="Courier New" w:hAnsi="Courier New" w:cs="StarSymbol"/>
+      <w:sz w:val="18"/>
+      <w:szCs w:val="18"/>
+    </w:rPr>
+  </w:style>
+  <w:style w:type="character" w:styleId="ListLabel154">
+    <w:name w:val="ListLabel 154"/>
+    <w:qFormat/>
+    <w:rPr>
+      <w:rFonts w:cs="StarSymbol"/>
+      <w:sz w:val="18"/>
+      <w:szCs w:val="18"/>
+    </w:rPr>
+  </w:style>
+  <w:style w:type="character" w:styleId="ListLabel155">
+    <w:name w:val="ListLabel 155"/>
+    <w:qFormat/>
+    <w:rPr>
+      <w:rFonts w:cs="StarSymbol"/>
+      <w:sz w:val="18"/>
+      <w:szCs w:val="18"/>
+    </w:rPr>
+  </w:style>
+  <w:style w:type="character" w:styleId="ListLabel156">
+    <w:name w:val="ListLabel 156"/>
+    <w:qFormat/>
+    <w:rPr>
+      <w:rFonts w:cs="StarSymbol"/>
+      <w:sz w:val="18"/>
+      <w:szCs w:val="18"/>
+    </w:rPr>
+  </w:style>
+  <w:style w:type="character" w:styleId="ListLabel157">
+    <w:name w:val="ListLabel 157"/>
+    <w:qFormat/>
+    <w:rPr>
+      <w:rFonts w:cs="StarSymbol"/>
+      <w:sz w:val="18"/>
+      <w:szCs w:val="18"/>
+    </w:rPr>
+  </w:style>
+  <w:style w:type="character" w:styleId="ListLabel158">
+    <w:name w:val="ListLabel 158"/>
+    <w:qFormat/>
+    <w:rPr>
+      <w:rFonts w:cs="StarSymbol"/>
+      <w:sz w:val="18"/>
+      <w:szCs w:val="18"/>
+    </w:rPr>
+  </w:style>
+  <w:style w:type="character" w:styleId="ListLabel159">
+    <w:name w:val="ListLabel 159"/>
+    <w:qFormat/>
+    <w:rPr>
+      <w:rFonts w:cs="StarSymbol"/>
+      <w:sz w:val="18"/>
+      <w:szCs w:val="18"/>
+    </w:rPr>
+  </w:style>
+  <w:style w:type="character" w:styleId="ListLabel160">
+    <w:name w:val="ListLabel 160"/>
+    <w:qFormat/>
+    <w:rPr>
+      <w:rFonts w:cs="StarSymbol"/>
+      <w:sz w:val="18"/>
+      <w:szCs w:val="18"/>
+    </w:rPr>
+  </w:style>
+  <w:style w:type="character" w:styleId="ListLabel161">
+    <w:name w:val="ListLabel 161"/>
+    <w:qFormat/>
+    <w:rPr>
+      <w:rFonts w:cs="Symbol"/>
+      <w:b/>
+      <w:sz w:val="18"/>
+    </w:rPr>
+  </w:style>
+  <w:style w:type="character" w:styleId="ListLabel162">
+    <w:name w:val="ListLabel 162"/>
+    <w:qFormat/>
+    <w:rPr>
+      <w:rFonts w:cs="Courier New"/>
+    </w:rPr>
+  </w:style>
+  <w:style w:type="character" w:styleId="ListLabel163">
+    <w:name w:val="ListLabel 163"/>
+    <w:qFormat/>
+    <w:rPr>
+      <w:rFonts w:cs="Wingdings"/>
+    </w:rPr>
+  </w:style>
+  <w:style w:type="character" w:styleId="ListLabel164">
+    <w:name w:val="ListLabel 164"/>
+    <w:qFormat/>
+    <w:rPr>
+      <w:rFonts w:cs="Symbol"/>
+    </w:rPr>
+  </w:style>
+  <w:style w:type="character" w:styleId="ListLabel165">
+    <w:name w:val="ListLabel 165"/>
+    <w:qFormat/>
+    <w:rPr>
+      <w:rFonts w:cs="Courier New"/>
+    </w:rPr>
+  </w:style>
+  <w:style w:type="character" w:styleId="ListLabel166">
+    <w:name w:val="ListLabel 166"/>
+    <w:qFormat/>
+    <w:rPr>
+      <w:rFonts w:cs="Wingdings"/>
+    </w:rPr>
+  </w:style>
+  <w:style w:type="character" w:styleId="ListLabel167">
+    <w:name w:val="ListLabel 167"/>
+    <w:qFormat/>
+    <w:rPr>
+      <w:rFonts w:cs="Symbol"/>
+    </w:rPr>
+  </w:style>
+  <w:style w:type="character" w:styleId="ListLabel168">
+    <w:name w:val="ListLabel 168"/>
+    <w:qFormat/>
+    <w:rPr>
+      <w:rFonts w:cs="Courier New"/>
+    </w:rPr>
+  </w:style>
+  <w:style w:type="character" w:styleId="ListLabel169">
+    <w:name w:val="ListLabel 169"/>
+    <w:qFormat/>
+    <w:rPr>
+      <w:rFonts w:cs="Wingdings"/>
+    </w:rPr>
+  </w:style>
   <w:style w:type="paragraph" w:styleId="Heading" w:customStyle="1">
     <w:name w:val="Heading"/>
     <w:basedOn w:val="Normal"/>

</xml_diff>

<commit_message>
XRDDEV-404 update delete orphans documentation
</commit_message>
<xml_diff>
--- a/doc/Architecture/spec-al_x-road_audit_log_events_1.7_Y-883-17.docx
+++ b/doc/Architecture/spec-al_x-road_audit_log_events_1.7_Y-883-17.docx
@@ -16286,18 +16286,14 @@
               <w:pStyle w:val="TableContents"/>
               <w:suppressLineNumbers/>
               <w:spacing w:before="0" w:after="113"/>
-              <w:rPr>
-                <w:rFonts w:ascii="Courier New" w:hAnsi="Courier New"/>
-                <w:sz w:val="18"/>
-                <w:szCs w:val="18"/>
-              </w:rPr>
-            </w:pPr>
-            <w:r>
-              <w:rPr>
-                <w:sz w:val="18"/>
-                <w:szCs w:val="18"/>
-              </w:rPr>
-              <w:t xml:space="preserve">Delete client certificates </w:t>
+              <w:rPr/>
+            </w:pPr>
+            <w:r>
+              <w:rPr>
+                <w:sz w:val="18"/>
+                <w:szCs w:val="18"/>
+              </w:rPr>
+              <w:t xml:space="preserve">Delete orphaned client keys, certs and certificates </w:t>
             </w:r>
           </w:p>
         </w:tc>
@@ -16314,6 +16310,176 @@
             </w:tcBorders>
             <w:shd w:fill="auto" w:val="clear"/>
           </w:tcPr>
+          <w:p>
+            <w:pPr>
+              <w:pStyle w:val="TableContents"/>
+              <w:numPr>
+                <w:ilvl w:val="0"/>
+                <w:numId w:val="4"/>
+              </w:numPr>
+              <w:tabs>
+                <w:tab w:val="left" w:pos="360" w:leader="none"/>
+              </w:tabs>
+              <w:rPr/>
+            </w:pPr>
+            <w:r>
+              <w:rPr>
+                <w:rFonts w:ascii="Courier New" w:hAnsi="Courier New"/>
+                <w:sz w:val="18"/>
+                <w:szCs w:val="18"/>
+              </w:rPr>
+              <w:t>tokenId</w:t>
+            </w:r>
+            <w:r>
+              <w:rPr>
+                <w:sz w:val="18"/>
+                <w:szCs w:val="18"/>
+              </w:rPr>
+              <w:t xml:space="preserve"> – the identifier of the token where the deleted key located</w:t>
+            </w:r>
+          </w:p>
+          <w:p>
+            <w:pPr>
+              <w:pStyle w:val="TableContents"/>
+              <w:numPr>
+                <w:ilvl w:val="0"/>
+                <w:numId w:val="4"/>
+              </w:numPr>
+              <w:tabs>
+                <w:tab w:val="left" w:pos="360" w:leader="none"/>
+              </w:tabs>
+              <w:rPr/>
+            </w:pPr>
+            <w:r>
+              <w:rPr>
+                <w:rFonts w:ascii="Courier New" w:hAnsi="Courier New"/>
+                <w:sz w:val="18"/>
+                <w:szCs w:val="18"/>
+              </w:rPr>
+              <w:t>tokenSerialNumber</w:t>
+            </w:r>
+            <w:r>
+              <w:rPr>
+                <w:sz w:val="18"/>
+                <w:szCs w:val="18"/>
+              </w:rPr>
+              <w:t xml:space="preserve"> – the serial number of the token</w:t>
+            </w:r>
+          </w:p>
+          <w:p>
+            <w:pPr>
+              <w:pStyle w:val="TableContents"/>
+              <w:numPr>
+                <w:ilvl w:val="0"/>
+                <w:numId w:val="4"/>
+              </w:numPr>
+              <w:tabs>
+                <w:tab w:val="left" w:pos="360" w:leader="none"/>
+              </w:tabs>
+              <w:rPr/>
+            </w:pPr>
+            <w:r>
+              <w:rPr>
+                <w:rFonts w:ascii="Courier New" w:hAnsi="Courier New"/>
+                <w:sz w:val="18"/>
+                <w:szCs w:val="18"/>
+              </w:rPr>
+              <w:t>tokenFriendlyName</w:t>
+            </w:r>
+            <w:r>
+              <w:rPr>
+                <w:sz w:val="18"/>
+                <w:szCs w:val="18"/>
+              </w:rPr>
+              <w:t xml:space="preserve"> – the friendly name of the token</w:t>
+            </w:r>
+          </w:p>
+          <w:p>
+            <w:pPr>
+              <w:pStyle w:val="TableContents"/>
+              <w:numPr>
+                <w:ilvl w:val="0"/>
+                <w:numId w:val="4"/>
+              </w:numPr>
+              <w:tabs>
+                <w:tab w:val="left" w:pos="360" w:leader="none"/>
+              </w:tabs>
+              <w:rPr/>
+            </w:pPr>
+            <w:r>
+              <w:rPr>
+                <w:rFonts w:ascii="Courier New" w:hAnsi="Courier New"/>
+                <w:sz w:val="18"/>
+                <w:szCs w:val="18"/>
+              </w:rPr>
+              <w:t>keyId</w:t>
+            </w:r>
+            <w:r>
+              <w:rPr>
+                <w:sz w:val="18"/>
+                <w:szCs w:val="18"/>
+              </w:rPr>
+              <w:t xml:space="preserve"> – the identifier of the deleted key</w:t>
+            </w:r>
+          </w:p>
+          <w:p>
+            <w:pPr>
+              <w:pStyle w:val="TableContents"/>
+              <w:numPr>
+                <w:ilvl w:val="0"/>
+                <w:numId w:val="4"/>
+              </w:numPr>
+              <w:tabs>
+                <w:tab w:val="left" w:pos="360" w:leader="none"/>
+              </w:tabs>
+              <w:rPr/>
+            </w:pPr>
+            <w:r>
+              <w:rPr>
+                <w:rFonts w:ascii="Courier New" w:hAnsi="Courier New"/>
+                <w:sz w:val="18"/>
+                <w:szCs w:val="18"/>
+              </w:rPr>
+              <w:t>keyFriendlyName</w:t>
+            </w:r>
+            <w:r>
+              <w:rPr>
+                <w:sz w:val="18"/>
+                <w:szCs w:val="18"/>
+              </w:rPr>
+              <w:t xml:space="preserve"> – the friendly name of the deleted key</w:t>
+            </w:r>
+          </w:p>
+          <w:p>
+            <w:pPr>
+              <w:pStyle w:val="TableContents"/>
+              <w:numPr>
+                <w:ilvl w:val="0"/>
+                <w:numId w:val="4"/>
+              </w:numPr>
+              <w:tabs>
+                <w:tab w:val="left" w:pos="360" w:leader="none"/>
+              </w:tabs>
+              <w:spacing w:before="0" w:after="113"/>
+              <w:rPr/>
+            </w:pPr>
+            <w:r>
+              <w:rPr>
+                <w:rFonts w:ascii="Courier New" w:hAnsi="Courier New"/>
+                <w:sz w:val="18"/>
+                <w:szCs w:val="18"/>
+              </w:rPr>
+              <w:t xml:space="preserve">keyUsage – </w:t>
+            </w:r>
+            <w:r>
+              <w:rPr>
+                <w:rFonts w:ascii="Arial" w:hAnsi="Arial"/>
+                <w:sz w:val="18"/>
+                <w:szCs w:val="18"/>
+              </w:rPr>
+              <w:t>the key usage of the deleted key</w:t>
+            </w:r>
+          </w:p>
           <w:p>
             <w:pPr>
               <w:pStyle w:val="TableContents"/>
@@ -21485,6 +21651,7 @@
                 <w:szCs w:val="18"/>
               </w:rPr>
             </w:pPr>
+            <w:bookmarkStart w:id="55" w:name="__DdeLink__2526_3983816725"/>
             <w:r>
               <w:rPr>
                 <w:rFonts w:ascii="Courier New" w:hAnsi="Courier New"/>
@@ -21657,6 +21824,7 @@
               </w:rPr>
               <w:t xml:space="preserve"> – the key usage of the deleted key</w:t>
             </w:r>
+            <w:bookmarkEnd w:id="55"/>
           </w:p>
         </w:tc>
       </w:tr>
@@ -21882,7 +22050,7 @@
                 <w:szCs w:val="18"/>
               </w:rPr>
             </w:pPr>
-            <w:bookmarkStart w:id="55" w:name="__DdeLink__2516_453579613"/>
+            <w:bookmarkStart w:id="56" w:name="__DdeLink__2516_453579613"/>
             <w:r>
               <w:rPr>
                 <w:rFonts w:ascii="Courier New" w:hAnsi="Courier New"/>
@@ -21930,7 +22098,7 @@
               </w:rPr>
               <w:t xml:space="preserve"> – the client identifier of the client which certificate request was generated</w:t>
             </w:r>
-            <w:bookmarkEnd w:id="55"/>
+            <w:bookmarkEnd w:id="56"/>
           </w:p>
           <w:p>
             <w:pPr>
@@ -22089,7 +22257,7 @@
                 <w:szCs w:val="18"/>
               </w:rPr>
             </w:pPr>
-            <w:bookmarkStart w:id="56" w:name="__DdeLink__6280_15607676"/>
+            <w:bookmarkStart w:id="57" w:name="__DdeLink__6280_15607676"/>
             <w:r>
               <w:rPr>
                 <w:rFonts w:ascii="Courier New" w:hAnsi="Courier New"/>
@@ -22294,7 +22462,7 @@
               </w:rPr>
               <w:t xml:space="preserve"> – the identifier of the deleted certificate request</w:t>
             </w:r>
-            <w:bookmarkEnd w:id="56"/>
+            <w:bookmarkEnd w:id="57"/>
           </w:p>
         </w:tc>
       </w:tr>
@@ -22793,7 +22961,7 @@
               </w:rPr>
               <w:t xml:space="preserve"> – the </w:t>
             </w:r>
-            <w:bookmarkStart w:id="57" w:name="__DdeLink__27498_6223366833"/>
+            <w:bookmarkStart w:id="58" w:name="__DdeLink__27498_6223366833"/>
             <w:r>
               <w:rPr>
                 <w:sz w:val="18"/>
@@ -22809,7 +22977,7 @@
               </w:rPr>
               <w:t>certHash</w:t>
             </w:r>
-            <w:bookmarkEnd w:id="57"/>
+            <w:bookmarkEnd w:id="58"/>
           </w:p>
           <w:p>
             <w:pPr>
@@ -23653,7 +23821,7 @@
               </w:rPr>
               <w:t xml:space="preserve"> – the </w:t>
             </w:r>
-            <w:bookmarkStart w:id="58" w:name="__DdeLink__27498_62233668"/>
+            <w:bookmarkStart w:id="59" w:name="__DdeLink__27498_62233668"/>
             <w:r>
               <w:rPr>
                 <w:sz w:val="18"/>
@@ -23669,7 +23837,7 @@
               </w:rPr>
               <w:t>certHash</w:t>
             </w:r>
-            <w:bookmarkEnd w:id="58"/>
+            <w:bookmarkEnd w:id="59"/>
           </w:p>
         </w:tc>
       </w:tr>
@@ -24003,7 +24171,7 @@
               </w:rPr>
               <w:t xml:space="preserve"> – the </w:t>
             </w:r>
-            <w:bookmarkStart w:id="59" w:name="__DdeLink__27498_6223366835"/>
+            <w:bookmarkStart w:id="60" w:name="__DdeLink__27498_6223366835"/>
             <w:r>
               <w:rPr>
                 <w:sz w:val="18"/>
@@ -24019,7 +24187,7 @@
               </w:rPr>
               <w:t>certHash</w:t>
             </w:r>
-            <w:bookmarkEnd w:id="59"/>
+            <w:bookmarkEnd w:id="60"/>
           </w:p>
         </w:tc>
       </w:tr>
@@ -25031,7 +25199,7 @@
                 <w:szCs w:val="18"/>
               </w:rPr>
             </w:pPr>
-            <w:bookmarkStart w:id="60" w:name="__DdeLink__7133_830610518"/>
+            <w:bookmarkStart w:id="61" w:name="__DdeLink__7133_830610518"/>
             <w:r>
               <w:rPr>
                 <w:rFonts w:ascii="Courier New" w:hAnsi="Courier New"/>
@@ -25047,7 +25215,7 @@
               </w:rPr>
               <w:t xml:space="preserve"> – the identifier of the corresponding management request in the central server</w:t>
             </w:r>
-            <w:bookmarkEnd w:id="60"/>
+            <w:bookmarkEnd w:id="61"/>
           </w:p>
           <w:p>
             <w:pPr>
@@ -25989,14 +26157,14 @@
         </w:tabs>
         <w:rPr/>
       </w:pPr>
-      <w:bookmarkStart w:id="61" w:name="__RefHeading___Toc51381_1846539990"/>
-      <w:bookmarkStart w:id="62" w:name="_Toc435003099"/>
-      <w:bookmarkEnd w:id="61"/>
+      <w:bookmarkStart w:id="62" w:name="__RefHeading___Toc51381_1846539990"/>
+      <w:bookmarkStart w:id="63" w:name="_Toc435003099"/>
+      <w:bookmarkEnd w:id="62"/>
       <w:r>
         <w:rPr/>
         <w:t>Backup and Restore Events</w:t>
       </w:r>
-      <w:bookmarkEnd w:id="62"/>
+      <w:bookmarkEnd w:id="63"/>
     </w:p>
     <w:p>
       <w:pPr>
@@ -26427,14 +26595,14 @@
         </w:tabs>
         <w:rPr/>
       </w:pPr>
-      <w:bookmarkStart w:id="63" w:name="__RefHeading___Toc49483_1846539990"/>
-      <w:bookmarkStart w:id="64" w:name="_Toc435003100"/>
-      <w:bookmarkEnd w:id="63"/>
+      <w:bookmarkStart w:id="64" w:name="__RefHeading___Toc49483_1846539990"/>
+      <w:bookmarkStart w:id="65" w:name="_Toc435003100"/>
+      <w:bookmarkEnd w:id="64"/>
       <w:r>
         <w:rPr/>
         <w:t>Utility signer-console</w:t>
       </w:r>
-      <w:bookmarkEnd w:id="64"/>
+      <w:bookmarkEnd w:id="65"/>
     </w:p>
     <w:p>
       <w:pPr>
@@ -30632,6 +30800,215 @@
       <w:rFonts w:cs="Wingdings"/>
     </w:rPr>
   </w:style>
+  <w:style w:type="character" w:styleId="ListLabel170">
+    <w:name w:val="ListLabel 170"/>
+    <w:qFormat/>
+    <w:rPr>
+      <w:rFonts w:cs="StarSymbol"/>
+      <w:sz w:val="18"/>
+      <w:szCs w:val="18"/>
+    </w:rPr>
+  </w:style>
+  <w:style w:type="character" w:styleId="ListLabel171">
+    <w:name w:val="ListLabel 171"/>
+    <w:qFormat/>
+    <w:rPr>
+      <w:rFonts w:cs="StarSymbol"/>
+      <w:sz w:val="18"/>
+      <w:szCs w:val="18"/>
+    </w:rPr>
+  </w:style>
+  <w:style w:type="character" w:styleId="ListLabel172">
+    <w:name w:val="ListLabel 172"/>
+    <w:qFormat/>
+    <w:rPr>
+      <w:rFonts w:cs="StarSymbol"/>
+      <w:sz w:val="18"/>
+      <w:szCs w:val="18"/>
+    </w:rPr>
+  </w:style>
+  <w:style w:type="character" w:styleId="ListLabel173">
+    <w:name w:val="ListLabel 173"/>
+    <w:qFormat/>
+    <w:rPr>
+      <w:rFonts w:cs="StarSymbol"/>
+      <w:sz w:val="18"/>
+      <w:szCs w:val="18"/>
+    </w:rPr>
+  </w:style>
+  <w:style w:type="character" w:styleId="ListLabel174">
+    <w:name w:val="ListLabel 174"/>
+    <w:qFormat/>
+    <w:rPr>
+      <w:rFonts w:cs="StarSymbol"/>
+      <w:sz w:val="18"/>
+      <w:szCs w:val="18"/>
+    </w:rPr>
+  </w:style>
+  <w:style w:type="character" w:styleId="ListLabel175">
+    <w:name w:val="ListLabel 175"/>
+    <w:qFormat/>
+    <w:rPr>
+      <w:rFonts w:cs="StarSymbol"/>
+      <w:sz w:val="18"/>
+      <w:szCs w:val="18"/>
+    </w:rPr>
+  </w:style>
+  <w:style w:type="character" w:styleId="ListLabel176">
+    <w:name w:val="ListLabel 176"/>
+    <w:qFormat/>
+    <w:rPr>
+      <w:rFonts w:cs="StarSymbol"/>
+      <w:sz w:val="18"/>
+      <w:szCs w:val="18"/>
+    </w:rPr>
+  </w:style>
+  <w:style w:type="character" w:styleId="ListLabel177">
+    <w:name w:val="ListLabel 177"/>
+    <w:qFormat/>
+    <w:rPr>
+      <w:rFonts w:ascii="Courier New" w:hAnsi="Courier New" w:cs="StarSymbol"/>
+      <w:sz w:val="18"/>
+      <w:szCs w:val="18"/>
+    </w:rPr>
+  </w:style>
+  <w:style w:type="character" w:styleId="ListLabel178">
+    <w:name w:val="ListLabel 178"/>
+    <w:qFormat/>
+    <w:rPr>
+      <w:rFonts w:ascii="Courier New" w:hAnsi="Courier New" w:cs="StarSymbol"/>
+      <w:sz w:val="18"/>
+      <w:szCs w:val="18"/>
+    </w:rPr>
+  </w:style>
+  <w:style w:type="character" w:styleId="ListLabel179">
+    <w:name w:val="ListLabel 179"/>
+    <w:qFormat/>
+    <w:rPr>
+      <w:rFonts w:cs="StarSymbol"/>
+      <w:sz w:val="18"/>
+      <w:szCs w:val="18"/>
+    </w:rPr>
+  </w:style>
+  <w:style w:type="character" w:styleId="ListLabel180">
+    <w:name w:val="ListLabel 180"/>
+    <w:qFormat/>
+    <w:rPr>
+      <w:rFonts w:cs="StarSymbol"/>
+      <w:sz w:val="18"/>
+      <w:szCs w:val="18"/>
+    </w:rPr>
+  </w:style>
+  <w:style w:type="character" w:styleId="ListLabel181">
+    <w:name w:val="ListLabel 181"/>
+    <w:qFormat/>
+    <w:rPr>
+      <w:rFonts w:cs="StarSymbol"/>
+      <w:sz w:val="18"/>
+      <w:szCs w:val="18"/>
+    </w:rPr>
+  </w:style>
+  <w:style w:type="character" w:styleId="ListLabel182">
+    <w:name w:val="ListLabel 182"/>
+    <w:qFormat/>
+    <w:rPr>
+      <w:rFonts w:cs="StarSymbol"/>
+      <w:sz w:val="18"/>
+      <w:szCs w:val="18"/>
+    </w:rPr>
+  </w:style>
+  <w:style w:type="character" w:styleId="ListLabel183">
+    <w:name w:val="ListLabel 183"/>
+    <w:qFormat/>
+    <w:rPr>
+      <w:rFonts w:cs="StarSymbol"/>
+      <w:sz w:val="18"/>
+      <w:szCs w:val="18"/>
+    </w:rPr>
+  </w:style>
+  <w:style w:type="character" w:styleId="ListLabel184">
+    <w:name w:val="ListLabel 184"/>
+    <w:qFormat/>
+    <w:rPr>
+      <w:rFonts w:cs="StarSymbol"/>
+      <w:sz w:val="18"/>
+      <w:szCs w:val="18"/>
+    </w:rPr>
+  </w:style>
+  <w:style w:type="character" w:styleId="ListLabel185">
+    <w:name w:val="ListLabel 185"/>
+    <w:qFormat/>
+    <w:rPr>
+      <w:rFonts w:cs="StarSymbol"/>
+      <w:sz w:val="18"/>
+      <w:szCs w:val="18"/>
+    </w:rPr>
+  </w:style>
+  <w:style w:type="character" w:styleId="ListLabel186">
+    <w:name w:val="ListLabel 186"/>
+    <w:qFormat/>
+    <w:rPr>
+      <w:rFonts w:cs="Symbol"/>
+      <w:b/>
+      <w:sz w:val="18"/>
+    </w:rPr>
+  </w:style>
+  <w:style w:type="character" w:styleId="ListLabel187">
+    <w:name w:val="ListLabel 187"/>
+    <w:qFormat/>
+    <w:rPr>
+      <w:rFonts w:cs="Courier New"/>
+    </w:rPr>
+  </w:style>
+  <w:style w:type="character" w:styleId="ListLabel188">
+    <w:name w:val="ListLabel 188"/>
+    <w:qFormat/>
+    <w:rPr>
+      <w:rFonts w:cs="Wingdings"/>
+    </w:rPr>
+  </w:style>
+  <w:style w:type="character" w:styleId="ListLabel189">
+    <w:name w:val="ListLabel 189"/>
+    <w:qFormat/>
+    <w:rPr>
+      <w:rFonts w:cs="Symbol"/>
+    </w:rPr>
+  </w:style>
+  <w:style w:type="character" w:styleId="ListLabel190">
+    <w:name w:val="ListLabel 190"/>
+    <w:qFormat/>
+    <w:rPr>
+      <w:rFonts w:cs="Courier New"/>
+    </w:rPr>
+  </w:style>
+  <w:style w:type="character" w:styleId="ListLabel191">
+    <w:name w:val="ListLabel 191"/>
+    <w:qFormat/>
+    <w:rPr>
+      <w:rFonts w:cs="Wingdings"/>
+    </w:rPr>
+  </w:style>
+  <w:style w:type="character" w:styleId="ListLabel192">
+    <w:name w:val="ListLabel 192"/>
+    <w:qFormat/>
+    <w:rPr>
+      <w:rFonts w:cs="Symbol"/>
+    </w:rPr>
+  </w:style>
+  <w:style w:type="character" w:styleId="ListLabel193">
+    <w:name w:val="ListLabel 193"/>
+    <w:qFormat/>
+    <w:rPr>
+      <w:rFonts w:cs="Courier New"/>
+    </w:rPr>
+  </w:style>
+  <w:style w:type="character" w:styleId="ListLabel194">
+    <w:name w:val="ListLabel 194"/>
+    <w:qFormat/>
+    <w:rPr>
+      <w:rFonts w:cs="Wingdings"/>
+    </w:rPr>
+  </w:style>
   <w:style w:type="paragraph" w:styleId="Heading" w:customStyle="1">
     <w:name w:val="Heading"/>
     <w:basedOn w:val="Normal"/>

</xml_diff>

<commit_message>
XRDDEV-404 updates based on specification discussions, and update documentation
</commit_message>
<xml_diff>
--- a/doc/Architecture/spec-al_x-road_audit_log_events_1.7_Y-883-17.docx
+++ b/doc/Architecture/spec-al_x-road_audit_log_events_1.7_Y-883-17.docx
@@ -16473,7 +16473,6 @@
             </w:r>
             <w:r>
               <w:rPr>
-                <w:rFonts w:ascii="Arial" w:hAnsi="Arial"/>
                 <w:sz w:val="18"/>
                 <w:szCs w:val="18"/>
               </w:rPr>
@@ -16761,18 +16760,21 @@
               <w:pStyle w:val="TableContents"/>
               <w:suppressLineNumbers/>
               <w:spacing w:before="0" w:after="113"/>
-              <w:rPr>
-                <w:rFonts w:ascii="Courier New" w:hAnsi="Courier New"/>
-                <w:sz w:val="18"/>
-                <w:szCs w:val="18"/>
-              </w:rPr>
-            </w:pPr>
-            <w:r>
-              <w:rPr>
-                <w:sz w:val="18"/>
-                <w:szCs w:val="18"/>
-              </w:rPr>
-              <w:t xml:space="preserve">Add WSDL </w:t>
+              <w:rPr/>
+            </w:pPr>
+            <w:r>
+              <w:rPr>
+                <w:sz w:val="18"/>
+                <w:szCs w:val="18"/>
+              </w:rPr>
+              <w:t xml:space="preserve">Add </w:t>
+            </w:r>
+            <w:r>
+              <w:rPr>
+                <w:sz w:val="18"/>
+                <w:szCs w:val="18"/>
+              </w:rPr>
+              <w:t>service description</w:t>
             </w:r>
           </w:p>
         </w:tc>
@@ -16831,27 +16833,82 @@
               <w:tabs>
                 <w:tab w:val="left" w:pos="360" w:leader="none"/>
               </w:tabs>
-              <w:rPr>
-                <w:rFonts w:ascii="Courier New" w:hAnsi="Courier New"/>
-                <w:sz w:val="18"/>
-                <w:szCs w:val="18"/>
-              </w:rPr>
-            </w:pPr>
-            <w:r>
-              <w:rPr>
-                <w:rFonts w:ascii="Courier New" w:hAnsi="Courier New"/>
-                <w:sz w:val="18"/>
-                <w:szCs w:val="18"/>
-              </w:rPr>
-              <w:t>wsdlUrl</w:t>
-            </w:r>
-            <w:r>
-              <w:rPr>
-                <w:sz w:val="18"/>
-                <w:szCs w:val="18"/>
-              </w:rPr>
-              <w:t xml:space="preserve"> – the URL of the added WSDL of the selected client</w:t>
-            </w:r>
+              <w:rPr/>
+            </w:pPr>
+            <w:bookmarkStart w:id="49" w:name="__DdeLink__2631_2871650565"/>
+            <w:r>
+              <w:rPr>
+                <w:rFonts w:ascii="Courier New" w:hAnsi="Courier New"/>
+                <w:sz w:val="18"/>
+                <w:szCs w:val="18"/>
+              </w:rPr>
+              <w:t>u</w:t>
+            </w:r>
+            <w:r>
+              <w:rPr>
+                <w:rFonts w:ascii="Courier New" w:hAnsi="Courier New"/>
+                <w:sz w:val="18"/>
+                <w:szCs w:val="18"/>
+              </w:rPr>
+              <w:t>rl</w:t>
+            </w:r>
+            <w:r>
+              <w:rPr>
+                <w:sz w:val="18"/>
+                <w:szCs w:val="18"/>
+              </w:rPr>
+              <w:t xml:space="preserve"> – the URL of the added </w:t>
+            </w:r>
+            <w:r>
+              <w:rPr>
+                <w:sz w:val="18"/>
+                <w:szCs w:val="18"/>
+              </w:rPr>
+              <w:t>service description</w:t>
+            </w:r>
+            <w:r>
+              <w:rPr>
+                <w:sz w:val="18"/>
+                <w:szCs w:val="18"/>
+              </w:rPr>
+              <w:t xml:space="preserve"> of the selected client</w:t>
+            </w:r>
+          </w:p>
+          <w:p>
+            <w:pPr>
+              <w:pStyle w:val="TableContents"/>
+              <w:numPr>
+                <w:ilvl w:val="0"/>
+                <w:numId w:val="4"/>
+              </w:numPr>
+              <w:tabs>
+                <w:tab w:val="left" w:pos="360" w:leader="none"/>
+              </w:tabs>
+              <w:rPr/>
+            </w:pPr>
+            <w:r>
+              <w:rPr>
+                <w:rFonts w:ascii="Courier New" w:hAnsi="Courier New"/>
+                <w:sz w:val="18"/>
+                <w:szCs w:val="18"/>
+              </w:rPr>
+              <w:t>serviceType</w:t>
+            </w:r>
+            <w:r>
+              <w:rPr>
+                <w:sz w:val="18"/>
+                <w:szCs w:val="18"/>
+              </w:rPr>
+              <w:t xml:space="preserve"> – </w:t>
+            </w:r>
+            <w:r>
+              <w:rPr>
+                <w:sz w:val="18"/>
+                <w:szCs w:val="18"/>
+              </w:rPr>
+              <w:t>type of the service description:  WSDL, REST, or OPENAPI3</w:t>
+            </w:r>
+            <w:bookmarkEnd w:id="49"/>
           </w:p>
           <w:p>
             <w:pPr>
@@ -16934,18 +16991,21 @@
               <w:pStyle w:val="TableContents"/>
               <w:suppressLineNumbers/>
               <w:spacing w:before="0" w:after="113"/>
-              <w:rPr>
-                <w:rFonts w:ascii="Courier New" w:hAnsi="Courier New"/>
-                <w:sz w:val="18"/>
-                <w:szCs w:val="18"/>
-              </w:rPr>
-            </w:pPr>
-            <w:r>
-              <w:rPr>
-                <w:sz w:val="18"/>
-                <w:szCs w:val="18"/>
-              </w:rPr>
-              <w:t>Delete WSDL</w:t>
+              <w:rPr/>
+            </w:pPr>
+            <w:r>
+              <w:rPr>
+                <w:sz w:val="18"/>
+                <w:szCs w:val="18"/>
+              </w:rPr>
+              <w:t xml:space="preserve">Delete </w:t>
+            </w:r>
+            <w:r>
+              <w:rPr>
+                <w:sz w:val="18"/>
+                <w:szCs w:val="18"/>
+              </w:rPr>
+              <w:t>service description</w:t>
             </w:r>
           </w:p>
         </w:tc>
@@ -17004,23 +17064,80 @@
               <w:tabs>
                 <w:tab w:val="left" w:pos="360" w:leader="none"/>
               </w:tabs>
-              <w:spacing w:before="0" w:after="113"/>
-              <w:rPr/>
-            </w:pPr>
-            <w:r>
-              <w:rPr>
-                <w:rFonts w:ascii="Courier New" w:hAnsi="Courier New"/>
-                <w:sz w:val="18"/>
-                <w:szCs w:val="18"/>
-              </w:rPr>
-              <w:t>wsdlUrls</w:t>
-            </w:r>
-            <w:r>
-              <w:rPr>
-                <w:sz w:val="18"/>
-                <w:szCs w:val="18"/>
-              </w:rPr>
-              <w:t xml:space="preserve"> – the list of URLs of the deleted WSDLs of the selected client</w:t>
+              <w:rPr/>
+            </w:pPr>
+            <w:r>
+              <w:rPr>
+                <w:rFonts w:ascii="Courier New" w:hAnsi="Courier New"/>
+                <w:sz w:val="18"/>
+                <w:szCs w:val="18"/>
+              </w:rPr>
+              <w:t>u</w:t>
+            </w:r>
+            <w:r>
+              <w:rPr>
+                <w:rFonts w:ascii="Courier New" w:hAnsi="Courier New"/>
+                <w:sz w:val="18"/>
+                <w:szCs w:val="18"/>
+              </w:rPr>
+              <w:t>rl</w:t>
+            </w:r>
+            <w:r>
+              <w:rPr>
+                <w:sz w:val="18"/>
+                <w:szCs w:val="18"/>
+              </w:rPr>
+              <w:t xml:space="preserve"> – the URL of the </w:t>
+            </w:r>
+            <w:r>
+              <w:rPr>
+                <w:sz w:val="18"/>
+                <w:szCs w:val="18"/>
+              </w:rPr>
+              <w:t>service description</w:t>
+            </w:r>
+            <w:r>
+              <w:rPr>
+                <w:sz w:val="18"/>
+                <w:szCs w:val="18"/>
+              </w:rPr>
+              <w:t xml:space="preserve"> of the selected client</w:t>
+            </w:r>
+          </w:p>
+          <w:p>
+            <w:pPr>
+              <w:pStyle w:val="TableContents"/>
+              <w:numPr>
+                <w:ilvl w:val="0"/>
+                <w:numId w:val="4"/>
+              </w:numPr>
+              <w:tabs>
+                <w:tab w:val="left" w:pos="360" w:leader="none"/>
+              </w:tabs>
+              <w:spacing w:before="0" w:after="113"/>
+              <w:rPr/>
+            </w:pPr>
+            <w:r>
+              <w:rPr>
+                <w:rFonts w:ascii="Courier New" w:hAnsi="Courier New"/>
+                <w:sz w:val="18"/>
+                <w:szCs w:val="18"/>
+              </w:rPr>
+              <w:t>serviceType</w:t>
+            </w:r>
+            <w:r>
+              <w:rPr>
+                <w:sz w:val="18"/>
+                <w:szCs w:val="18"/>
+              </w:rPr>
+              <w:t xml:space="preserve"> – </w:t>
+            </w:r>
+            <w:r>
+              <w:rPr>
+                <w:sz w:val="18"/>
+                <w:szCs w:val="18"/>
+              </w:rPr>
+              <w:t>type of the service description:  WSDL, REST, or OPENAPI3</w:t>
             </w:r>
           </w:p>
         </w:tc>
@@ -17043,18 +17160,21 @@
               <w:pStyle w:val="TableContents"/>
               <w:suppressLineNumbers/>
               <w:spacing w:before="0" w:after="113"/>
-              <w:rPr>
-                <w:rFonts w:ascii="Courier New" w:hAnsi="Courier New"/>
-                <w:sz w:val="18"/>
-                <w:szCs w:val="18"/>
-              </w:rPr>
-            </w:pPr>
-            <w:r>
-              <w:rPr>
-                <w:sz w:val="18"/>
-                <w:szCs w:val="18"/>
-              </w:rPr>
-              <w:t xml:space="preserve">Disable WSDL </w:t>
+              <w:rPr/>
+            </w:pPr>
+            <w:r>
+              <w:rPr>
+                <w:sz w:val="18"/>
+                <w:szCs w:val="18"/>
+              </w:rPr>
+              <w:t xml:space="preserve">Disable </w:t>
+            </w:r>
+            <w:r>
+              <w:rPr>
+                <w:sz w:val="18"/>
+                <w:szCs w:val="18"/>
+              </w:rPr>
+              <w:t>service description</w:t>
             </w:r>
           </w:p>
         </w:tc>
@@ -17113,26 +17233,79 @@
               <w:tabs>
                 <w:tab w:val="left" w:pos="360" w:leader="none"/>
               </w:tabs>
-              <w:rPr>
-                <w:rFonts w:ascii="Courier New" w:hAnsi="Courier New"/>
-                <w:sz w:val="18"/>
-                <w:szCs w:val="18"/>
-              </w:rPr>
-            </w:pPr>
-            <w:r>
-              <w:rPr>
-                <w:rFonts w:ascii="Courier New" w:hAnsi="Courier New"/>
-                <w:sz w:val="18"/>
-                <w:szCs w:val="18"/>
-              </w:rPr>
-              <w:t>wsdlUrls</w:t>
-            </w:r>
-            <w:r>
-              <w:rPr>
-                <w:sz w:val="18"/>
-                <w:szCs w:val="18"/>
-              </w:rPr>
-              <w:t xml:space="preserve"> – the list of URLs of the disabled WSDLs of the selected client</w:t>
+              <w:rPr/>
+            </w:pPr>
+            <w:r>
+              <w:rPr>
+                <w:rFonts w:ascii="Courier New" w:hAnsi="Courier New"/>
+                <w:sz w:val="18"/>
+                <w:szCs w:val="18"/>
+              </w:rPr>
+              <w:t>u</w:t>
+            </w:r>
+            <w:r>
+              <w:rPr>
+                <w:rFonts w:ascii="Courier New" w:hAnsi="Courier New"/>
+                <w:sz w:val="18"/>
+                <w:szCs w:val="18"/>
+              </w:rPr>
+              <w:t>rl</w:t>
+            </w:r>
+            <w:r>
+              <w:rPr>
+                <w:sz w:val="18"/>
+                <w:szCs w:val="18"/>
+              </w:rPr>
+              <w:t xml:space="preserve"> – the URL of the </w:t>
+            </w:r>
+            <w:r>
+              <w:rPr>
+                <w:sz w:val="18"/>
+                <w:szCs w:val="18"/>
+              </w:rPr>
+              <w:t>service description</w:t>
+            </w:r>
+            <w:r>
+              <w:rPr>
+                <w:sz w:val="18"/>
+                <w:szCs w:val="18"/>
+              </w:rPr>
+              <w:t xml:space="preserve"> of the selected client</w:t>
+            </w:r>
+          </w:p>
+          <w:p>
+            <w:pPr>
+              <w:pStyle w:val="TableContents"/>
+              <w:numPr>
+                <w:ilvl w:val="0"/>
+                <w:numId w:val="4"/>
+              </w:numPr>
+              <w:tabs>
+                <w:tab w:val="left" w:pos="360" w:leader="none"/>
+              </w:tabs>
+              <w:rPr/>
+            </w:pPr>
+            <w:r>
+              <w:rPr>
+                <w:rFonts w:ascii="Courier New" w:hAnsi="Courier New"/>
+                <w:sz w:val="18"/>
+                <w:szCs w:val="18"/>
+              </w:rPr>
+              <w:t>serviceType</w:t>
+            </w:r>
+            <w:r>
+              <w:rPr>
+                <w:sz w:val="18"/>
+                <w:szCs w:val="18"/>
+              </w:rPr>
+              <w:t xml:space="preserve"> – </w:t>
+            </w:r>
+            <w:r>
+              <w:rPr>
+                <w:sz w:val="18"/>
+                <w:szCs w:val="18"/>
+              </w:rPr>
+              <w:t>type of the service description:  WSDL, REST, or OPENAPI3</w:t>
             </w:r>
           </w:p>
           <w:p>
@@ -17184,18 +17357,21 @@
               <w:pStyle w:val="TableContents"/>
               <w:suppressLineNumbers/>
               <w:spacing w:before="0" w:after="113"/>
-              <w:rPr>
-                <w:rFonts w:ascii="Courier New" w:hAnsi="Courier New"/>
-                <w:sz w:val="18"/>
-                <w:szCs w:val="18"/>
-              </w:rPr>
-            </w:pPr>
-            <w:r>
-              <w:rPr>
-                <w:sz w:val="18"/>
-                <w:szCs w:val="18"/>
-              </w:rPr>
-              <w:t>Enable WSDL</w:t>
+              <w:rPr/>
+            </w:pPr>
+            <w:r>
+              <w:rPr>
+                <w:sz w:val="18"/>
+                <w:szCs w:val="18"/>
+              </w:rPr>
+              <w:t xml:space="preserve">Enable </w:t>
+            </w:r>
+            <w:r>
+              <w:rPr>
+                <w:sz w:val="18"/>
+                <w:szCs w:val="18"/>
+              </w:rPr>
+              <w:t>service description</w:t>
             </w:r>
           </w:p>
         </w:tc>
@@ -17254,23 +17430,80 @@
               <w:tabs>
                 <w:tab w:val="left" w:pos="360" w:leader="none"/>
               </w:tabs>
-              <w:spacing w:before="0" w:after="113"/>
-              <w:rPr/>
-            </w:pPr>
-            <w:r>
-              <w:rPr>
-                <w:rFonts w:ascii="Courier New" w:hAnsi="Courier New"/>
-                <w:sz w:val="18"/>
-                <w:szCs w:val="18"/>
-              </w:rPr>
-              <w:t>wsdlUrls</w:t>
-            </w:r>
-            <w:r>
-              <w:rPr>
-                <w:sz w:val="18"/>
-                <w:szCs w:val="18"/>
-              </w:rPr>
-              <w:t xml:space="preserve"> – the list of URLs of the enabled WSDLs of the selected client</w:t>
+              <w:rPr/>
+            </w:pPr>
+            <w:r>
+              <w:rPr>
+                <w:rFonts w:ascii="Courier New" w:hAnsi="Courier New"/>
+                <w:sz w:val="18"/>
+                <w:szCs w:val="18"/>
+              </w:rPr>
+              <w:t>u</w:t>
+            </w:r>
+            <w:r>
+              <w:rPr>
+                <w:rFonts w:ascii="Courier New" w:hAnsi="Courier New"/>
+                <w:sz w:val="18"/>
+                <w:szCs w:val="18"/>
+              </w:rPr>
+              <w:t>rl</w:t>
+            </w:r>
+            <w:r>
+              <w:rPr>
+                <w:sz w:val="18"/>
+                <w:szCs w:val="18"/>
+              </w:rPr>
+              <w:t xml:space="preserve"> – the URL of the </w:t>
+            </w:r>
+            <w:r>
+              <w:rPr>
+                <w:sz w:val="18"/>
+                <w:szCs w:val="18"/>
+              </w:rPr>
+              <w:t>service description</w:t>
+            </w:r>
+            <w:r>
+              <w:rPr>
+                <w:sz w:val="18"/>
+                <w:szCs w:val="18"/>
+              </w:rPr>
+              <w:t xml:space="preserve"> of the selected client</w:t>
+            </w:r>
+          </w:p>
+          <w:p>
+            <w:pPr>
+              <w:pStyle w:val="TableContents"/>
+              <w:numPr>
+                <w:ilvl w:val="0"/>
+                <w:numId w:val="4"/>
+              </w:numPr>
+              <w:tabs>
+                <w:tab w:val="left" w:pos="360" w:leader="none"/>
+              </w:tabs>
+              <w:spacing w:before="0" w:after="113"/>
+              <w:rPr/>
+            </w:pPr>
+            <w:r>
+              <w:rPr>
+                <w:rFonts w:ascii="Courier New" w:hAnsi="Courier New"/>
+                <w:sz w:val="18"/>
+                <w:szCs w:val="18"/>
+              </w:rPr>
+              <w:t>serviceType</w:t>
+            </w:r>
+            <w:r>
+              <w:rPr>
+                <w:sz w:val="18"/>
+                <w:szCs w:val="18"/>
+              </w:rPr>
+              <w:t xml:space="preserve"> – </w:t>
+            </w:r>
+            <w:r>
+              <w:rPr>
+                <w:sz w:val="18"/>
+                <w:szCs w:val="18"/>
+              </w:rPr>
+              <w:t>type of the service description:  WSDL, REST, or OPENAPI3</w:t>
             </w:r>
           </w:p>
         </w:tc>
@@ -17293,18 +17526,21 @@
               <w:pStyle w:val="TableContents"/>
               <w:suppressLineNumbers/>
               <w:spacing w:before="0" w:after="113"/>
-              <w:rPr>
-                <w:rFonts w:ascii="Courier New" w:hAnsi="Courier New"/>
-                <w:sz w:val="18"/>
-                <w:szCs w:val="18"/>
-              </w:rPr>
-            </w:pPr>
-            <w:r>
-              <w:rPr>
-                <w:sz w:val="18"/>
-                <w:szCs w:val="18"/>
-              </w:rPr>
-              <w:t>Refresh WSDL</w:t>
+              <w:rPr/>
+            </w:pPr>
+            <w:r>
+              <w:rPr>
+                <w:sz w:val="18"/>
+                <w:szCs w:val="18"/>
+              </w:rPr>
+              <w:t xml:space="preserve">Refresh </w:t>
+            </w:r>
+            <w:r>
+              <w:rPr>
+                <w:sz w:val="18"/>
+                <w:szCs w:val="18"/>
+              </w:rPr>
+              <w:t>service description</w:t>
             </w:r>
           </w:p>
         </w:tc>
@@ -17331,11 +17567,7 @@
               <w:tabs>
                 <w:tab w:val="left" w:pos="360" w:leader="none"/>
               </w:tabs>
-              <w:rPr>
-                <w:rFonts w:ascii="Courier New" w:hAnsi="Courier New"/>
-                <w:sz w:val="18"/>
-                <w:szCs w:val="18"/>
-              </w:rPr>
+              <w:rPr/>
             </w:pPr>
             <w:r>
               <w:rPr>
@@ -17371,6 +17603,141 @@
                 <w:sz w:val="18"/>
                 <w:szCs w:val="18"/>
               </w:rPr>
+              <w:t>u</w:t>
+            </w:r>
+            <w:r>
+              <w:rPr>
+                <w:rFonts w:ascii="Courier New" w:hAnsi="Courier New"/>
+                <w:sz w:val="18"/>
+                <w:szCs w:val="18"/>
+              </w:rPr>
+              <w:t>rl</w:t>
+            </w:r>
+            <w:r>
+              <w:rPr>
+                <w:sz w:val="18"/>
+                <w:szCs w:val="18"/>
+              </w:rPr>
+              <w:t xml:space="preserve"> – the previous URL of the </w:t>
+            </w:r>
+            <w:r>
+              <w:rPr>
+                <w:sz w:val="18"/>
+                <w:szCs w:val="18"/>
+              </w:rPr>
+              <w:t>service description</w:t>
+            </w:r>
+          </w:p>
+          <w:p>
+            <w:pPr>
+              <w:pStyle w:val="TableContents"/>
+              <w:numPr>
+                <w:ilvl w:val="0"/>
+                <w:numId w:val="4"/>
+              </w:numPr>
+              <w:tabs>
+                <w:tab w:val="left" w:pos="360" w:leader="none"/>
+              </w:tabs>
+              <w:spacing w:before="0" w:after="113"/>
+              <w:rPr/>
+            </w:pPr>
+            <w:r>
+              <w:rPr>
+                <w:rFonts w:ascii="Courier New" w:hAnsi="Courier New"/>
+                <w:sz w:val="18"/>
+                <w:szCs w:val="18"/>
+              </w:rPr>
+              <w:t xml:space="preserve">serviceType – </w:t>
+            </w:r>
+            <w:r>
+              <w:rPr>
+                <w:rFonts w:ascii="Arial" w:hAnsi="Arial"/>
+                <w:sz w:val="18"/>
+                <w:szCs w:val="18"/>
+              </w:rPr>
+              <w:t>type of the service description:  WSDL, REST, or OPENAPI3</w:t>
+            </w:r>
+          </w:p>
+          <w:p>
+            <w:pPr>
+              <w:pStyle w:val="TableContents"/>
+              <w:numPr>
+                <w:ilvl w:val="0"/>
+                <w:numId w:val="4"/>
+              </w:numPr>
+              <w:tabs>
+                <w:tab w:val="left" w:pos="360" w:leader="none"/>
+              </w:tabs>
+              <w:spacing w:before="0" w:after="113"/>
+              <w:rPr/>
+            </w:pPr>
+            <w:r>
+              <w:rPr>
+                <w:rFonts w:ascii="Courier New" w:hAnsi="Courier New"/>
+                <w:sz w:val="18"/>
+                <w:szCs w:val="18"/>
+              </w:rPr>
+              <w:t>url</w:t>
+            </w:r>
+            <w:r>
+              <w:rPr>
+                <w:rFonts w:ascii="Courier New" w:hAnsi="Courier New"/>
+                <w:sz w:val="18"/>
+                <w:szCs w:val="18"/>
+              </w:rPr>
+              <w:t>New</w:t>
+            </w:r>
+            <w:r>
+              <w:rPr>
+                <w:rFonts w:ascii="Arial" w:hAnsi="Arial"/>
+                <w:sz w:val="18"/>
+                <w:szCs w:val="18"/>
+              </w:rPr>
+              <w:t xml:space="preserve"> – the </w:t>
+            </w:r>
+            <w:r>
+              <w:rPr>
+                <w:rFonts w:ascii="Arial" w:hAnsi="Arial"/>
+                <w:sz w:val="18"/>
+                <w:szCs w:val="18"/>
+              </w:rPr>
+              <w:t>new</w:t>
+            </w:r>
+            <w:r>
+              <w:rPr>
+                <w:rFonts w:ascii="Arial" w:hAnsi="Arial"/>
+                <w:sz w:val="18"/>
+                <w:szCs w:val="18"/>
+              </w:rPr>
+              <w:t xml:space="preserve"> URL of the </w:t>
+            </w:r>
+            <w:r>
+              <w:rPr>
+                <w:rFonts w:ascii="Arial" w:hAnsi="Arial"/>
+                <w:sz w:val="18"/>
+                <w:szCs w:val="18"/>
+              </w:rPr>
+              <w:t>service description</w:t>
+            </w:r>
+          </w:p>
+          <w:p>
+            <w:pPr>
+              <w:pStyle w:val="TableContents"/>
+              <w:numPr>
+                <w:ilvl w:val="0"/>
+                <w:numId w:val="4"/>
+              </w:numPr>
+              <w:tabs>
+                <w:tab w:val="left" w:pos="360" w:leader="none"/>
+              </w:tabs>
+              <w:rPr/>
+            </w:pPr>
+            <w:r>
+              <w:rPr>
+                <w:rFonts w:ascii="Courier New" w:hAnsi="Courier New"/>
+                <w:sz w:val="18"/>
+                <w:szCs w:val="18"/>
+              </w:rPr>
               <w:t>wsdl</w:t>
             </w:r>
             <w:r>
@@ -17378,7 +17745,14 @@
                 <w:sz w:val="18"/>
                 <w:szCs w:val="18"/>
               </w:rPr>
-              <w:t xml:space="preserve"> – the refreshed WSDL of the selected client. The value of the field is a structure containing the following data fields:</w:t>
+              <w:t xml:space="preserve"> – </w:t>
+            </w:r>
+            <w:r>
+              <w:rPr>
+                <w:sz w:val="18"/>
+                <w:szCs w:val="18"/>
+              </w:rPr>
+              <w:t>wsdl data (only for type WSDL)</w:t>
             </w:r>
           </w:p>
           <w:p>
@@ -17391,43 +17765,7 @@
               <w:tabs>
                 <w:tab w:val="left" w:pos="723" w:leader="none"/>
               </w:tabs>
-              <w:rPr>
-                <w:rFonts w:ascii="Courier New" w:hAnsi="Courier New"/>
-                <w:sz w:val="18"/>
-                <w:szCs w:val="18"/>
-              </w:rPr>
-            </w:pPr>
-            <w:r>
-              <w:rPr>
-                <w:rFonts w:ascii="Courier New" w:hAnsi="Courier New"/>
-                <w:sz w:val="18"/>
-                <w:szCs w:val="18"/>
-              </w:rPr>
-              <w:t>wsdlUrl</w:t>
-            </w:r>
-            <w:r>
-              <w:rPr>
-                <w:sz w:val="18"/>
-                <w:szCs w:val="18"/>
-              </w:rPr>
-              <w:t xml:space="preserve"> – the URL of the WSDL</w:t>
-            </w:r>
-          </w:p>
-          <w:p>
-            <w:pPr>
-              <w:pStyle w:val="TableContents"/>
-              <w:numPr>
-                <w:ilvl w:val="1"/>
-                <w:numId w:val="4"/>
-              </w:numPr>
-              <w:tabs>
-                <w:tab w:val="left" w:pos="723" w:leader="none"/>
-              </w:tabs>
-              <w:rPr>
-                <w:rFonts w:ascii="Courier New" w:hAnsi="Courier New"/>
-                <w:sz w:val="18"/>
-                <w:szCs w:val="18"/>
-              </w:rPr>
+              <w:rPr/>
             </w:pPr>
             <w:r>
               <w:rPr>
@@ -17528,47 +17866,208 @@
               <w:tabs>
                 <w:tab w:val="left" w:pos="360" w:leader="none"/>
               </w:tabs>
-              <w:spacing w:before="0" w:after="113"/>
-              <w:rPr/>
-            </w:pPr>
-            <w:r>
-              <w:rPr>
-                <w:sz w:val="18"/>
-                <w:szCs w:val="18"/>
-              </w:rPr>
-              <w:t xml:space="preserve">either </w:t>
-            </w:r>
-            <w:r>
-              <w:rPr>
-                <w:i/>
-                <w:iCs/>
-                <w:sz w:val="18"/>
-                <w:szCs w:val="18"/>
-              </w:rPr>
-              <w:t>Edit wsdl service description</w:t>
-            </w:r>
-            <w:r>
-              <w:rPr>
-                <w:sz w:val="18"/>
-                <w:szCs w:val="18"/>
-              </w:rPr>
-              <w:t xml:space="preserve"> or </w:t>
-            </w:r>
-            <w:r>
-              <w:rPr>
-                <w:i/>
-                <w:iCs/>
-                <w:sz w:val="18"/>
-                <w:szCs w:val="18"/>
-              </w:rPr>
-              <w:t>Edit openapi3 service description</w:t>
-            </w:r>
-            <w:r>
-              <w:rPr>
-                <w:sz w:val="18"/>
-                <w:szCs w:val="18"/>
-              </w:rPr>
-              <w:t>, but  a failure before actual service description type has been determined</w:t>
+              <w:rPr/>
+            </w:pPr>
+            <w:r>
+              <w:rPr>
+                <w:rFonts w:ascii="Courier New" w:hAnsi="Courier New"/>
+                <w:sz w:val="18"/>
+                <w:szCs w:val="18"/>
+              </w:rPr>
+              <w:t>clientIdentifier</w:t>
+            </w:r>
+            <w:r>
+              <w:rPr>
+                <w:sz w:val="18"/>
+                <w:szCs w:val="18"/>
+              </w:rPr>
+              <w:t xml:space="preserve"> – the client identifier of the selected client</w:t>
+            </w:r>
+          </w:p>
+          <w:p>
+            <w:pPr>
+              <w:pStyle w:val="TableContents"/>
+              <w:numPr>
+                <w:ilvl w:val="0"/>
+                <w:numId w:val="4"/>
+              </w:numPr>
+              <w:tabs>
+                <w:tab w:val="left" w:pos="360" w:leader="none"/>
+              </w:tabs>
+              <w:rPr/>
+            </w:pPr>
+            <w:r>
+              <w:rPr>
+                <w:rFonts w:ascii="Courier New" w:hAnsi="Courier New"/>
+                <w:sz w:val="18"/>
+                <w:szCs w:val="18"/>
+              </w:rPr>
+              <w:t>u</w:t>
+            </w:r>
+            <w:r>
+              <w:rPr>
+                <w:rFonts w:ascii="Courier New" w:hAnsi="Courier New"/>
+                <w:sz w:val="18"/>
+                <w:szCs w:val="18"/>
+              </w:rPr>
+              <w:t>rl</w:t>
+            </w:r>
+            <w:r>
+              <w:rPr>
+                <w:sz w:val="18"/>
+                <w:szCs w:val="18"/>
+              </w:rPr>
+              <w:t xml:space="preserve"> – the URL of the added </w:t>
+            </w:r>
+            <w:r>
+              <w:rPr>
+                <w:sz w:val="18"/>
+                <w:szCs w:val="18"/>
+              </w:rPr>
+              <w:t>service description</w:t>
+            </w:r>
+            <w:r>
+              <w:rPr>
+                <w:sz w:val="18"/>
+                <w:szCs w:val="18"/>
+              </w:rPr>
+              <w:t xml:space="preserve"> of the selected client</w:t>
+            </w:r>
+          </w:p>
+          <w:p>
+            <w:pPr>
+              <w:pStyle w:val="TableContents"/>
+              <w:numPr>
+                <w:ilvl w:val="0"/>
+                <w:numId w:val="4"/>
+              </w:numPr>
+              <w:tabs>
+                <w:tab w:val="left" w:pos="360" w:leader="none"/>
+              </w:tabs>
+              <w:spacing w:before="0" w:after="113"/>
+              <w:rPr/>
+            </w:pPr>
+            <w:r>
+              <w:rPr>
+                <w:rFonts w:ascii="Courier New" w:hAnsi="Courier New"/>
+                <w:sz w:val="18"/>
+                <w:szCs w:val="18"/>
+              </w:rPr>
+              <w:t xml:space="preserve">serviceType – </w:t>
+            </w:r>
+            <w:r>
+              <w:rPr>
+                <w:rFonts w:ascii="Arial" w:hAnsi="Arial"/>
+                <w:sz w:val="18"/>
+                <w:szCs w:val="18"/>
+              </w:rPr>
+              <w:t>type of the service description:  WSDL, REST, or OPENAPI3</w:t>
+            </w:r>
+          </w:p>
+          <w:p>
+            <w:pPr>
+              <w:pStyle w:val="TableContents"/>
+              <w:numPr>
+                <w:ilvl w:val="0"/>
+                <w:numId w:val="4"/>
+              </w:numPr>
+              <w:tabs>
+                <w:tab w:val="left" w:pos="360" w:leader="none"/>
+              </w:tabs>
+              <w:rPr/>
+            </w:pPr>
+            <w:r>
+              <w:rPr>
+                <w:rFonts w:ascii="Courier New" w:hAnsi="Courier New"/>
+                <w:sz w:val="18"/>
+                <w:szCs w:val="18"/>
+              </w:rPr>
+              <w:t>wsdl</w:t>
+            </w:r>
+            <w:r>
+              <w:rPr>
+                <w:sz w:val="18"/>
+                <w:szCs w:val="18"/>
+              </w:rPr>
+              <w:t xml:space="preserve"> – </w:t>
+            </w:r>
+            <w:r>
+              <w:rPr>
+                <w:sz w:val="18"/>
+                <w:szCs w:val="18"/>
+              </w:rPr>
+              <w:t>wsdl data (only for type WSDL</w:t>
+            </w:r>
+            <w:r>
+              <w:rPr>
+                <w:sz w:val="18"/>
+                <w:szCs w:val="18"/>
+              </w:rPr>
+              <w:t>)</w:t>
+            </w:r>
+            <w:r>
+              <w:rPr>
+                <w:sz w:val="18"/>
+                <w:szCs w:val="18"/>
+              </w:rPr>
+              <w:t>:</w:t>
+            </w:r>
+          </w:p>
+          <w:p>
+            <w:pPr>
+              <w:pStyle w:val="TableContents"/>
+              <w:numPr>
+                <w:ilvl w:val="1"/>
+                <w:numId w:val="4"/>
+              </w:numPr>
+              <w:tabs>
+                <w:tab w:val="left" w:pos="723" w:leader="none"/>
+              </w:tabs>
+              <w:rPr/>
+            </w:pPr>
+            <w:r>
+              <w:rPr>
+                <w:rFonts w:ascii="Courier New" w:hAnsi="Courier New"/>
+                <w:sz w:val="18"/>
+                <w:szCs w:val="18"/>
+              </w:rPr>
+              <w:t>servicesAdded</w:t>
+            </w:r>
+            <w:r>
+              <w:rPr>
+                <w:sz w:val="18"/>
+                <w:szCs w:val="18"/>
+              </w:rPr>
+              <w:t xml:space="preserve"> – the list of services added by the new WSDL</w:t>
+            </w:r>
+          </w:p>
+          <w:p>
+            <w:pPr>
+              <w:pStyle w:val="TableContents"/>
+              <w:numPr>
+                <w:ilvl w:val="1"/>
+                <w:numId w:val="4"/>
+              </w:numPr>
+              <w:tabs>
+                <w:tab w:val="left" w:pos="723" w:leader="none"/>
+              </w:tabs>
+              <w:spacing w:before="0" w:after="113"/>
+              <w:rPr/>
+            </w:pPr>
+            <w:r>
+              <w:rPr>
+                <w:rFonts w:ascii="Courier New" w:hAnsi="Courier New"/>
+                <w:sz w:val="18"/>
+                <w:szCs w:val="18"/>
+              </w:rPr>
+              <w:t>servicesDeleted</w:t>
+            </w:r>
+            <w:r>
+              <w:rPr>
+                <w:sz w:val="18"/>
+                <w:szCs w:val="18"/>
+              </w:rPr>
+              <w:t xml:space="preserve"> – the list of services removed by the new WSDL</w:t>
             </w:r>
           </w:p>
         </w:tc>
@@ -17589,15 +18088,20 @@
           <w:p>
             <w:pPr>
               <w:pStyle w:val="TableContents"/>
-              <w:spacing w:before="0" w:after="113"/>
-              <w:rPr/>
-            </w:pPr>
-            <w:r>
-              <w:rPr>
-                <w:sz w:val="18"/>
-                <w:szCs w:val="18"/>
-              </w:rPr>
-              <w:t>Edit wsdl service description</w:t>
+              <w:suppressLineNumbers/>
+              <w:spacing w:before="0" w:after="113"/>
+              <w:rPr>
+                <w:rFonts w:ascii="Courier New" w:hAnsi="Courier New"/>
+                <w:sz w:val="18"/>
+                <w:szCs w:val="18"/>
+              </w:rPr>
+            </w:pPr>
+            <w:r>
+              <w:rPr>
+                <w:sz w:val="18"/>
+                <w:szCs w:val="18"/>
+              </w:rPr>
+              <w:t xml:space="preserve">Edit service parameters </w:t>
             </w:r>
           </w:p>
         </w:tc>
@@ -17624,7 +18128,11 @@
               <w:tabs>
                 <w:tab w:val="left" w:pos="360" w:leader="none"/>
               </w:tabs>
-              <w:rPr/>
+              <w:rPr>
+                <w:rFonts w:ascii="Courier New" w:hAnsi="Courier New"/>
+                <w:sz w:val="18"/>
+                <w:szCs w:val="18"/>
+              </w:rPr>
             </w:pPr>
             <w:r>
               <w:rPr>
@@ -17639,301 +18147,6 @@
                 <w:sz w:val="18"/>
                 <w:szCs w:val="18"/>
               </w:rPr>
-              <w:t xml:space="preserve"> – the client identifier of the selected client</w:t>
-            </w:r>
-          </w:p>
-          <w:p>
-            <w:pPr>
-              <w:pStyle w:val="TableContents"/>
-              <w:numPr>
-                <w:ilvl w:val="0"/>
-                <w:numId w:val="4"/>
-              </w:numPr>
-              <w:tabs>
-                <w:tab w:val="left" w:pos="360" w:leader="none"/>
-              </w:tabs>
-              <w:rPr/>
-            </w:pPr>
-            <w:r>
-              <w:rPr>
-                <w:rFonts w:ascii="Courier New" w:hAnsi="Courier New"/>
-                <w:sz w:val="18"/>
-                <w:szCs w:val="18"/>
-              </w:rPr>
-              <w:t>wsdl</w:t>
-            </w:r>
-            <w:r>
-              <w:rPr>
-                <w:sz w:val="18"/>
-                <w:szCs w:val="18"/>
-              </w:rPr>
-              <w:t xml:space="preserve"> – the edited WSDL of the selected client. The value of the field is a structure containing the following data fields:</w:t>
-            </w:r>
-          </w:p>
-          <w:p>
-            <w:pPr>
-              <w:pStyle w:val="TableContents"/>
-              <w:numPr>
-                <w:ilvl w:val="1"/>
-                <w:numId w:val="4"/>
-              </w:numPr>
-              <w:tabs>
-                <w:tab w:val="left" w:pos="723" w:leader="none"/>
-              </w:tabs>
-              <w:rPr/>
-            </w:pPr>
-            <w:r>
-              <w:rPr>
-                <w:rFonts w:ascii="Courier New" w:hAnsi="Courier New"/>
-                <w:sz w:val="18"/>
-                <w:szCs w:val="18"/>
-              </w:rPr>
-              <w:t>wsdlUrl</w:t>
-            </w:r>
-            <w:r>
-              <w:rPr>
-                <w:sz w:val="18"/>
-                <w:szCs w:val="18"/>
-              </w:rPr>
-              <w:t xml:space="preserve"> – the previous URL of the WSDL</w:t>
-            </w:r>
-          </w:p>
-          <w:p>
-            <w:pPr>
-              <w:pStyle w:val="TableContents"/>
-              <w:numPr>
-                <w:ilvl w:val="1"/>
-                <w:numId w:val="4"/>
-              </w:numPr>
-              <w:tabs>
-                <w:tab w:val="left" w:pos="723" w:leader="none"/>
-              </w:tabs>
-              <w:rPr/>
-            </w:pPr>
-            <w:r>
-              <w:rPr>
-                <w:rFonts w:ascii="Courier New" w:hAnsi="Courier New"/>
-                <w:sz w:val="18"/>
-                <w:szCs w:val="18"/>
-              </w:rPr>
-              <w:t>wsdlUrlNew</w:t>
-            </w:r>
-            <w:r>
-              <w:rPr>
-                <w:sz w:val="18"/>
-                <w:szCs w:val="18"/>
-              </w:rPr>
-              <w:t xml:space="preserve"> – the new URL of the WSDL</w:t>
-            </w:r>
-          </w:p>
-          <w:p>
-            <w:pPr>
-              <w:pStyle w:val="TableContents"/>
-              <w:numPr>
-                <w:ilvl w:val="1"/>
-                <w:numId w:val="4"/>
-              </w:numPr>
-              <w:tabs>
-                <w:tab w:val="left" w:pos="723" w:leader="none"/>
-              </w:tabs>
-              <w:rPr/>
-            </w:pPr>
-            <w:r>
-              <w:rPr>
-                <w:rFonts w:ascii="Courier New" w:hAnsi="Courier New"/>
-                <w:sz w:val="18"/>
-                <w:szCs w:val="18"/>
-              </w:rPr>
-              <w:t>servicesAdded</w:t>
-            </w:r>
-            <w:r>
-              <w:rPr>
-                <w:sz w:val="18"/>
-                <w:szCs w:val="18"/>
-              </w:rPr>
-              <w:t xml:space="preserve"> – the list of services added by the new WSDL</w:t>
-            </w:r>
-          </w:p>
-          <w:p>
-            <w:pPr>
-              <w:pStyle w:val="TableContents"/>
-              <w:numPr>
-                <w:ilvl w:val="1"/>
-                <w:numId w:val="4"/>
-              </w:numPr>
-              <w:tabs>
-                <w:tab w:val="left" w:pos="723" w:leader="none"/>
-              </w:tabs>
-              <w:spacing w:before="0" w:after="113"/>
-              <w:rPr/>
-            </w:pPr>
-            <w:r>
-              <w:rPr>
-                <w:rFonts w:ascii="Courier New" w:hAnsi="Courier New"/>
-                <w:sz w:val="18"/>
-                <w:szCs w:val="18"/>
-              </w:rPr>
-              <w:t>servicesDeleted</w:t>
-            </w:r>
-            <w:r>
-              <w:rPr>
-                <w:sz w:val="18"/>
-                <w:szCs w:val="18"/>
-              </w:rPr>
-              <w:t xml:space="preserve"> – the list of services removed by the new WSDL</w:t>
-            </w:r>
-          </w:p>
-        </w:tc>
-      </w:tr>
-      <w:tr>
-        <w:trPr/>
-        <w:tc>
-          <w:tcPr>
-            <w:tcW w:w="2942" w:type="dxa"/>
-            <w:tcBorders>
-              <w:top w:val="single" w:sz="8" w:space="0" w:color="000000"/>
-              <w:left w:val="single" w:sz="8" w:space="0" w:color="000000"/>
-              <w:bottom w:val="single" w:sz="8" w:space="0" w:color="000000"/>
-              <w:insideH w:val="single" w:sz="8" w:space="0" w:color="000000"/>
-            </w:tcBorders>
-            <w:shd w:fill="auto" w:val="clear"/>
-          </w:tcPr>
-          <w:p>
-            <w:pPr>
-              <w:pStyle w:val="TableContents"/>
-              <w:spacing w:before="0" w:after="113"/>
-              <w:rPr/>
-            </w:pPr>
-            <w:bookmarkStart w:id="49" w:name="__DdeLink__2463_3857123124"/>
-            <w:r>
-              <w:rPr>
-                <w:sz w:val="18"/>
-                <w:szCs w:val="18"/>
-              </w:rPr>
-              <w:t>Edit openapi3 service description</w:t>
-            </w:r>
-            <w:bookmarkEnd w:id="49"/>
-          </w:p>
-        </w:tc>
-        <w:tc>
-          <w:tcPr>
-            <w:tcW w:w="6013" w:type="dxa"/>
-            <w:tcBorders>
-              <w:top w:val="single" w:sz="8" w:space="0" w:color="000000"/>
-              <w:left w:val="single" w:sz="8" w:space="0" w:color="000000"/>
-              <w:bottom w:val="single" w:sz="8" w:space="0" w:color="000000"/>
-              <w:right w:val="single" w:sz="8" w:space="0" w:color="000000"/>
-              <w:insideH w:val="single" w:sz="8" w:space="0" w:color="000000"/>
-              <w:insideV w:val="single" w:sz="8" w:space="0" w:color="000000"/>
-            </w:tcBorders>
-            <w:shd w:fill="auto" w:val="clear"/>
-          </w:tcPr>
-          <w:p>
-            <w:pPr>
-              <w:pStyle w:val="TableContents"/>
-              <w:numPr>
-                <w:ilvl w:val="0"/>
-                <w:numId w:val="4"/>
-              </w:numPr>
-              <w:tabs>
-                <w:tab w:val="left" w:pos="360" w:leader="none"/>
-              </w:tabs>
-              <w:spacing w:before="0" w:after="113"/>
-              <w:rPr/>
-            </w:pPr>
-            <w:r>
-              <w:rPr>
-                <w:rFonts w:ascii="Courier New" w:hAnsi="Courier New"/>
-                <w:sz w:val="18"/>
-                <w:szCs w:val="18"/>
-              </w:rPr>
-              <w:t>clientIdentifier</w:t>
-            </w:r>
-            <w:r>
-              <w:rPr>
-                <w:sz w:val="18"/>
-                <w:szCs w:val="18"/>
-              </w:rPr>
-              <w:t xml:space="preserve"> – the client identifier of the selected client</w:t>
-            </w:r>
-          </w:p>
-        </w:tc>
-      </w:tr>
-      <w:tr>
-        <w:trPr/>
-        <w:tc>
-          <w:tcPr>
-            <w:tcW w:w="2942" w:type="dxa"/>
-            <w:tcBorders>
-              <w:top w:val="single" w:sz="8" w:space="0" w:color="000000"/>
-              <w:left w:val="single" w:sz="8" w:space="0" w:color="000000"/>
-              <w:bottom w:val="single" w:sz="8" w:space="0" w:color="000000"/>
-              <w:insideH w:val="single" w:sz="8" w:space="0" w:color="000000"/>
-            </w:tcBorders>
-            <w:shd w:fill="auto" w:val="clear"/>
-          </w:tcPr>
-          <w:p>
-            <w:pPr>
-              <w:pStyle w:val="TableContents"/>
-              <w:suppressLineNumbers/>
-              <w:spacing w:before="0" w:after="113"/>
-              <w:rPr>
-                <w:rFonts w:ascii="Courier New" w:hAnsi="Courier New"/>
-                <w:sz w:val="18"/>
-                <w:szCs w:val="18"/>
-              </w:rPr>
-            </w:pPr>
-            <w:r>
-              <w:rPr>
-                <w:sz w:val="18"/>
-                <w:szCs w:val="18"/>
-              </w:rPr>
-              <w:t xml:space="preserve">Edit service parameters </w:t>
-            </w:r>
-          </w:p>
-        </w:tc>
-        <w:tc>
-          <w:tcPr>
-            <w:tcW w:w="6013" w:type="dxa"/>
-            <w:tcBorders>
-              <w:top w:val="single" w:sz="8" w:space="0" w:color="000000"/>
-              <w:left w:val="single" w:sz="8" w:space="0" w:color="000000"/>
-              <w:bottom w:val="single" w:sz="8" w:space="0" w:color="000000"/>
-              <w:right w:val="single" w:sz="8" w:space="0" w:color="000000"/>
-              <w:insideH w:val="single" w:sz="8" w:space="0" w:color="000000"/>
-              <w:insideV w:val="single" w:sz="8" w:space="0" w:color="000000"/>
-            </w:tcBorders>
-            <w:shd w:fill="auto" w:val="clear"/>
-          </w:tcPr>
-          <w:p>
-            <w:pPr>
-              <w:pStyle w:val="TableContents"/>
-              <w:numPr>
-                <w:ilvl w:val="0"/>
-                <w:numId w:val="4"/>
-              </w:numPr>
-              <w:tabs>
-                <w:tab w:val="left" w:pos="360" w:leader="none"/>
-              </w:tabs>
-              <w:rPr>
-                <w:rFonts w:ascii="Courier New" w:hAnsi="Courier New"/>
-                <w:sz w:val="18"/>
-                <w:szCs w:val="18"/>
-              </w:rPr>
-            </w:pPr>
-            <w:r>
-              <w:rPr>
-                <w:rFonts w:ascii="Courier New" w:hAnsi="Courier New"/>
-                <w:sz w:val="18"/>
-                <w:szCs w:val="18"/>
-              </w:rPr>
-              <w:t>clientIdentifier</w:t>
-            </w:r>
-            <w:r>
-              <w:rPr>
-                <w:sz w:val="18"/>
-                <w:szCs w:val="18"/>
-              </w:rPr>
               <w:t xml:space="preserve"> – the client identifier of the member provided the edited services</w:t>
             </w:r>
           </w:p>
@@ -17947,26 +18160,79 @@
               <w:tabs>
                 <w:tab w:val="left" w:pos="360" w:leader="none"/>
               </w:tabs>
-              <w:rPr>
-                <w:rFonts w:ascii="Courier New" w:hAnsi="Courier New"/>
-                <w:sz w:val="18"/>
-                <w:szCs w:val="18"/>
-              </w:rPr>
-            </w:pPr>
-            <w:r>
-              <w:rPr>
-                <w:rFonts w:ascii="Courier New" w:hAnsi="Courier New"/>
-                <w:sz w:val="18"/>
-                <w:szCs w:val="18"/>
-              </w:rPr>
-              <w:t>wsdlUrl</w:t>
-            </w:r>
-            <w:r>
-              <w:rPr>
-                <w:sz w:val="18"/>
-                <w:szCs w:val="18"/>
-              </w:rPr>
-              <w:t xml:space="preserve"> – the URL of the WSDL of the edited service</w:t>
+              <w:rPr/>
+            </w:pPr>
+            <w:r>
+              <w:rPr>
+                <w:rFonts w:ascii="Courier New" w:hAnsi="Courier New"/>
+                <w:sz w:val="18"/>
+                <w:szCs w:val="18"/>
+              </w:rPr>
+              <w:t>u</w:t>
+            </w:r>
+            <w:r>
+              <w:rPr>
+                <w:rFonts w:ascii="Courier New" w:hAnsi="Courier New"/>
+                <w:sz w:val="18"/>
+                <w:szCs w:val="18"/>
+              </w:rPr>
+              <w:t>rl</w:t>
+            </w:r>
+            <w:r>
+              <w:rPr>
+                <w:sz w:val="18"/>
+                <w:szCs w:val="18"/>
+              </w:rPr>
+              <w:t xml:space="preserve"> – the URL of the added </w:t>
+            </w:r>
+            <w:r>
+              <w:rPr>
+                <w:sz w:val="18"/>
+                <w:szCs w:val="18"/>
+              </w:rPr>
+              <w:t>service description</w:t>
+            </w:r>
+            <w:r>
+              <w:rPr>
+                <w:sz w:val="18"/>
+                <w:szCs w:val="18"/>
+              </w:rPr>
+              <w:t xml:space="preserve"> of the selected client</w:t>
+            </w:r>
+          </w:p>
+          <w:p>
+            <w:pPr>
+              <w:pStyle w:val="TableContents"/>
+              <w:numPr>
+                <w:ilvl w:val="0"/>
+                <w:numId w:val="4"/>
+              </w:numPr>
+              <w:tabs>
+                <w:tab w:val="left" w:pos="360" w:leader="none"/>
+              </w:tabs>
+              <w:rPr/>
+            </w:pPr>
+            <w:r>
+              <w:rPr>
+                <w:rFonts w:ascii="Courier New" w:hAnsi="Courier New"/>
+                <w:sz w:val="18"/>
+                <w:szCs w:val="18"/>
+              </w:rPr>
+              <w:t>serviceType</w:t>
+            </w:r>
+            <w:r>
+              <w:rPr>
+                <w:sz w:val="18"/>
+                <w:szCs w:val="18"/>
+              </w:rPr>
+              <w:t xml:space="preserve"> – </w:t>
+            </w:r>
+            <w:r>
+              <w:rPr>
+                <w:sz w:val="18"/>
+                <w:szCs w:val="18"/>
+              </w:rPr>
+              <w:t>type of the service description:  WSDL, REST, or OPENAPI3</w:t>
             </w:r>
           </w:p>
           <w:p>
@@ -22453,7 +22719,23 @@
                 <w:sz w:val="18"/>
                 <w:szCs w:val="18"/>
               </w:rPr>
-              <w:t>certId</w:t>
+              <w:t>c</w:t>
+            </w:r>
+            <w:r>
+              <w:rPr>
+                <w:rFonts w:ascii="Courier New" w:hAnsi="Courier New"/>
+                <w:sz w:val="18"/>
+                <w:szCs w:val="18"/>
+              </w:rPr>
+              <w:t>sr</w:t>
+            </w:r>
+            <w:r>
+              <w:rPr>
+                <w:rFonts w:ascii="Courier New" w:hAnsi="Courier New"/>
+                <w:sz w:val="18"/>
+                <w:szCs w:val="18"/>
+              </w:rPr>
+              <w:t>Id</w:t>
             </w:r>
             <w:r>
               <w:rPr>
@@ -31009,6 +31291,215 @@
       <w:rFonts w:cs="Wingdings"/>
     </w:rPr>
   </w:style>
+  <w:style w:type="character" w:styleId="ListLabel195">
+    <w:name w:val="ListLabel 195"/>
+    <w:qFormat/>
+    <w:rPr>
+      <w:rFonts w:cs="StarSymbol"/>
+      <w:sz w:val="18"/>
+      <w:szCs w:val="18"/>
+    </w:rPr>
+  </w:style>
+  <w:style w:type="character" w:styleId="ListLabel196">
+    <w:name w:val="ListLabel 196"/>
+    <w:qFormat/>
+    <w:rPr>
+      <w:rFonts w:cs="StarSymbol"/>
+      <w:sz w:val="18"/>
+      <w:szCs w:val="18"/>
+    </w:rPr>
+  </w:style>
+  <w:style w:type="character" w:styleId="ListLabel197">
+    <w:name w:val="ListLabel 197"/>
+    <w:qFormat/>
+    <w:rPr>
+      <w:rFonts w:cs="StarSymbol"/>
+      <w:sz w:val="18"/>
+      <w:szCs w:val="18"/>
+    </w:rPr>
+  </w:style>
+  <w:style w:type="character" w:styleId="ListLabel198">
+    <w:name w:val="ListLabel 198"/>
+    <w:qFormat/>
+    <w:rPr>
+      <w:rFonts w:cs="StarSymbol"/>
+      <w:sz w:val="18"/>
+      <w:szCs w:val="18"/>
+    </w:rPr>
+  </w:style>
+  <w:style w:type="character" w:styleId="ListLabel199">
+    <w:name w:val="ListLabel 199"/>
+    <w:qFormat/>
+    <w:rPr>
+      <w:rFonts w:cs="StarSymbol"/>
+      <w:sz w:val="18"/>
+      <w:szCs w:val="18"/>
+    </w:rPr>
+  </w:style>
+  <w:style w:type="character" w:styleId="ListLabel200">
+    <w:name w:val="ListLabel 200"/>
+    <w:qFormat/>
+    <w:rPr>
+      <w:rFonts w:cs="StarSymbol"/>
+      <w:sz w:val="18"/>
+      <w:szCs w:val="18"/>
+    </w:rPr>
+  </w:style>
+  <w:style w:type="character" w:styleId="ListLabel201">
+    <w:name w:val="ListLabel 201"/>
+    <w:qFormat/>
+    <w:rPr>
+      <w:rFonts w:cs="StarSymbol"/>
+      <w:sz w:val="18"/>
+      <w:szCs w:val="18"/>
+    </w:rPr>
+  </w:style>
+  <w:style w:type="character" w:styleId="ListLabel202">
+    <w:name w:val="ListLabel 202"/>
+    <w:qFormat/>
+    <w:rPr>
+      <w:rFonts w:ascii="Courier New" w:hAnsi="Courier New" w:cs="StarSymbol"/>
+      <w:sz w:val="18"/>
+      <w:szCs w:val="18"/>
+    </w:rPr>
+  </w:style>
+  <w:style w:type="character" w:styleId="ListLabel203">
+    <w:name w:val="ListLabel 203"/>
+    <w:qFormat/>
+    <w:rPr>
+      <w:rFonts w:ascii="Courier New" w:hAnsi="Courier New" w:cs="StarSymbol"/>
+      <w:sz w:val="18"/>
+      <w:szCs w:val="18"/>
+    </w:rPr>
+  </w:style>
+  <w:style w:type="character" w:styleId="ListLabel204">
+    <w:name w:val="ListLabel 204"/>
+    <w:qFormat/>
+    <w:rPr>
+      <w:rFonts w:cs="StarSymbol"/>
+      <w:sz w:val="18"/>
+      <w:szCs w:val="18"/>
+    </w:rPr>
+  </w:style>
+  <w:style w:type="character" w:styleId="ListLabel205">
+    <w:name w:val="ListLabel 205"/>
+    <w:qFormat/>
+    <w:rPr>
+      <w:rFonts w:cs="StarSymbol"/>
+      <w:sz w:val="18"/>
+      <w:szCs w:val="18"/>
+    </w:rPr>
+  </w:style>
+  <w:style w:type="character" w:styleId="ListLabel206">
+    <w:name w:val="ListLabel 206"/>
+    <w:qFormat/>
+    <w:rPr>
+      <w:rFonts w:cs="StarSymbol"/>
+      <w:sz w:val="18"/>
+      <w:szCs w:val="18"/>
+    </w:rPr>
+  </w:style>
+  <w:style w:type="character" w:styleId="ListLabel207">
+    <w:name w:val="ListLabel 207"/>
+    <w:qFormat/>
+    <w:rPr>
+      <w:rFonts w:cs="StarSymbol"/>
+      <w:sz w:val="18"/>
+      <w:szCs w:val="18"/>
+    </w:rPr>
+  </w:style>
+  <w:style w:type="character" w:styleId="ListLabel208">
+    <w:name w:val="ListLabel 208"/>
+    <w:qFormat/>
+    <w:rPr>
+      <w:rFonts w:cs="StarSymbol"/>
+      <w:sz w:val="18"/>
+      <w:szCs w:val="18"/>
+    </w:rPr>
+  </w:style>
+  <w:style w:type="character" w:styleId="ListLabel209">
+    <w:name w:val="ListLabel 209"/>
+    <w:qFormat/>
+    <w:rPr>
+      <w:rFonts w:cs="StarSymbol"/>
+      <w:sz w:val="18"/>
+      <w:szCs w:val="18"/>
+    </w:rPr>
+  </w:style>
+  <w:style w:type="character" w:styleId="ListLabel210">
+    <w:name w:val="ListLabel 210"/>
+    <w:qFormat/>
+    <w:rPr>
+      <w:rFonts w:cs="StarSymbol"/>
+      <w:sz w:val="18"/>
+      <w:szCs w:val="18"/>
+    </w:rPr>
+  </w:style>
+  <w:style w:type="character" w:styleId="ListLabel211">
+    <w:name w:val="ListLabel 211"/>
+    <w:qFormat/>
+    <w:rPr>
+      <w:rFonts w:cs="Symbol"/>
+      <w:b/>
+      <w:sz w:val="18"/>
+    </w:rPr>
+  </w:style>
+  <w:style w:type="character" w:styleId="ListLabel212">
+    <w:name w:val="ListLabel 212"/>
+    <w:qFormat/>
+    <w:rPr>
+      <w:rFonts w:cs="Courier New"/>
+    </w:rPr>
+  </w:style>
+  <w:style w:type="character" w:styleId="ListLabel213">
+    <w:name w:val="ListLabel 213"/>
+    <w:qFormat/>
+    <w:rPr>
+      <w:rFonts w:cs="Wingdings"/>
+    </w:rPr>
+  </w:style>
+  <w:style w:type="character" w:styleId="ListLabel214">
+    <w:name w:val="ListLabel 214"/>
+    <w:qFormat/>
+    <w:rPr>
+      <w:rFonts w:cs="Symbol"/>
+    </w:rPr>
+  </w:style>
+  <w:style w:type="character" w:styleId="ListLabel215">
+    <w:name w:val="ListLabel 215"/>
+    <w:qFormat/>
+    <w:rPr>
+      <w:rFonts w:cs="Courier New"/>
+    </w:rPr>
+  </w:style>
+  <w:style w:type="character" w:styleId="ListLabel216">
+    <w:name w:val="ListLabel 216"/>
+    <w:qFormat/>
+    <w:rPr>
+      <w:rFonts w:cs="Wingdings"/>
+    </w:rPr>
+  </w:style>
+  <w:style w:type="character" w:styleId="ListLabel217">
+    <w:name w:val="ListLabel 217"/>
+    <w:qFormat/>
+    <w:rPr>
+      <w:rFonts w:cs="Symbol"/>
+    </w:rPr>
+  </w:style>
+  <w:style w:type="character" w:styleId="ListLabel218">
+    <w:name w:val="ListLabel 218"/>
+    <w:qFormat/>
+    <w:rPr>
+      <w:rFonts w:cs="Courier New"/>
+    </w:rPr>
+  </w:style>
+  <w:style w:type="character" w:styleId="ListLabel219">
+    <w:name w:val="ListLabel 219"/>
+    <w:qFormat/>
+    <w:rPr>
+      <w:rFonts w:cs="Wingdings"/>
+    </w:rPr>
+  </w:style>
   <w:style w:type="paragraph" w:styleId="Heading" w:customStyle="1">
     <w:name w:val="Heading"/>
     <w:basedOn w:val="Normal"/>

</xml_diff>

<commit_message>
XRDDEV-404 update docx documentation
</commit_message>
<xml_diff>
--- a/doc/Architecture/spec-al_x-road_audit_log_events_1.7_Y-883-17.docx
+++ b/doc/Architecture/spec-al_x-road_audit_log_events_1.7_Y-883-17.docx
@@ -329,7 +329,7 @@
             </w:r>
             <w:r>
               <w:rPr/>
-              <w:t>24</w:t>
+              <w:t>25</w:t>
             </w:r>
             <w:r>
               <w:rPr/>
@@ -4083,6 +4083,16 @@
       </w:pPr>
       <w:r>
         <w:rPr/>
+        <w:t>Security server audit log contains some additional elements, described in the next chapter.</w:t>
+      </w:r>
+    </w:p>
+    <w:p>
+      <w:pPr>
+        <w:pStyle w:val="Normal"/>
+        <w:rPr/>
+      </w:pPr>
+      <w:r>
+        <w:rPr/>
         <w:t xml:space="preserve">Section </w:t>
       </w:r>
       <w:r>
@@ -4122,14 +4132,404 @@
         </w:tabs>
         <w:rPr/>
       </w:pPr>
-      <w:bookmarkStart w:id="7" w:name="__RefHeading___Toc36501_1352045298"/>
-      <w:bookmarkStart w:id="8" w:name="_Toc435003078"/>
+      <w:bookmarkStart w:id="7" w:name="_Toc4350030781"/>
+      <w:r>
+        <w:rPr/>
+        <w:t>E</w:t>
+      </w:r>
       <w:bookmarkEnd w:id="7"/>
+      <w:r>
+        <w:rPr/>
+        <w:t>xtended Audit Log Format for Security Server</w:t>
+      </w:r>
+    </w:p>
+    <w:p>
+      <w:pPr>
+        <w:pStyle w:val="Normal"/>
+        <w:rPr/>
+      </w:pPr>
+      <w:r>
+        <w:rPr/>
+        <w:t>Security server uses REST APIs to update data, and a new audit log implementation adds some features that are useful in auditing updates done throught the API.</w:t>
+      </w:r>
+    </w:p>
+    <w:p>
+      <w:pPr>
+        <w:pStyle w:val="Normal"/>
+        <w:rPr/>
+      </w:pPr>
+      <w:r>
+        <w:rPr/>
+        <w:t>Example of extended audit log message for the security server:</w:t>
+      </w:r>
+    </w:p>
+    <w:p>
+      <w:pPr>
+        <w:pStyle w:val="Code"/>
+        <w:rPr/>
+      </w:pPr>
+      <w:r>
+        <w:rPr/>
+        <w:t>2020-05-28T18:47:40+00:00 xroad-lxd-ss5 correlation-id: [e4591e2949c156e7] INFO [X-Road Proxy Admin REST API] 2020-05-28T18:47:40.801Z - {"event":"Edit service description","user":"xrd","auth":"Session","url":"/api/service-descriptions/210","data":{"clientIdentifier":{"xRoadInstance":"LXD","memberClass":"GOV","memberCode":"M5","subsystemCode":"AUDITLOGTEST2"},"wsdl":{"servicesAdded":["xroadSmallAttachment.v1"],"servicesDeleted":["xroadGetRandom.v1"]},"url":"http://xroad-lxd-cs.lxd/A.wsdl","serviceType":"WSDL","urlNew":"http://xroad-lxd-cs.lxd/B.wsdl"}}</w:t>
+      </w:r>
+    </w:p>
+    <w:p>
+      <w:pPr>
+        <w:pStyle w:val="Normal"/>
+        <w:rPr/>
+      </w:pPr>
+      <w:r>
+        <w:rPr/>
+      </w:r>
+    </w:p>
+    <w:p>
+      <w:pPr>
+        <w:pStyle w:val="Normal"/>
+        <w:rPr/>
+      </w:pPr>
+      <w:r>
+        <w:rPr/>
+        <w:t xml:space="preserve">Log contains (outside of the actual audit log event JSON) </w:t>
+      </w:r>
+      <w:r>
+        <w:rPr>
+          <w:rFonts w:ascii="Courier New" w:hAnsi="Courier New"/>
+        </w:rPr>
+        <w:t xml:space="preserve">correlation-id </w:t>
+      </w:r>
+      <w:r>
+        <w:rPr/>
+        <w:t>element which can be used to associate audit log entry with a specific request, regular log entries and e.g. stacktraces from regular log.</w:t>
+      </w:r>
+    </w:p>
+    <w:p>
+      <w:pPr>
+        <w:pStyle w:val="Normal"/>
+        <w:rPr/>
+      </w:pPr>
+      <w:r>
+        <w:rPr/>
+        <w:t>Audit log event JSON contains these additional elements:</w:t>
+      </w:r>
+    </w:p>
+    <w:p>
+      <w:pPr>
+        <w:pStyle w:val="Normal"/>
+        <w:numPr>
+          <w:ilvl w:val="0"/>
+          <w:numId w:val="6"/>
+        </w:numPr>
+        <w:rPr/>
+      </w:pPr>
+      <w:r>
+        <w:rPr>
+          <w:rFonts w:ascii="Courier New" w:hAnsi="Courier New"/>
+        </w:rPr>
+        <w:t>auth</w:t>
+      </w:r>
+    </w:p>
+    <w:p>
+      <w:pPr>
+        <w:pStyle w:val="Normal"/>
+        <w:numPr>
+          <w:ilvl w:val="1"/>
+          <w:numId w:val="6"/>
+        </w:numPr>
+        <w:rPr/>
+      </w:pPr>
+      <w:r>
+        <w:rPr/>
+        <w:t>authentication type used for this API call</w:t>
+      </w:r>
+    </w:p>
+    <w:p>
+      <w:pPr>
+        <w:pStyle w:val="Normal"/>
+        <w:numPr>
+          <w:ilvl w:val="1"/>
+          <w:numId w:val="6"/>
+        </w:numPr>
+        <w:rPr/>
+      </w:pPr>
+      <w:r>
+        <w:rPr/>
+        <w:t>possible values:</w:t>
+      </w:r>
+    </w:p>
+    <w:p>
+      <w:pPr>
+        <w:pStyle w:val="Normal"/>
+        <w:numPr>
+          <w:ilvl w:val="2"/>
+          <w:numId w:val="6"/>
+        </w:numPr>
+        <w:rPr/>
+      </w:pPr>
+      <w:r>
+        <w:rPr>
+          <w:rFonts w:ascii="Courier New" w:hAnsi="Courier New"/>
+        </w:rPr>
+        <w:t xml:space="preserve">Session – </w:t>
+      </w:r>
+      <w:r>
+        <w:rPr/>
+        <w:t>session based authentication (web application)</w:t>
+      </w:r>
+    </w:p>
+    <w:p>
+      <w:pPr>
+        <w:pStyle w:val="Normal"/>
+        <w:numPr>
+          <w:ilvl w:val="2"/>
+          <w:numId w:val="6"/>
+        </w:numPr>
+        <w:rPr/>
+      </w:pPr>
+      <w:r>
+        <w:rPr>
+          <w:rFonts w:ascii="Courier New" w:hAnsi="Courier New"/>
+        </w:rPr>
+        <w:t xml:space="preserve">ApiKey - </w:t>
+      </w:r>
+      <w:r>
+        <w:rPr/>
+        <w:t>direct API call using API key authentication</w:t>
+      </w:r>
+    </w:p>
+    <w:p>
+      <w:pPr>
+        <w:pStyle w:val="Normal"/>
+        <w:numPr>
+          <w:ilvl w:val="2"/>
+          <w:numId w:val="6"/>
+        </w:numPr>
+        <w:rPr/>
+      </w:pPr>
+      <w:r>
+        <w:rPr>
+          <w:rFonts w:ascii="Courier New" w:hAnsi="Courier New"/>
+        </w:rPr>
+        <w:t xml:space="preserve">HttpBasicPam – </w:t>
+      </w:r>
+      <w:r>
+        <w:rPr/>
+        <w:t>HTTP basic authentication with PAM login (for api key management API operations)</w:t>
+      </w:r>
+    </w:p>
+    <w:p>
+      <w:pPr>
+        <w:pStyle w:val="Normal"/>
+        <w:numPr>
+          <w:ilvl w:val="0"/>
+          <w:numId w:val="6"/>
+        </w:numPr>
+        <w:rPr/>
+      </w:pPr>
+      <w:r>
+        <w:rPr>
+          <w:rFonts w:ascii="Courier New" w:hAnsi="Courier New"/>
+        </w:rPr>
+        <w:t>url</w:t>
+      </w:r>
+    </w:p>
+    <w:p>
+      <w:pPr>
+        <w:pStyle w:val="Normal"/>
+        <w:numPr>
+          <w:ilvl w:val="1"/>
+          <w:numId w:val="6"/>
+        </w:numPr>
+        <w:rPr/>
+      </w:pPr>
+      <w:r>
+        <w:rPr/>
+        <w:t>url of called API endpoint</w:t>
+      </w:r>
+    </w:p>
+    <w:p>
+      <w:pPr>
+        <w:pStyle w:val="Normal"/>
+        <w:numPr>
+          <w:ilvl w:val="0"/>
+          <w:numId w:val="6"/>
+        </w:numPr>
+        <w:rPr/>
+      </w:pPr>
+      <w:r>
+        <w:rPr>
+          <w:rFonts w:ascii="Courier New" w:hAnsi="Courier New"/>
+        </w:rPr>
+        <w:t>warning</w:t>
+      </w:r>
+    </w:p>
+    <w:p>
+      <w:pPr>
+        <w:pStyle w:val="Normal"/>
+        <w:numPr>
+          <w:ilvl w:val="1"/>
+          <w:numId w:val="6"/>
+        </w:numPr>
+        <w:rPr/>
+      </w:pPr>
+      <w:r>
+        <w:rPr/>
+        <w:t>for failed events, boolean indicating whether the failure was caused by unhandled warnings</w:t>
+      </w:r>
+    </w:p>
+    <w:p>
+      <w:pPr>
+        <w:pStyle w:val="Normal"/>
+        <w:rPr/>
+      </w:pPr>
+      <w:r>
+        <w:rPr/>
+      </w:r>
+    </w:p>
+    <w:p>
+      <w:pPr>
+        <w:pStyle w:val="Code"/>
+        <w:ind w:left="709" w:hanging="0"/>
+        <w:rPr/>
+      </w:pPr>
+      <w:r>
+        <w:rPr/>
+        <w:t>{</w:t>
+      </w:r>
+    </w:p>
+    <w:p>
+      <w:pPr>
+        <w:pStyle w:val="Code"/>
+        <w:ind w:left="709" w:hanging="0"/>
+        <w:rPr/>
+      </w:pPr>
+      <w:r>
+        <w:rPr/>
+        <w:t xml:space="preserve">  </w:t>
+      </w:r>
+      <w:r>
+        <w:rPr/>
+        <w:t>"event": "...",</w:t>
+      </w:r>
+    </w:p>
+    <w:p>
+      <w:pPr>
+        <w:pStyle w:val="Code"/>
+        <w:ind w:left="709" w:hanging="0"/>
+        <w:rPr/>
+      </w:pPr>
+      <w:r>
+        <w:rPr/>
+        <w:t xml:space="preserve">  </w:t>
+      </w:r>
+      <w:r>
+        <w:rPr/>
+        <w:t>"user": "...",</w:t>
+      </w:r>
+    </w:p>
+    <w:p>
+      <w:pPr>
+        <w:pStyle w:val="Code"/>
+        <w:ind w:left="709" w:hanging="0"/>
+        <w:rPr/>
+      </w:pPr>
+      <w:r>
+        <w:rPr/>
+        <w:t xml:space="preserve">  </w:t>
+      </w:r>
+      <w:r>
+        <w:rPr/>
+        <w:t>"reason": "...",</w:t>
+      </w:r>
+    </w:p>
+    <w:p>
+      <w:pPr>
+        <w:pStyle w:val="Code"/>
+        <w:ind w:left="709" w:hanging="0"/>
+        <w:rPr/>
+      </w:pPr>
+      <w:r>
+        <w:rPr/>
+        <w:t xml:space="preserve">  </w:t>
+      </w:r>
+      <w:r>
+        <w:rPr/>
+        <w:t>"warning": true,</w:t>
+      </w:r>
+    </w:p>
+    <w:p>
+      <w:pPr>
+        <w:pStyle w:val="Code"/>
+        <w:ind w:left="709" w:hanging="0"/>
+        <w:rPr/>
+      </w:pPr>
+      <w:r>
+        <w:rPr/>
+        <w:t xml:space="preserve">  </w:t>
+      </w:r>
+      <w:r>
+        <w:rPr/>
+        <w:t>"auth": "Session",</w:t>
+      </w:r>
+    </w:p>
+    <w:p>
+      <w:pPr>
+        <w:pStyle w:val="Code"/>
+        <w:ind w:left="709" w:hanging="0"/>
+        <w:rPr/>
+      </w:pPr>
+      <w:r>
+        <w:rPr/>
+        <w:t xml:space="preserve">  </w:t>
+      </w:r>
+      <w:r>
+        <w:rPr/>
+        <w:t>"url": "/api/service-descriptions/249",</w:t>
+      </w:r>
+    </w:p>
+    <w:p>
+      <w:pPr>
+        <w:pStyle w:val="Code"/>
+        <w:ind w:left="709" w:hanging="0"/>
+        <w:rPr/>
+      </w:pPr>
+      <w:r>
+        <w:rPr/>
+        <w:t xml:space="preserve">  </w:t>
+      </w:r>
+      <w:r>
+        <w:rPr/>
+        <w:t>"data": {"data_field_1": "data_field_1_value", ...}</w:t>
+      </w:r>
+    </w:p>
+    <w:p>
+      <w:pPr>
+        <w:pStyle w:val="Normal"/>
+        <w:rPr/>
+      </w:pPr>
+      <w:r>
+        <w:rPr/>
+      </w:r>
+    </w:p>
+    <w:p>
+      <w:pPr>
+        <w:pStyle w:val="Heading3"/>
+        <w:numPr>
+          <w:ilvl w:val="2"/>
+          <w:numId w:val="2"/>
+        </w:numPr>
+        <w:tabs>
+          <w:tab w:val="left" w:pos="850" w:leader="none"/>
+        </w:tabs>
+        <w:rPr/>
+      </w:pPr>
+      <w:bookmarkStart w:id="8" w:name="__RefHeading___Toc36501_1352045298"/>
+      <w:bookmarkStart w:id="9" w:name="_Toc435003078"/>
+      <w:bookmarkEnd w:id="8"/>
       <w:r>
         <w:rPr/>
         <w:t>Common Value Structures of the Data Fields</w:t>
       </w:r>
-      <w:bookmarkEnd w:id="8"/>
+      <w:bookmarkEnd w:id="9"/>
     </w:p>
     <w:p>
       <w:pPr>
@@ -4360,14 +4760,14 @@
         </w:tabs>
         <w:rPr/>
       </w:pPr>
-      <w:bookmarkStart w:id="9" w:name="__RefHeading__1446_2115075793"/>
-      <w:bookmarkStart w:id="10" w:name="_Toc435003079"/>
-      <w:bookmarkEnd w:id="9"/>
+      <w:bookmarkStart w:id="10" w:name="__RefHeading__1446_2115075793"/>
+      <w:bookmarkStart w:id="11" w:name="_Toc435003079"/>
+      <w:bookmarkEnd w:id="10"/>
       <w:r>
         <w:rPr/>
         <w:t>References</w:t>
       </w:r>
-      <w:bookmarkEnd w:id="10"/>
+      <w:bookmarkEnd w:id="11"/>
     </w:p>
     <w:p>
       <w:pPr>
@@ -4385,12 +4785,12 @@
         <w:rPr/>
         <w:t>[</w:t>
       </w:r>
-      <w:bookmarkStart w:id="11" w:name="JSON"/>
+      <w:bookmarkStart w:id="12" w:name="JSON"/>
       <w:r>
         <w:rPr/>
         <w:t>JSON</w:t>
       </w:r>
-      <w:bookmarkEnd w:id="11"/>
+      <w:bookmarkEnd w:id="12"/>
       <w:r>
         <w:rPr/>
         <w:t>] Introducing JSON, http://json.org/</w:t>
@@ -4404,9 +4804,9 @@
       <w:r>
         <w:rPr/>
       </w:r>
-      <w:bookmarkStart w:id="12" w:name="__RefHeading__1454_2115075793"/>
       <w:bookmarkStart w:id="13" w:name="__RefHeading__1454_2115075793"/>
-      <w:bookmarkEnd w:id="13"/>
+      <w:bookmarkStart w:id="14" w:name="__RefHeading__1454_2115075793"/>
+      <w:bookmarkEnd w:id="14"/>
     </w:p>
     <w:p>
       <w:pPr>
@@ -4429,14 +4829,14 @@
         </w:tabs>
         <w:rPr/>
       </w:pPr>
-      <w:bookmarkStart w:id="14" w:name="__RefHeading___Toc49467_1846539990"/>
-      <w:bookmarkStart w:id="15" w:name="_Toc435003080"/>
-      <w:bookmarkEnd w:id="14"/>
+      <w:bookmarkStart w:id="15" w:name="__RefHeading___Toc49467_1846539990"/>
+      <w:bookmarkStart w:id="16" w:name="_Toc435003080"/>
+      <w:bookmarkEnd w:id="15"/>
       <w:r>
         <w:rPr/>
         <w:t>Audit Log Events</w:t>
       </w:r>
-      <w:bookmarkEnd w:id="15"/>
+      <w:bookmarkEnd w:id="16"/>
     </w:p>
     <w:p>
       <w:pPr>
@@ -4450,14 +4850,14 @@
         </w:tabs>
         <w:rPr/>
       </w:pPr>
-      <w:bookmarkStart w:id="16" w:name="__RefHeading___Toc49469_1846539990"/>
-      <w:bookmarkStart w:id="17" w:name="_Toc435003081"/>
-      <w:bookmarkEnd w:id="16"/>
+      <w:bookmarkStart w:id="17" w:name="__RefHeading___Toc49469_1846539990"/>
+      <w:bookmarkStart w:id="18" w:name="_Toc435003081"/>
+      <w:bookmarkEnd w:id="17"/>
       <w:r>
         <w:rPr/>
         <w:t>Central Server</w:t>
       </w:r>
-      <w:bookmarkEnd w:id="17"/>
+      <w:bookmarkEnd w:id="18"/>
     </w:p>
     <w:p>
       <w:pPr>
@@ -4471,14 +4871,14 @@
         </w:tabs>
         <w:rPr/>
       </w:pPr>
-      <w:bookmarkStart w:id="18" w:name="__RefHeading___Toc49471_1846539990"/>
-      <w:bookmarkStart w:id="19" w:name="_Toc435003082"/>
-      <w:bookmarkEnd w:id="18"/>
+      <w:bookmarkStart w:id="19" w:name="__RefHeading___Toc49471_1846539990"/>
+      <w:bookmarkStart w:id="20" w:name="_Toc435003082"/>
+      <w:bookmarkEnd w:id="19"/>
       <w:r>
         <w:rPr/>
         <w:t>Common Events</w:t>
       </w:r>
-      <w:bookmarkEnd w:id="19"/>
+      <w:bookmarkEnd w:id="20"/>
     </w:p>
     <w:p>
       <w:pPr>
@@ -4819,14 +5219,14 @@
         </w:tabs>
         <w:rPr/>
       </w:pPr>
-      <w:bookmarkStart w:id="20" w:name="__RefHeading___Toc49473_1846539990"/>
-      <w:bookmarkStart w:id="21" w:name="_Toc435003083"/>
-      <w:bookmarkEnd w:id="20"/>
+      <w:bookmarkStart w:id="21" w:name="__RefHeading___Toc49473_1846539990"/>
+      <w:bookmarkStart w:id="22" w:name="_Toc435003083"/>
+      <w:bookmarkEnd w:id="21"/>
       <w:r>
         <w:rPr/>
         <w:t>Members Events</w:t>
       </w:r>
-      <w:bookmarkEnd w:id="21"/>
+      <w:bookmarkEnd w:id="22"/>
     </w:p>
     <w:p>
       <w:pPr>
@@ -6521,14 +6921,14 @@
         </w:tabs>
         <w:rPr/>
       </w:pPr>
-      <w:bookmarkStart w:id="22" w:name="__RefHeading___Toc49475_1846539990"/>
-      <w:bookmarkStart w:id="23" w:name="_Toc435003084"/>
-      <w:bookmarkEnd w:id="22"/>
+      <w:bookmarkStart w:id="23" w:name="__RefHeading___Toc49475_1846539990"/>
+      <w:bookmarkStart w:id="24" w:name="_Toc435003084"/>
+      <w:bookmarkEnd w:id="23"/>
       <w:r>
         <w:rPr/>
         <w:t>Security Servers Events</w:t>
       </w:r>
-      <w:bookmarkEnd w:id="23"/>
+      <w:bookmarkEnd w:id="24"/>
     </w:p>
     <w:p>
       <w:pPr>
@@ -7394,14 +7794,14 @@
           <w:szCs w:val="22"/>
         </w:rPr>
       </w:pPr>
-      <w:bookmarkStart w:id="24" w:name="__RefHeading___Toc49477_1846539990"/>
-      <w:bookmarkStart w:id="25" w:name="_Toc435003085"/>
-      <w:bookmarkEnd w:id="24"/>
+      <w:bookmarkStart w:id="25" w:name="__RefHeading___Toc49477_1846539990"/>
+      <w:bookmarkStart w:id="26" w:name="_Toc435003085"/>
+      <w:bookmarkEnd w:id="25"/>
       <w:r>
         <w:rPr/>
         <w:t>Global Groups Events</w:t>
       </w:r>
-      <w:bookmarkEnd w:id="25"/>
+      <w:bookmarkEnd w:id="26"/>
     </w:p>
     <w:p>
       <w:pPr>
@@ -8136,14 +8536,14 @@
         </w:tabs>
         <w:rPr/>
       </w:pPr>
-      <w:bookmarkStart w:id="26" w:name="__RefHeading___Toc49479_1846539990"/>
-      <w:bookmarkStart w:id="27" w:name="_Toc435003086"/>
-      <w:bookmarkEnd w:id="26"/>
+      <w:bookmarkStart w:id="27" w:name="__RefHeading___Toc49479_1846539990"/>
+      <w:bookmarkStart w:id="28" w:name="_Toc435003086"/>
+      <w:bookmarkEnd w:id="27"/>
       <w:r>
         <w:rPr/>
         <w:t>Central Services Events</w:t>
       </w:r>
-      <w:bookmarkEnd w:id="27"/>
+      <w:bookmarkEnd w:id="28"/>
     </w:p>
     <w:p>
       <w:pPr>
@@ -8689,14 +9089,14 @@
         </w:tabs>
         <w:rPr/>
       </w:pPr>
-      <w:bookmarkStart w:id="28" w:name="__RefHeading___Toc50213_1846539990"/>
-      <w:bookmarkStart w:id="29" w:name="_Toc435003087"/>
-      <w:bookmarkEnd w:id="28"/>
+      <w:bookmarkStart w:id="29" w:name="__RefHeading___Toc50213_1846539990"/>
+      <w:bookmarkStart w:id="30" w:name="_Toc435003087"/>
+      <w:bookmarkEnd w:id="29"/>
       <w:r>
         <w:rPr/>
         <w:t>Certification Services Events</w:t>
       </w:r>
-      <w:bookmarkEnd w:id="29"/>
+      <w:bookmarkEnd w:id="30"/>
     </w:p>
     <w:p>
       <w:pPr>
@@ -10222,14 +10622,14 @@
         </w:tabs>
         <w:rPr/>
       </w:pPr>
-      <w:bookmarkStart w:id="30" w:name="__RefHeading___Toc50215_1846539990"/>
-      <w:bookmarkStart w:id="31" w:name="_Toc435003088"/>
-      <w:bookmarkEnd w:id="30"/>
+      <w:bookmarkStart w:id="31" w:name="__RefHeading___Toc50215_1846539990"/>
+      <w:bookmarkStart w:id="32" w:name="_Toc435003088"/>
+      <w:bookmarkEnd w:id="31"/>
       <w:r>
         <w:rPr/>
         <w:t>Timestamping Services Events</w:t>
       </w:r>
-      <w:bookmarkEnd w:id="31"/>
+      <w:bookmarkEnd w:id="32"/>
     </w:p>
     <w:p>
       <w:pPr>
@@ -10850,14 +11250,14 @@
           <w:szCs w:val="18"/>
         </w:rPr>
       </w:pPr>
-      <w:bookmarkStart w:id="32" w:name="__RefHeading___Toc50217_1846539990"/>
-      <w:bookmarkStart w:id="33" w:name="_Toc435003089"/>
-      <w:bookmarkEnd w:id="32"/>
+      <w:bookmarkStart w:id="33" w:name="__RefHeading___Toc50217_1846539990"/>
+      <w:bookmarkStart w:id="34" w:name="_Toc435003089"/>
+      <w:bookmarkEnd w:id="33"/>
       <w:r>
         <w:rPr/>
         <w:t>Management Requests Events</w:t>
       </w:r>
-      <w:bookmarkEnd w:id="33"/>
+      <w:bookmarkEnd w:id="34"/>
     </w:p>
     <w:p>
       <w:pPr>
@@ -11291,14 +11691,14 @@
         </w:tabs>
         <w:rPr/>
       </w:pPr>
-      <w:bookmarkStart w:id="34" w:name="__RefHeading___Toc50219_1846539990"/>
-      <w:bookmarkStart w:id="35" w:name="_Toc435003090"/>
-      <w:bookmarkEnd w:id="34"/>
+      <w:bookmarkStart w:id="35" w:name="__RefHeading___Toc50219_1846539990"/>
+      <w:bookmarkStart w:id="36" w:name="_Toc435003090"/>
+      <w:bookmarkEnd w:id="35"/>
       <w:r>
         <w:rPr/>
         <w:t>Configuration Management Events</w:t>
       </w:r>
-      <w:bookmarkEnd w:id="35"/>
+      <w:bookmarkEnd w:id="36"/>
     </w:p>
     <w:p>
       <w:pPr>
@@ -13762,14 +14162,14 @@
         </w:tabs>
         <w:rPr/>
       </w:pPr>
-      <w:bookmarkStart w:id="36" w:name="__RefHeading___Toc50221_1846539990"/>
-      <w:bookmarkStart w:id="37" w:name="_Toc435003091"/>
-      <w:bookmarkEnd w:id="36"/>
+      <w:bookmarkStart w:id="37" w:name="__RefHeading___Toc50221_1846539990"/>
+      <w:bookmarkStart w:id="38" w:name="_Toc435003091"/>
+      <w:bookmarkEnd w:id="37"/>
       <w:r>
         <w:rPr/>
         <w:t>System Settings Events</w:t>
       </w:r>
-      <w:bookmarkEnd w:id="37"/>
+      <w:bookmarkEnd w:id="38"/>
     </w:p>
     <w:p>
       <w:pPr>
@@ -14546,14 +14946,14 @@
         </w:tabs>
         <w:rPr/>
       </w:pPr>
-      <w:bookmarkStart w:id="38" w:name="__RefHeading___Toc50223_1846539990"/>
-      <w:bookmarkStart w:id="39" w:name="_Toc435003092"/>
-      <w:bookmarkEnd w:id="38"/>
+      <w:bookmarkStart w:id="39" w:name="__RefHeading___Toc50223_1846539990"/>
+      <w:bookmarkStart w:id="40" w:name="_Toc435003092"/>
+      <w:bookmarkEnd w:id="39"/>
       <w:r>
         <w:rPr/>
         <w:t>Backup and Restore Events</w:t>
       </w:r>
-      <w:bookmarkEnd w:id="39"/>
+      <w:bookmarkEnd w:id="40"/>
     </w:p>
     <w:p>
       <w:pPr>
@@ -14984,14 +15384,14 @@
         </w:tabs>
         <w:rPr/>
       </w:pPr>
-      <w:bookmarkStart w:id="40" w:name="__RefHeading___Toc49481_1846539990"/>
-      <w:bookmarkStart w:id="41" w:name="_Toc435003093"/>
-      <w:bookmarkEnd w:id="40"/>
+      <w:bookmarkStart w:id="41" w:name="__RefHeading___Toc49481_1846539990"/>
+      <w:bookmarkStart w:id="42" w:name="_Toc435003093"/>
+      <w:bookmarkEnd w:id="41"/>
       <w:r>
         <w:rPr/>
         <w:t>Security Server</w:t>
       </w:r>
-      <w:bookmarkEnd w:id="41"/>
+      <w:bookmarkEnd w:id="42"/>
     </w:p>
     <w:p>
       <w:pPr>
@@ -15005,29 +15405,23 @@
         </w:tabs>
         <w:rPr/>
       </w:pPr>
-      <w:bookmarkStart w:id="42" w:name="__RefHeading___Toc51371_1846539990"/>
-      <w:bookmarkStart w:id="43" w:name="_Toc435003094"/>
-      <w:bookmarkEnd w:id="42"/>
+      <w:bookmarkStart w:id="43" w:name="__RefHeading___Toc51371_1846539990"/>
+      <w:bookmarkStart w:id="44" w:name="_Toc435003094"/>
+      <w:bookmarkEnd w:id="43"/>
       <w:r>
         <w:rPr/>
         <w:t>Common Events</w:t>
       </w:r>
-      <w:bookmarkEnd w:id="43"/>
+      <w:bookmarkEnd w:id="44"/>
     </w:p>
     <w:p>
       <w:pPr>
         <w:pStyle w:val="Normal"/>
-        <w:rPr>
-          <w:b/>
-          <w:b/>
-          <w:bCs/>
-          <w:sz w:val="18"/>
-          <w:szCs w:val="18"/>
-        </w:rPr>
+        <w:rPr/>
       </w:pPr>
       <w:r>
         <w:rPr/>
-        <w:t>The audit log events related to the UI logging and the UI language settings.</w:t>
+        <w:t>The audit log events related to the UI logging.</w:t>
       </w:r>
     </w:p>
     <w:tbl>
@@ -15261,14 +15655,14 @@
         </w:tabs>
         <w:rPr/>
       </w:pPr>
-      <w:bookmarkStart w:id="44" w:name="__RefHeading___Toc51373_1846539990"/>
-      <w:bookmarkStart w:id="45" w:name="_Toc435003095"/>
-      <w:bookmarkEnd w:id="44"/>
+      <w:bookmarkStart w:id="45" w:name="__RefHeading___Toc51373_1846539990"/>
+      <w:bookmarkStart w:id="46" w:name="_Toc435003095"/>
+      <w:bookmarkEnd w:id="45"/>
       <w:r>
         <w:rPr/>
         <w:t>Initialization Events</w:t>
       </w:r>
-      <w:bookmarkEnd w:id="45"/>
+      <w:bookmarkEnd w:id="46"/>
     </w:p>
     <w:p>
       <w:pPr>
@@ -15440,7 +15834,7 @@
                 <w:szCs w:val="18"/>
               </w:rPr>
             </w:pPr>
-            <w:bookmarkStart w:id="46" w:name="__DdeLink__22252_62233668"/>
+            <w:bookmarkStart w:id="47" w:name="__DdeLink__22252_62233668"/>
             <w:r>
               <w:rPr>
                 <w:rFonts w:ascii="Courier New" w:hAnsi="Courier New"/>
@@ -15449,7 +15843,7 @@
               </w:rPr>
               <w:t>anchorFileHash</w:t>
             </w:r>
-            <w:bookmarkEnd w:id="46"/>
+            <w:bookmarkEnd w:id="47"/>
             <w:r>
               <w:rPr>
                 <w:sz w:val="18"/>
@@ -15651,14 +16045,14 @@
         </w:tabs>
         <w:rPr/>
       </w:pPr>
-      <w:bookmarkStart w:id="47" w:name="__RefHeading___Toc51375_1846539990"/>
-      <w:bookmarkStart w:id="48" w:name="_Toc435003096"/>
-      <w:bookmarkEnd w:id="47"/>
+      <w:bookmarkStart w:id="48" w:name="__RefHeading___Toc51375_1846539990"/>
+      <w:bookmarkStart w:id="49" w:name="_Toc435003096"/>
+      <w:bookmarkEnd w:id="48"/>
       <w:r>
         <w:rPr/>
         <w:t>Security Server Clients Events</w:t>
       </w:r>
-      <w:bookmarkEnd w:id="48"/>
+      <w:bookmarkEnd w:id="49"/>
     </w:p>
     <w:p>
       <w:pPr>
@@ -16767,14 +17161,7 @@
                 <w:sz w:val="18"/>
                 <w:szCs w:val="18"/>
               </w:rPr>
-              <w:t xml:space="preserve">Add </w:t>
-            </w:r>
-            <w:r>
-              <w:rPr>
-                <w:sz w:val="18"/>
-                <w:szCs w:val="18"/>
-              </w:rPr>
-              <w:t>service description</w:t>
+              <w:t>Add service description</w:t>
             </w:r>
           </w:p>
         </w:tc>
@@ -16835,43 +17222,21 @@
               </w:tabs>
               <w:rPr/>
             </w:pPr>
-            <w:bookmarkStart w:id="49" w:name="__DdeLink__2631_2871650565"/>
-            <w:r>
-              <w:rPr>
-                <w:rFonts w:ascii="Courier New" w:hAnsi="Courier New"/>
-                <w:sz w:val="18"/>
-                <w:szCs w:val="18"/>
-              </w:rPr>
-              <w:t>u</w:t>
-            </w:r>
-            <w:r>
-              <w:rPr>
-                <w:rFonts w:ascii="Courier New" w:hAnsi="Courier New"/>
-                <w:sz w:val="18"/>
-                <w:szCs w:val="18"/>
-              </w:rPr>
-              <w:t>rl</w:t>
-            </w:r>
-            <w:r>
-              <w:rPr>
-                <w:sz w:val="18"/>
-                <w:szCs w:val="18"/>
-              </w:rPr>
-              <w:t xml:space="preserve"> – the URL of the added </w:t>
-            </w:r>
-            <w:r>
-              <w:rPr>
-                <w:sz w:val="18"/>
-                <w:szCs w:val="18"/>
-              </w:rPr>
-              <w:t>service description</w:t>
-            </w:r>
-            <w:r>
-              <w:rPr>
-                <w:sz w:val="18"/>
-                <w:szCs w:val="18"/>
-              </w:rPr>
-              <w:t xml:space="preserve"> of the selected client</w:t>
+            <w:bookmarkStart w:id="50" w:name="__DdeLink__2631_2871650565"/>
+            <w:r>
+              <w:rPr>
+                <w:rFonts w:ascii="Courier New" w:hAnsi="Courier New"/>
+                <w:sz w:val="18"/>
+                <w:szCs w:val="18"/>
+              </w:rPr>
+              <w:t>url</w:t>
+            </w:r>
+            <w:r>
+              <w:rPr>
+                <w:sz w:val="18"/>
+                <w:szCs w:val="18"/>
+              </w:rPr>
+              <w:t xml:space="preserve"> – the URL of the added service description of the selected client</w:t>
             </w:r>
           </w:p>
           <w:p>
@@ -16899,16 +17264,9 @@
                 <w:sz w:val="18"/>
                 <w:szCs w:val="18"/>
               </w:rPr>
-              <w:t xml:space="preserve"> – </w:t>
-            </w:r>
-            <w:r>
-              <w:rPr>
-                <w:sz w:val="18"/>
-                <w:szCs w:val="18"/>
-              </w:rPr>
-              <w:t>type of the service description:  WSDL, REST, or OPENAPI3</w:t>
-            </w:r>
-            <w:bookmarkEnd w:id="49"/>
+              <w:t xml:space="preserve"> – type of the service description:  WSDL, REST, or OPENAPI3</w:t>
+            </w:r>
+            <w:bookmarkEnd w:id="50"/>
           </w:p>
           <w:p>
             <w:pPr>
@@ -16998,14 +17356,7 @@
                 <w:sz w:val="18"/>
                 <w:szCs w:val="18"/>
               </w:rPr>
-              <w:t xml:space="preserve">Delete </w:t>
-            </w:r>
-            <w:r>
-              <w:rPr>
-                <w:sz w:val="18"/>
-                <w:szCs w:val="18"/>
-              </w:rPr>
-              <w:t>service description</w:t>
+              <w:t>Delete service description</w:t>
             </w:r>
           </w:p>
         </w:tc>
@@ -17072,36 +17423,14 @@
                 <w:sz w:val="18"/>
                 <w:szCs w:val="18"/>
               </w:rPr>
-              <w:t>u</w:t>
-            </w:r>
-            <w:r>
-              <w:rPr>
-                <w:rFonts w:ascii="Courier New" w:hAnsi="Courier New"/>
-                <w:sz w:val="18"/>
-                <w:szCs w:val="18"/>
-              </w:rPr>
-              <w:t>rl</w:t>
-            </w:r>
-            <w:r>
-              <w:rPr>
-                <w:sz w:val="18"/>
-                <w:szCs w:val="18"/>
-              </w:rPr>
-              <w:t xml:space="preserve"> – the URL of the </w:t>
-            </w:r>
-            <w:r>
-              <w:rPr>
-                <w:sz w:val="18"/>
-                <w:szCs w:val="18"/>
-              </w:rPr>
-              <w:t>service description</w:t>
-            </w:r>
-            <w:r>
-              <w:rPr>
-                <w:sz w:val="18"/>
-                <w:szCs w:val="18"/>
-              </w:rPr>
-              <w:t xml:space="preserve"> of the selected client</w:t>
+              <w:t>url</w:t>
+            </w:r>
+            <w:r>
+              <w:rPr>
+                <w:sz w:val="18"/>
+                <w:szCs w:val="18"/>
+              </w:rPr>
+              <w:t xml:space="preserve"> – the URL of the service description of the selected client</w:t>
             </w:r>
           </w:p>
           <w:p>
@@ -17130,14 +17459,7 @@
                 <w:sz w:val="18"/>
                 <w:szCs w:val="18"/>
               </w:rPr>
-              <w:t xml:space="preserve"> – </w:t>
-            </w:r>
-            <w:r>
-              <w:rPr>
-                <w:sz w:val="18"/>
-                <w:szCs w:val="18"/>
-              </w:rPr>
-              <w:t>type of the service description:  WSDL, REST, or OPENAPI3</w:t>
+              <w:t xml:space="preserve"> – type of the service description:  WSDL, REST, or OPENAPI3</w:t>
             </w:r>
           </w:p>
         </w:tc>
@@ -17167,14 +17489,7 @@
                 <w:sz w:val="18"/>
                 <w:szCs w:val="18"/>
               </w:rPr>
-              <w:t xml:space="preserve">Disable </w:t>
-            </w:r>
-            <w:r>
-              <w:rPr>
-                <w:sz w:val="18"/>
-                <w:szCs w:val="18"/>
-              </w:rPr>
-              <w:t>service description</w:t>
+              <w:t>Disable service description</w:t>
             </w:r>
           </w:p>
         </w:tc>
@@ -17241,36 +17556,14 @@
                 <w:sz w:val="18"/>
                 <w:szCs w:val="18"/>
               </w:rPr>
-              <w:t>u</w:t>
-            </w:r>
-            <w:r>
-              <w:rPr>
-                <w:rFonts w:ascii="Courier New" w:hAnsi="Courier New"/>
-                <w:sz w:val="18"/>
-                <w:szCs w:val="18"/>
-              </w:rPr>
-              <w:t>rl</w:t>
-            </w:r>
-            <w:r>
-              <w:rPr>
-                <w:sz w:val="18"/>
-                <w:szCs w:val="18"/>
-              </w:rPr>
-              <w:t xml:space="preserve"> – the URL of the </w:t>
-            </w:r>
-            <w:r>
-              <w:rPr>
-                <w:sz w:val="18"/>
-                <w:szCs w:val="18"/>
-              </w:rPr>
-              <w:t>service description</w:t>
-            </w:r>
-            <w:r>
-              <w:rPr>
-                <w:sz w:val="18"/>
-                <w:szCs w:val="18"/>
-              </w:rPr>
-              <w:t xml:space="preserve"> of the selected client</w:t>
+              <w:t>url</w:t>
+            </w:r>
+            <w:r>
+              <w:rPr>
+                <w:sz w:val="18"/>
+                <w:szCs w:val="18"/>
+              </w:rPr>
+              <w:t xml:space="preserve"> – the URL of the service description of the selected client</w:t>
             </w:r>
           </w:p>
           <w:p>
@@ -17298,14 +17591,7 @@
                 <w:sz w:val="18"/>
                 <w:szCs w:val="18"/>
               </w:rPr>
-              <w:t xml:space="preserve"> – </w:t>
-            </w:r>
-            <w:r>
-              <w:rPr>
-                <w:sz w:val="18"/>
-                <w:szCs w:val="18"/>
-              </w:rPr>
-              <w:t>type of the service description:  WSDL, REST, or OPENAPI3</w:t>
+              <w:t xml:space="preserve"> – type of the service description:  WSDL, REST, or OPENAPI3</w:t>
             </w:r>
           </w:p>
           <w:p>
@@ -17364,14 +17650,7 @@
                 <w:sz w:val="18"/>
                 <w:szCs w:val="18"/>
               </w:rPr>
-              <w:t xml:space="preserve">Enable </w:t>
-            </w:r>
-            <w:r>
-              <w:rPr>
-                <w:sz w:val="18"/>
-                <w:szCs w:val="18"/>
-              </w:rPr>
-              <w:t>service description</w:t>
+              <w:t>Enable service description</w:t>
             </w:r>
           </w:p>
         </w:tc>
@@ -17438,36 +17717,14 @@
                 <w:sz w:val="18"/>
                 <w:szCs w:val="18"/>
               </w:rPr>
-              <w:t>u</w:t>
-            </w:r>
-            <w:r>
-              <w:rPr>
-                <w:rFonts w:ascii="Courier New" w:hAnsi="Courier New"/>
-                <w:sz w:val="18"/>
-                <w:szCs w:val="18"/>
-              </w:rPr>
-              <w:t>rl</w:t>
-            </w:r>
-            <w:r>
-              <w:rPr>
-                <w:sz w:val="18"/>
-                <w:szCs w:val="18"/>
-              </w:rPr>
-              <w:t xml:space="preserve"> – the URL of the </w:t>
-            </w:r>
-            <w:r>
-              <w:rPr>
-                <w:sz w:val="18"/>
-                <w:szCs w:val="18"/>
-              </w:rPr>
-              <w:t>service description</w:t>
-            </w:r>
-            <w:r>
-              <w:rPr>
-                <w:sz w:val="18"/>
-                <w:szCs w:val="18"/>
-              </w:rPr>
-              <w:t xml:space="preserve"> of the selected client</w:t>
+              <w:t>url</w:t>
+            </w:r>
+            <w:r>
+              <w:rPr>
+                <w:sz w:val="18"/>
+                <w:szCs w:val="18"/>
+              </w:rPr>
+              <w:t xml:space="preserve"> – the URL of the service description of the selected client</w:t>
             </w:r>
           </w:p>
           <w:p>
@@ -17496,14 +17753,7 @@
                 <w:sz w:val="18"/>
                 <w:szCs w:val="18"/>
               </w:rPr>
-              <w:t xml:space="preserve"> – </w:t>
-            </w:r>
-            <w:r>
-              <w:rPr>
-                <w:sz w:val="18"/>
-                <w:szCs w:val="18"/>
-              </w:rPr>
-              <w:t>type of the service description:  WSDL, REST, or OPENAPI3</w:t>
+              <w:t xml:space="preserve"> – type of the service description:  WSDL, REST, or OPENAPI3</w:t>
             </w:r>
           </w:p>
         </w:tc>
@@ -17533,14 +17783,7 @@
                 <w:sz w:val="18"/>
                 <w:szCs w:val="18"/>
               </w:rPr>
-              <w:t xml:space="preserve">Refresh </w:t>
-            </w:r>
-            <w:r>
-              <w:rPr>
-                <w:sz w:val="18"/>
-                <w:szCs w:val="18"/>
-              </w:rPr>
-              <w:t>service description</w:t>
+              <w:t>Refresh service description</w:t>
             </w:r>
           </w:p>
         </w:tc>
@@ -17603,29 +17846,14 @@
                 <w:sz w:val="18"/>
                 <w:szCs w:val="18"/>
               </w:rPr>
-              <w:t>u</w:t>
-            </w:r>
-            <w:r>
-              <w:rPr>
-                <w:rFonts w:ascii="Courier New" w:hAnsi="Courier New"/>
-                <w:sz w:val="18"/>
-                <w:szCs w:val="18"/>
-              </w:rPr>
-              <w:t>rl</w:t>
-            </w:r>
-            <w:r>
-              <w:rPr>
-                <w:sz w:val="18"/>
-                <w:szCs w:val="18"/>
-              </w:rPr>
-              <w:t xml:space="preserve"> – the previous URL of the </w:t>
-            </w:r>
-            <w:r>
-              <w:rPr>
-                <w:sz w:val="18"/>
-                <w:szCs w:val="18"/>
-              </w:rPr>
-              <w:t>service description</w:t>
+              <w:t>url</w:t>
+            </w:r>
+            <w:r>
+              <w:rPr>
+                <w:sz w:val="18"/>
+                <w:szCs w:val="18"/>
+              </w:rPr>
+              <w:t xml:space="preserve"> – the previous URL of the service description</w:t>
             </w:r>
           </w:p>
           <w:p>
@@ -17651,7 +17879,6 @@
             </w:r>
             <w:r>
               <w:rPr>
-                <w:rFonts w:ascii="Arial" w:hAnsi="Arial"/>
                 <w:sz w:val="18"/>
                 <w:szCs w:val="18"/>
               </w:rPr>
@@ -17677,47 +17904,14 @@
                 <w:sz w:val="18"/>
                 <w:szCs w:val="18"/>
               </w:rPr>
-              <w:t>url</w:t>
-            </w:r>
-            <w:r>
-              <w:rPr>
-                <w:rFonts w:ascii="Courier New" w:hAnsi="Courier New"/>
-                <w:sz w:val="18"/>
-                <w:szCs w:val="18"/>
-              </w:rPr>
-              <w:t>New</w:t>
-            </w:r>
-            <w:r>
-              <w:rPr>
-                <w:rFonts w:ascii="Arial" w:hAnsi="Arial"/>
-                <w:sz w:val="18"/>
-                <w:szCs w:val="18"/>
-              </w:rPr>
-              <w:t xml:space="preserve"> – the </w:t>
-            </w:r>
-            <w:r>
-              <w:rPr>
-                <w:rFonts w:ascii="Arial" w:hAnsi="Arial"/>
-                <w:sz w:val="18"/>
-                <w:szCs w:val="18"/>
-              </w:rPr>
-              <w:t>new</w:t>
-            </w:r>
-            <w:r>
-              <w:rPr>
-                <w:rFonts w:ascii="Arial" w:hAnsi="Arial"/>
-                <w:sz w:val="18"/>
-                <w:szCs w:val="18"/>
-              </w:rPr>
-              <w:t xml:space="preserve"> URL of the </w:t>
-            </w:r>
-            <w:r>
-              <w:rPr>
-                <w:rFonts w:ascii="Arial" w:hAnsi="Arial"/>
-                <w:sz w:val="18"/>
-                <w:szCs w:val="18"/>
-              </w:rPr>
-              <w:t>service description</w:t>
+              <w:t>urlNew</w:t>
+            </w:r>
+            <w:r>
+              <w:rPr>
+                <w:sz w:val="18"/>
+                <w:szCs w:val="18"/>
+              </w:rPr>
+              <w:t xml:space="preserve"> – the new URL of the service description</w:t>
             </w:r>
           </w:p>
           <w:p>
@@ -17745,14 +17939,7 @@
                 <w:sz w:val="18"/>
                 <w:szCs w:val="18"/>
               </w:rPr>
-              <w:t xml:space="preserve"> – </w:t>
-            </w:r>
-            <w:r>
-              <w:rPr>
-                <w:sz w:val="18"/>
-                <w:szCs w:val="18"/>
-              </w:rPr>
-              <w:t>wsdl data (only for type WSDL)</w:t>
+              <w:t xml:space="preserve"> – wsdl data (only for type WSDL)</w:t>
             </w:r>
           </w:p>
           <w:p>
@@ -17902,36 +18089,14 @@
                 <w:sz w:val="18"/>
                 <w:szCs w:val="18"/>
               </w:rPr>
-              <w:t>u</w:t>
-            </w:r>
-            <w:r>
-              <w:rPr>
-                <w:rFonts w:ascii="Courier New" w:hAnsi="Courier New"/>
-                <w:sz w:val="18"/>
-                <w:szCs w:val="18"/>
-              </w:rPr>
-              <w:t>rl</w:t>
-            </w:r>
-            <w:r>
-              <w:rPr>
-                <w:sz w:val="18"/>
-                <w:szCs w:val="18"/>
-              </w:rPr>
-              <w:t xml:space="preserve"> – the URL of the added </w:t>
-            </w:r>
-            <w:r>
-              <w:rPr>
-                <w:sz w:val="18"/>
-                <w:szCs w:val="18"/>
-              </w:rPr>
-              <w:t>service description</w:t>
-            </w:r>
-            <w:r>
-              <w:rPr>
-                <w:sz w:val="18"/>
-                <w:szCs w:val="18"/>
-              </w:rPr>
-              <w:t xml:space="preserve"> of the selected client</w:t>
+              <w:t>url</w:t>
+            </w:r>
+            <w:r>
+              <w:rPr>
+                <w:sz w:val="18"/>
+                <w:szCs w:val="18"/>
+              </w:rPr>
+              <w:t xml:space="preserve"> – the URL of the added service description of the selected client</w:t>
             </w:r>
           </w:p>
           <w:p>
@@ -17957,7 +18122,6 @@
             </w:r>
             <w:r>
               <w:rPr>
-                <w:rFonts w:ascii="Arial" w:hAnsi="Arial"/>
                 <w:sz w:val="18"/>
                 <w:szCs w:val="18"/>
               </w:rPr>
@@ -17989,28 +18153,7 @@
                 <w:sz w:val="18"/>
                 <w:szCs w:val="18"/>
               </w:rPr>
-              <w:t xml:space="preserve"> – </w:t>
-            </w:r>
-            <w:r>
-              <w:rPr>
-                <w:sz w:val="18"/>
-                <w:szCs w:val="18"/>
-              </w:rPr>
-              <w:t>wsdl data (only for type WSDL</w:t>
-            </w:r>
-            <w:r>
-              <w:rPr>
-                <w:sz w:val="18"/>
-                <w:szCs w:val="18"/>
-              </w:rPr>
-              <w:t>)</w:t>
-            </w:r>
-            <w:r>
-              <w:rPr>
-                <w:sz w:val="18"/>
-                <w:szCs w:val="18"/>
-              </w:rPr>
-              <w:t>:</w:t>
+              <w:t xml:space="preserve"> – wsdl data (only for type WSDL):</w:t>
             </w:r>
           </w:p>
           <w:p>
@@ -18096,12 +18239,21 @@
                 <w:szCs w:val="18"/>
               </w:rPr>
             </w:pPr>
-            <w:r>
-              <w:rPr>
-                <w:sz w:val="18"/>
-                <w:szCs w:val="18"/>
-              </w:rPr>
-              <w:t xml:space="preserve">Edit service parameters </w:t>
+            <w:bookmarkStart w:id="51" w:name="__DdeLink__2664_3202745002"/>
+            <w:r>
+              <w:rPr>
+                <w:sz w:val="18"/>
+                <w:szCs w:val="18"/>
+              </w:rPr>
+              <w:t>Edit service parameters</w:t>
+            </w:r>
+            <w:bookmarkEnd w:id="51"/>
+            <w:r>
+              <w:rPr>
+                <w:sz w:val="18"/>
+                <w:szCs w:val="18"/>
+              </w:rPr>
+              <w:t xml:space="preserve"> </w:t>
             </w:r>
           </w:p>
         </w:tc>
@@ -18168,36 +18320,14 @@
                 <w:sz w:val="18"/>
                 <w:szCs w:val="18"/>
               </w:rPr>
-              <w:t>u</w:t>
-            </w:r>
-            <w:r>
-              <w:rPr>
-                <w:rFonts w:ascii="Courier New" w:hAnsi="Courier New"/>
-                <w:sz w:val="18"/>
-                <w:szCs w:val="18"/>
-              </w:rPr>
-              <w:t>rl</w:t>
-            </w:r>
-            <w:r>
-              <w:rPr>
-                <w:sz w:val="18"/>
-                <w:szCs w:val="18"/>
-              </w:rPr>
-              <w:t xml:space="preserve"> – the URL of the added </w:t>
-            </w:r>
-            <w:r>
-              <w:rPr>
-                <w:sz w:val="18"/>
-                <w:szCs w:val="18"/>
-              </w:rPr>
-              <w:t>service description</w:t>
-            </w:r>
-            <w:r>
-              <w:rPr>
-                <w:sz w:val="18"/>
-                <w:szCs w:val="18"/>
-              </w:rPr>
-              <w:t xml:space="preserve"> of the selected client</w:t>
+              <w:t>url</w:t>
+            </w:r>
+            <w:r>
+              <w:rPr>
+                <w:sz w:val="18"/>
+                <w:szCs w:val="18"/>
+              </w:rPr>
+              <w:t xml:space="preserve"> – the URL of the added service description of the selected client</w:t>
             </w:r>
           </w:p>
           <w:p>
@@ -18225,14 +18355,7 @@
                 <w:sz w:val="18"/>
                 <w:szCs w:val="18"/>
               </w:rPr>
-              <w:t xml:space="preserve"> – </w:t>
-            </w:r>
-            <w:r>
-              <w:rPr>
-                <w:sz w:val="18"/>
-                <w:szCs w:val="18"/>
-              </w:rPr>
-              <w:t>type of the service description:  WSDL, REST, or OPENAPI3</w:t>
+              <w:t xml:space="preserve"> – type of the service description:  WSDL, REST, or OPENAPI3</w:t>
             </w:r>
           </w:p>
           <w:p>
@@ -18418,12 +18541,21 @@
                 <w:szCs w:val="18"/>
               </w:rPr>
             </w:pPr>
-            <w:r>
-              <w:rPr>
-                <w:sz w:val="18"/>
-                <w:szCs w:val="18"/>
-              </w:rPr>
-              <w:t xml:space="preserve">Add access rights to service </w:t>
+            <w:bookmarkStart w:id="52" w:name="__DdeLink__2624_3202745002"/>
+            <w:r>
+              <w:rPr>
+                <w:sz w:val="18"/>
+                <w:szCs w:val="18"/>
+              </w:rPr>
+              <w:t>Add access rights to service</w:t>
+            </w:r>
+            <w:bookmarkEnd w:id="52"/>
+            <w:r>
+              <w:rPr>
+                <w:sz w:val="18"/>
+                <w:szCs w:val="18"/>
+              </w:rPr>
+              <w:t xml:space="preserve"> </w:t>
             </w:r>
           </w:p>
         </w:tc>
@@ -19187,11 +19319,8 @@
               <w:tabs>
                 <w:tab w:val="left" w:pos="360" w:leader="none"/>
               </w:tabs>
-              <w:rPr>
-                <w:rFonts w:ascii="Courier New" w:hAnsi="Courier New"/>
-                <w:sz w:val="18"/>
-                <w:szCs w:val="18"/>
-              </w:rPr>
+              <w:spacing w:before="0" w:after="113"/>
+              <w:rPr/>
             </w:pPr>
             <w:r>
               <w:rPr>
@@ -19215,35 +19344,6 @@
                 <w:szCs w:val="18"/>
               </w:rPr>
               <w:t>certHash</w:t>
-            </w:r>
-          </w:p>
-          <w:p>
-            <w:pPr>
-              <w:pStyle w:val="TableContents"/>
-              <w:numPr>
-                <w:ilvl w:val="0"/>
-                <w:numId w:val="4"/>
-              </w:numPr>
-              <w:tabs>
-                <w:tab w:val="left" w:pos="360" w:leader="none"/>
-              </w:tabs>
-              <w:spacing w:before="0" w:after="113"/>
-              <w:rPr/>
-            </w:pPr>
-            <w:r>
-              <w:rPr>
-                <w:rFonts w:ascii="Courier New" w:hAnsi="Courier New"/>
-                <w:sz w:val="18"/>
-                <w:szCs w:val="18"/>
-              </w:rPr>
-              <w:t>uploadFileName</w:t>
-            </w:r>
-            <w:r>
-              <w:rPr>
-                <w:sz w:val="18"/>
-                <w:szCs w:val="18"/>
-              </w:rPr>
-              <w:t xml:space="preserve"> – the name of the uploaded certificate file</w:t>
             </w:r>
           </w:p>
         </w:tc>
@@ -20115,14 +20215,14 @@
         </w:tabs>
         <w:rPr/>
       </w:pPr>
-      <w:bookmarkStart w:id="50" w:name="__RefHeading___Toc51377_1846539990"/>
-      <w:bookmarkStart w:id="51" w:name="_Toc435003097"/>
-      <w:bookmarkEnd w:id="50"/>
+      <w:bookmarkStart w:id="53" w:name="__RefHeading___Toc51377_1846539990"/>
+      <w:bookmarkStart w:id="54" w:name="_Toc435003097"/>
+      <w:bookmarkEnd w:id="53"/>
       <w:r>
         <w:rPr/>
         <w:t>System Parameters Events</w:t>
       </w:r>
-      <w:bookmarkEnd w:id="51"/>
+      <w:bookmarkEnd w:id="54"/>
     </w:p>
     <w:p>
       <w:pPr>
@@ -20940,9 +21040,9 @@
           <w:szCs w:val="28"/>
         </w:rPr>
       </w:r>
-      <w:bookmarkStart w:id="52" w:name="__RefHeading___Toc51379_1846539990"/>
-      <w:bookmarkStart w:id="53" w:name="__RefHeading___Toc51379_1846539990"/>
-      <w:bookmarkEnd w:id="53"/>
+      <w:bookmarkStart w:id="55" w:name="__RefHeading___Toc51379_1846539990"/>
+      <w:bookmarkStart w:id="56" w:name="__RefHeading___Toc51379_1846539990"/>
+      <w:bookmarkEnd w:id="56"/>
       <w:r>
         <w:br w:type="page"/>
       </w:r>
@@ -21624,7 +21724,7 @@
               <w:spacing w:before="0" w:after="113"/>
               <w:rPr/>
             </w:pPr>
-            <w:bookmarkStart w:id="54" w:name="__DdeLink__2526_1008938026"/>
+            <w:bookmarkStart w:id="57" w:name="__DdeLink__2526_1008938026"/>
             <w:r>
               <w:rPr>
                 <w:sz w:val="18"/>
@@ -21648,7 +21748,7 @@
               </w:rPr>
               <w:t xml:space="preserve"> is reached</w:t>
             </w:r>
-            <w:bookmarkEnd w:id="54"/>
+            <w:bookmarkEnd w:id="57"/>
           </w:p>
         </w:tc>
         <w:tc>
@@ -21917,7 +22017,7 @@
                 <w:szCs w:val="18"/>
               </w:rPr>
             </w:pPr>
-            <w:bookmarkStart w:id="55" w:name="__DdeLink__2526_3983816725"/>
+            <w:bookmarkStart w:id="58" w:name="__DdeLink__2526_3983816725"/>
             <w:r>
               <w:rPr>
                 <w:rFonts w:ascii="Courier New" w:hAnsi="Courier New"/>
@@ -22090,7 +22190,7 @@
               </w:rPr>
               <w:t xml:space="preserve"> – the key usage of the deleted key</w:t>
             </w:r>
-            <w:bookmarkEnd w:id="55"/>
+            <w:bookmarkEnd w:id="58"/>
           </w:p>
         </w:tc>
       </w:tr>
@@ -22316,7 +22416,7 @@
                 <w:szCs w:val="18"/>
               </w:rPr>
             </w:pPr>
-            <w:bookmarkStart w:id="56" w:name="__DdeLink__2516_453579613"/>
+            <w:bookmarkStart w:id="59" w:name="__DdeLink__2516_453579613"/>
             <w:r>
               <w:rPr>
                 <w:rFonts w:ascii="Courier New" w:hAnsi="Courier New"/>
@@ -22364,7 +22464,7 @@
               </w:rPr>
               <w:t xml:space="preserve"> – the client identifier of the client which certificate request was generated</w:t>
             </w:r>
-            <w:bookmarkEnd w:id="56"/>
+            <w:bookmarkEnd w:id="59"/>
           </w:p>
           <w:p>
             <w:pPr>
@@ -22523,7 +22623,7 @@
                 <w:szCs w:val="18"/>
               </w:rPr>
             </w:pPr>
-            <w:bookmarkStart w:id="57" w:name="__DdeLink__6280_15607676"/>
+            <w:bookmarkStart w:id="60" w:name="__DdeLink__6280_15607676"/>
             <w:r>
               <w:rPr>
                 <w:rFonts w:ascii="Courier New" w:hAnsi="Courier New"/>
@@ -22719,23 +22819,7 @@
                 <w:sz w:val="18"/>
                 <w:szCs w:val="18"/>
               </w:rPr>
-              <w:t>c</w:t>
-            </w:r>
-            <w:r>
-              <w:rPr>
-                <w:rFonts w:ascii="Courier New" w:hAnsi="Courier New"/>
-                <w:sz w:val="18"/>
-                <w:szCs w:val="18"/>
-              </w:rPr>
-              <w:t>sr</w:t>
-            </w:r>
-            <w:r>
-              <w:rPr>
-                <w:rFonts w:ascii="Courier New" w:hAnsi="Courier New"/>
-                <w:sz w:val="18"/>
-                <w:szCs w:val="18"/>
-              </w:rPr>
-              <w:t>Id</w:t>
+              <w:t>csrId</w:t>
             </w:r>
             <w:r>
               <w:rPr>
@@ -22744,7 +22828,7 @@
               </w:rPr>
               <w:t xml:space="preserve"> – the identifier of the deleted certificate request</w:t>
             </w:r>
-            <w:bookmarkEnd w:id="57"/>
+            <w:bookmarkEnd w:id="60"/>
           </w:p>
         </w:tc>
       </w:tr>
@@ -23158,43 +23242,7 @@
               <w:tabs>
                 <w:tab w:val="left" w:pos="360" w:leader="none"/>
               </w:tabs>
-              <w:rPr>
-                <w:rFonts w:ascii="Courier New" w:hAnsi="Courier New"/>
-                <w:sz w:val="18"/>
-                <w:szCs w:val="18"/>
-              </w:rPr>
-            </w:pPr>
-            <w:r>
-              <w:rPr>
-                <w:rFonts w:ascii="Courier New" w:hAnsi="Courier New"/>
-                <w:sz w:val="18"/>
-                <w:szCs w:val="18"/>
-              </w:rPr>
-              <w:t>certFileName</w:t>
-            </w:r>
-            <w:r>
-              <w:rPr>
-                <w:sz w:val="18"/>
-                <w:szCs w:val="18"/>
-              </w:rPr>
-              <w:t xml:space="preserve"> – the name of the imported certificate file</w:t>
-            </w:r>
-          </w:p>
-          <w:p>
-            <w:pPr>
-              <w:pStyle w:val="TableContents"/>
-              <w:numPr>
-                <w:ilvl w:val="0"/>
-                <w:numId w:val="4"/>
-              </w:numPr>
-              <w:tabs>
-                <w:tab w:val="left" w:pos="360" w:leader="none"/>
-              </w:tabs>
-              <w:rPr>
-                <w:rFonts w:ascii="Courier New" w:hAnsi="Courier New"/>
-                <w:sz w:val="18"/>
-                <w:szCs w:val="18"/>
-              </w:rPr>
+              <w:rPr/>
             </w:pPr>
             <w:r>
               <w:rPr>
@@ -23243,7 +23291,7 @@
               </w:rPr>
               <w:t xml:space="preserve"> – the </w:t>
             </w:r>
-            <w:bookmarkStart w:id="58" w:name="__DdeLink__27498_6223366833"/>
+            <w:bookmarkStart w:id="61" w:name="__DdeLink__27498_6223366833"/>
             <w:r>
               <w:rPr>
                 <w:sz w:val="18"/>
@@ -23259,7 +23307,7 @@
               </w:rPr>
               <w:t>certHash</w:t>
             </w:r>
-            <w:bookmarkEnd w:id="58"/>
+            <w:bookmarkEnd w:id="61"/>
           </w:p>
           <w:p>
             <w:pPr>
@@ -23757,10 +23805,6 @@
           <w:p>
             <w:pPr>
               <w:pStyle w:val="TableContents"/>
-              <w:numPr>
-                <w:ilvl w:val="0"/>
-                <w:numId w:val="4"/>
-              </w:numPr>
               <w:tabs>
                 <w:tab w:val="left" w:pos="360" w:leader="none"/>
               </w:tabs>
@@ -24103,7 +24147,7 @@
               </w:rPr>
               <w:t xml:space="preserve"> – the </w:t>
             </w:r>
-            <w:bookmarkStart w:id="59" w:name="__DdeLink__27498_62233668"/>
+            <w:bookmarkStart w:id="62" w:name="__DdeLink__27498_62233668"/>
             <w:r>
               <w:rPr>
                 <w:sz w:val="18"/>
@@ -24119,7 +24163,7 @@
               </w:rPr>
               <w:t>certHash</w:t>
             </w:r>
-            <w:bookmarkEnd w:id="59"/>
+            <w:bookmarkEnd w:id="62"/>
           </w:p>
         </w:tc>
       </w:tr>
@@ -24453,7 +24497,7 @@
               </w:rPr>
               <w:t xml:space="preserve"> – the </w:t>
             </w:r>
-            <w:bookmarkStart w:id="60" w:name="__DdeLink__27498_6223366835"/>
+            <w:bookmarkStart w:id="63" w:name="__DdeLink__27498_6223366835"/>
             <w:r>
               <w:rPr>
                 <w:sz w:val="18"/>
@@ -24469,7 +24513,7 @@
               </w:rPr>
               <w:t>certHash</w:t>
             </w:r>
-            <w:bookmarkEnd w:id="60"/>
+            <w:bookmarkEnd w:id="63"/>
           </w:p>
         </w:tc>
       </w:tr>
@@ -25481,7 +25525,7 @@
                 <w:szCs w:val="18"/>
               </w:rPr>
             </w:pPr>
-            <w:bookmarkStart w:id="61" w:name="__DdeLink__7133_830610518"/>
+            <w:bookmarkStart w:id="64" w:name="__DdeLink__7133_830610518"/>
             <w:r>
               <w:rPr>
                 <w:rFonts w:ascii="Courier New" w:hAnsi="Courier New"/>
@@ -25497,7 +25541,7 @@
               </w:rPr>
               <w:t xml:space="preserve"> – the identifier of the corresponding management request in the central server</w:t>
             </w:r>
-            <w:bookmarkEnd w:id="61"/>
+            <w:bookmarkEnd w:id="64"/>
           </w:p>
           <w:p>
             <w:pPr>
@@ -26439,14 +26483,14 @@
         </w:tabs>
         <w:rPr/>
       </w:pPr>
-      <w:bookmarkStart w:id="62" w:name="__RefHeading___Toc51381_1846539990"/>
-      <w:bookmarkStart w:id="63" w:name="_Toc435003099"/>
-      <w:bookmarkEnd w:id="62"/>
+      <w:bookmarkStart w:id="65" w:name="__RefHeading___Toc51381_1846539990"/>
+      <w:bookmarkStart w:id="66" w:name="_Toc435003099"/>
+      <w:bookmarkEnd w:id="65"/>
       <w:r>
         <w:rPr/>
         <w:t>Backup and Restore Events</w:t>
       </w:r>
-      <w:bookmarkEnd w:id="63"/>
+      <w:bookmarkEnd w:id="66"/>
     </w:p>
     <w:p>
       <w:pPr>
@@ -26877,14 +26921,14 @@
         </w:tabs>
         <w:rPr/>
       </w:pPr>
-      <w:bookmarkStart w:id="64" w:name="__RefHeading___Toc49483_1846539990"/>
-      <w:bookmarkStart w:id="65" w:name="_Toc435003100"/>
-      <w:bookmarkEnd w:id="64"/>
+      <w:bookmarkStart w:id="67" w:name="__RefHeading___Toc49483_1846539990"/>
+      <w:bookmarkStart w:id="68" w:name="_Toc435003100"/>
+      <w:bookmarkEnd w:id="67"/>
       <w:r>
         <w:rPr/>
         <w:t>Utility signer-console</w:t>
       </w:r>
-      <w:bookmarkEnd w:id="65"/>
+      <w:bookmarkEnd w:id="68"/>
     </w:p>
     <w:p>
       <w:pPr>
@@ -28389,7 +28433,7 @@
     </w:r>
     <w:r>
       <w:rPr/>
-      <w:t>24</w:t>
+      <w:t>25</w:t>
     </w:r>
     <w:r>
       <w:rPr/>
@@ -28413,7 +28457,7 @@
     </w:r>
     <w:r>
       <w:rPr/>
-      <w:t>24</w:t>
+      <w:t>25</w:t>
     </w:r>
     <w:r>
       <w:rPr/>
@@ -29098,6 +29142,170 @@
       </w:rPr>
     </w:lvl>
   </w:abstractNum>
+  <w:abstractNum w:abstractNumId="6">
+    <w:lvl w:ilvl="0">
+      <w:start w:val="1"/>
+      <w:numFmt w:val="bullet"/>
+      <w:lvlText w:val=""/>
+      <w:lvlJc w:val="left"/>
+      <w:pPr>
+        <w:tabs>
+          <w:tab w:val="num" w:pos="720"/>
+        </w:tabs>
+        <w:ind w:left="720" w:hanging="360"/>
+      </w:pPr>
+      <w:rPr>
+        <w:rFonts w:ascii="Symbol" w:hAnsi="Symbol" w:cs="Symbol" w:hint="default"/>
+        <w:sz w:val="18"/>
+        <w:szCs w:val="18"/>
+        <w:rFonts w:cs="StarSymbol"/>
+      </w:rPr>
+    </w:lvl>
+    <w:lvl w:ilvl="1">
+      <w:start w:val="1"/>
+      <w:numFmt w:val="bullet"/>
+      <w:lvlText w:val="◦"/>
+      <w:lvlJc w:val="left"/>
+      <w:pPr>
+        <w:tabs>
+          <w:tab w:val="num" w:pos="1080"/>
+        </w:tabs>
+        <w:ind w:left="1080" w:hanging="360"/>
+      </w:pPr>
+      <w:rPr>
+        <w:rFonts w:ascii="OpenSymbol" w:hAnsi="OpenSymbol" w:cs="OpenSymbol" w:hint="default"/>
+        <w:sz w:val="18"/>
+        <w:szCs w:val="18"/>
+        <w:rFonts w:cs="StarSymbol"/>
+      </w:rPr>
+    </w:lvl>
+    <w:lvl w:ilvl="2">
+      <w:start w:val="1"/>
+      <w:numFmt w:val="bullet"/>
+      <w:lvlText w:val="▪"/>
+      <w:lvlJc w:val="left"/>
+      <w:pPr>
+        <w:tabs>
+          <w:tab w:val="num" w:pos="1440"/>
+        </w:tabs>
+        <w:ind w:left="1440" w:hanging="360"/>
+      </w:pPr>
+      <w:rPr>
+        <w:rFonts w:ascii="OpenSymbol" w:hAnsi="OpenSymbol" w:cs="OpenSymbol" w:hint="default"/>
+        <w:sz w:val="18"/>
+        <w:szCs w:val="18"/>
+        <w:rFonts w:cs="StarSymbol"/>
+      </w:rPr>
+    </w:lvl>
+    <w:lvl w:ilvl="3">
+      <w:start w:val="1"/>
+      <w:numFmt w:val="bullet"/>
+      <w:lvlText w:val=""/>
+      <w:lvlJc w:val="left"/>
+      <w:pPr>
+        <w:tabs>
+          <w:tab w:val="num" w:pos="1800"/>
+        </w:tabs>
+        <w:ind w:left="1800" w:hanging="360"/>
+      </w:pPr>
+      <w:rPr>
+        <w:rFonts w:ascii="Symbol" w:hAnsi="Symbol" w:cs="Symbol" w:hint="default"/>
+        <w:sz w:val="18"/>
+        <w:szCs w:val="18"/>
+        <w:rFonts w:cs="StarSymbol"/>
+      </w:rPr>
+    </w:lvl>
+    <w:lvl w:ilvl="4">
+      <w:start w:val="1"/>
+      <w:numFmt w:val="bullet"/>
+      <w:lvlText w:val="◦"/>
+      <w:lvlJc w:val="left"/>
+      <w:pPr>
+        <w:tabs>
+          <w:tab w:val="num" w:pos="2160"/>
+        </w:tabs>
+        <w:ind w:left="2160" w:hanging="360"/>
+      </w:pPr>
+      <w:rPr>
+        <w:rFonts w:ascii="OpenSymbol" w:hAnsi="OpenSymbol" w:cs="OpenSymbol" w:hint="default"/>
+        <w:sz w:val="18"/>
+        <w:szCs w:val="18"/>
+        <w:rFonts w:cs="StarSymbol"/>
+      </w:rPr>
+    </w:lvl>
+    <w:lvl w:ilvl="5">
+      <w:start w:val="1"/>
+      <w:numFmt w:val="bullet"/>
+      <w:lvlText w:val="▪"/>
+      <w:lvlJc w:val="left"/>
+      <w:pPr>
+        <w:tabs>
+          <w:tab w:val="num" w:pos="2520"/>
+        </w:tabs>
+        <w:ind w:left="2520" w:hanging="360"/>
+      </w:pPr>
+      <w:rPr>
+        <w:rFonts w:ascii="OpenSymbol" w:hAnsi="OpenSymbol" w:cs="OpenSymbol" w:hint="default"/>
+        <w:sz w:val="18"/>
+        <w:szCs w:val="18"/>
+        <w:rFonts w:cs="StarSymbol"/>
+      </w:rPr>
+    </w:lvl>
+    <w:lvl w:ilvl="6">
+      <w:start w:val="1"/>
+      <w:numFmt w:val="bullet"/>
+      <w:lvlText w:val=""/>
+      <w:lvlJc w:val="left"/>
+      <w:pPr>
+        <w:tabs>
+          <w:tab w:val="num" w:pos="2880"/>
+        </w:tabs>
+        <w:ind w:left="2880" w:hanging="360"/>
+      </w:pPr>
+      <w:rPr>
+        <w:rFonts w:ascii="Symbol" w:hAnsi="Symbol" w:cs="Symbol" w:hint="default"/>
+        <w:sz w:val="18"/>
+        <w:szCs w:val="18"/>
+        <w:rFonts w:cs="StarSymbol"/>
+      </w:rPr>
+    </w:lvl>
+    <w:lvl w:ilvl="7">
+      <w:start w:val="1"/>
+      <w:numFmt w:val="bullet"/>
+      <w:lvlText w:val="◦"/>
+      <w:lvlJc w:val="left"/>
+      <w:pPr>
+        <w:tabs>
+          <w:tab w:val="num" w:pos="3240"/>
+        </w:tabs>
+        <w:ind w:left="3240" w:hanging="360"/>
+      </w:pPr>
+      <w:rPr>
+        <w:rFonts w:ascii="OpenSymbol" w:hAnsi="OpenSymbol" w:cs="OpenSymbol" w:hint="default"/>
+        <w:sz w:val="18"/>
+        <w:szCs w:val="18"/>
+        <w:rFonts w:cs="StarSymbol"/>
+      </w:rPr>
+    </w:lvl>
+    <w:lvl w:ilvl="8">
+      <w:start w:val="1"/>
+      <w:numFmt w:val="bullet"/>
+      <w:lvlText w:val="▪"/>
+      <w:lvlJc w:val="left"/>
+      <w:pPr>
+        <w:tabs>
+          <w:tab w:val="num" w:pos="3600"/>
+        </w:tabs>
+        <w:ind w:left="3600" w:hanging="360"/>
+      </w:pPr>
+      <w:rPr>
+        <w:rFonts w:ascii="OpenSymbol" w:hAnsi="OpenSymbol" w:cs="OpenSymbol" w:hint="default"/>
+        <w:sz w:val="18"/>
+        <w:szCs w:val="18"/>
+        <w:rFonts w:cs="StarSymbol"/>
+      </w:rPr>
+    </w:lvl>
+  </w:abstractNum>
   <w:num w:numId="1">
     <w:abstractNumId w:val="1"/>
   </w:num>
@@ -29112,6 +29320,9 @@
   </w:num>
   <w:num w:numId="5">
     <w:abstractNumId w:val="5"/>
+  </w:num>
+  <w:num w:numId="6">
+    <w:abstractNumId w:val="6"/>
   </w:num>
 </w:numbering>
 </file>
@@ -31500,6 +31711,215 @@
       <w:rFonts w:cs="Wingdings"/>
     </w:rPr>
   </w:style>
+  <w:style w:type="character" w:styleId="ListLabel220">
+    <w:name w:val="ListLabel 220"/>
+    <w:qFormat/>
+    <w:rPr>
+      <w:rFonts w:cs="StarSymbol"/>
+      <w:sz w:val="18"/>
+      <w:szCs w:val="18"/>
+    </w:rPr>
+  </w:style>
+  <w:style w:type="character" w:styleId="ListLabel221">
+    <w:name w:val="ListLabel 221"/>
+    <w:qFormat/>
+    <w:rPr>
+      <w:rFonts w:cs="StarSymbol"/>
+      <w:sz w:val="18"/>
+      <w:szCs w:val="18"/>
+    </w:rPr>
+  </w:style>
+  <w:style w:type="character" w:styleId="ListLabel222">
+    <w:name w:val="ListLabel 222"/>
+    <w:qFormat/>
+    <w:rPr>
+      <w:rFonts w:cs="StarSymbol"/>
+      <w:sz w:val="18"/>
+      <w:szCs w:val="18"/>
+    </w:rPr>
+  </w:style>
+  <w:style w:type="character" w:styleId="ListLabel223">
+    <w:name w:val="ListLabel 223"/>
+    <w:qFormat/>
+    <w:rPr>
+      <w:rFonts w:cs="StarSymbol"/>
+      <w:sz w:val="18"/>
+      <w:szCs w:val="18"/>
+    </w:rPr>
+  </w:style>
+  <w:style w:type="character" w:styleId="ListLabel224">
+    <w:name w:val="ListLabel 224"/>
+    <w:qFormat/>
+    <w:rPr>
+      <w:rFonts w:cs="StarSymbol"/>
+      <w:sz w:val="18"/>
+      <w:szCs w:val="18"/>
+    </w:rPr>
+  </w:style>
+  <w:style w:type="character" w:styleId="ListLabel225">
+    <w:name w:val="ListLabel 225"/>
+    <w:qFormat/>
+    <w:rPr>
+      <w:rFonts w:cs="StarSymbol"/>
+      <w:sz w:val="18"/>
+      <w:szCs w:val="18"/>
+    </w:rPr>
+  </w:style>
+  <w:style w:type="character" w:styleId="ListLabel226">
+    <w:name w:val="ListLabel 226"/>
+    <w:qFormat/>
+    <w:rPr>
+      <w:rFonts w:cs="StarSymbol"/>
+      <w:sz w:val="18"/>
+      <w:szCs w:val="18"/>
+    </w:rPr>
+  </w:style>
+  <w:style w:type="character" w:styleId="ListLabel227">
+    <w:name w:val="ListLabel 227"/>
+    <w:qFormat/>
+    <w:rPr>
+      <w:rFonts w:ascii="Courier New" w:hAnsi="Courier New" w:cs="StarSymbol"/>
+      <w:sz w:val="18"/>
+      <w:szCs w:val="18"/>
+    </w:rPr>
+  </w:style>
+  <w:style w:type="character" w:styleId="ListLabel228">
+    <w:name w:val="ListLabel 228"/>
+    <w:qFormat/>
+    <w:rPr>
+      <w:rFonts w:ascii="Courier New" w:hAnsi="Courier New" w:cs="StarSymbol"/>
+      <w:sz w:val="18"/>
+      <w:szCs w:val="18"/>
+    </w:rPr>
+  </w:style>
+  <w:style w:type="character" w:styleId="ListLabel229">
+    <w:name w:val="ListLabel 229"/>
+    <w:qFormat/>
+    <w:rPr>
+      <w:rFonts w:cs="StarSymbol"/>
+      <w:sz w:val="18"/>
+      <w:szCs w:val="18"/>
+    </w:rPr>
+  </w:style>
+  <w:style w:type="character" w:styleId="ListLabel230">
+    <w:name w:val="ListLabel 230"/>
+    <w:qFormat/>
+    <w:rPr>
+      <w:rFonts w:cs="StarSymbol"/>
+      <w:sz w:val="18"/>
+      <w:szCs w:val="18"/>
+    </w:rPr>
+  </w:style>
+  <w:style w:type="character" w:styleId="ListLabel231">
+    <w:name w:val="ListLabel 231"/>
+    <w:qFormat/>
+    <w:rPr>
+      <w:rFonts w:cs="StarSymbol"/>
+      <w:sz w:val="18"/>
+      <w:szCs w:val="18"/>
+    </w:rPr>
+  </w:style>
+  <w:style w:type="character" w:styleId="ListLabel232">
+    <w:name w:val="ListLabel 232"/>
+    <w:qFormat/>
+    <w:rPr>
+      <w:rFonts w:cs="StarSymbol"/>
+      <w:sz w:val="18"/>
+      <w:szCs w:val="18"/>
+    </w:rPr>
+  </w:style>
+  <w:style w:type="character" w:styleId="ListLabel233">
+    <w:name w:val="ListLabel 233"/>
+    <w:qFormat/>
+    <w:rPr>
+      <w:rFonts w:cs="StarSymbol"/>
+      <w:sz w:val="18"/>
+      <w:szCs w:val="18"/>
+    </w:rPr>
+  </w:style>
+  <w:style w:type="character" w:styleId="ListLabel234">
+    <w:name w:val="ListLabel 234"/>
+    <w:qFormat/>
+    <w:rPr>
+      <w:rFonts w:cs="StarSymbol"/>
+      <w:sz w:val="18"/>
+      <w:szCs w:val="18"/>
+    </w:rPr>
+  </w:style>
+  <w:style w:type="character" w:styleId="ListLabel235">
+    <w:name w:val="ListLabel 235"/>
+    <w:qFormat/>
+    <w:rPr>
+      <w:rFonts w:cs="StarSymbol"/>
+      <w:sz w:val="18"/>
+      <w:szCs w:val="18"/>
+    </w:rPr>
+  </w:style>
+  <w:style w:type="character" w:styleId="ListLabel236">
+    <w:name w:val="ListLabel 236"/>
+    <w:qFormat/>
+    <w:rPr>
+      <w:rFonts w:cs="Symbol"/>
+      <w:b/>
+      <w:sz w:val="18"/>
+    </w:rPr>
+  </w:style>
+  <w:style w:type="character" w:styleId="ListLabel237">
+    <w:name w:val="ListLabel 237"/>
+    <w:qFormat/>
+    <w:rPr>
+      <w:rFonts w:cs="Courier New"/>
+    </w:rPr>
+  </w:style>
+  <w:style w:type="character" w:styleId="ListLabel238">
+    <w:name w:val="ListLabel 238"/>
+    <w:qFormat/>
+    <w:rPr>
+      <w:rFonts w:cs="Wingdings"/>
+    </w:rPr>
+  </w:style>
+  <w:style w:type="character" w:styleId="ListLabel239">
+    <w:name w:val="ListLabel 239"/>
+    <w:qFormat/>
+    <w:rPr>
+      <w:rFonts w:cs="Symbol"/>
+    </w:rPr>
+  </w:style>
+  <w:style w:type="character" w:styleId="ListLabel240">
+    <w:name w:val="ListLabel 240"/>
+    <w:qFormat/>
+    <w:rPr>
+      <w:rFonts w:cs="Courier New"/>
+    </w:rPr>
+  </w:style>
+  <w:style w:type="character" w:styleId="ListLabel241">
+    <w:name w:val="ListLabel 241"/>
+    <w:qFormat/>
+    <w:rPr>
+      <w:rFonts w:cs="Wingdings"/>
+    </w:rPr>
+  </w:style>
+  <w:style w:type="character" w:styleId="ListLabel242">
+    <w:name w:val="ListLabel 242"/>
+    <w:qFormat/>
+    <w:rPr>
+      <w:rFonts w:cs="Symbol"/>
+    </w:rPr>
+  </w:style>
+  <w:style w:type="character" w:styleId="ListLabel243">
+    <w:name w:val="ListLabel 243"/>
+    <w:qFormat/>
+    <w:rPr>
+      <w:rFonts w:cs="Courier New"/>
+    </w:rPr>
+  </w:style>
+  <w:style w:type="character" w:styleId="ListLabel244">
+    <w:name w:val="ListLabel 244"/>
+    <w:qFormat/>
+    <w:rPr>
+      <w:rFonts w:cs="Wingdings"/>
+    </w:rPr>
+  </w:style>
   <w:style w:type="paragraph" w:styleId="Heading" w:customStyle="1">
     <w:name w:val="Heading"/>
     <w:basedOn w:val="Normal"/>

</xml_diff>

<commit_message>
XRDDEV-2176 Audit log events documentation changes
</commit_message>
<xml_diff>
--- a/doc/Architecture/spec-al_x-road_audit_log_events_1.7_Y-883-17.docx
+++ b/doc/Architecture/spec-al_x-road_audit_log_events_1.7_Y-883-17.docx
@@ -188,7 +188,21 @@
                 <w:bCs/>
                 <w:szCs w:val="32"/>
               </w:rPr>
-              <w:t>Version: 10</w:t>
+              <w:t xml:space="preserve">Version: </w:t>
+            </w:r>
+            <w:r>
+              <w:rPr>
+                <w:bCs/>
+                <w:szCs w:val="32"/>
+              </w:rPr>
+              <w:t>1.</w:t>
+            </w:r>
+            <w:r>
+              <w:rPr>
+                <w:bCs/>
+                <w:szCs w:val="32"/>
+              </w:rPr>
+              <w:t>10</w:t>
             </w:r>
           </w:p>
           <w:p>
@@ -205,13 +219,7 @@
               <w:fldChar w:fldCharType="separate"/>
             </w:r>
             <w:r>
-              <w:t>25</w:t>
-            </w:r>
-            <w:r>
-              <w:t>.11</w:t>
-            </w:r>
-            <w:r>
-              <w:t>.202</w:t>
+              <w:t>25.11.202</w:t>
             </w:r>
             <w:r>
               <w:fldChar w:fldCharType="end"/>
@@ -225,19 +233,7 @@
               <w:pStyle w:val="Tiitellehelmetaandmed"/>
             </w:pPr>
             <w:r>
-              <w:fldChar w:fldCharType="begin"/>
-            </w:r>
-            <w:r>
-              <w:instrText>NUMPAGES</w:instrText>
-            </w:r>
-            <w:r>
-              <w:fldChar w:fldCharType="separate"/>
-            </w:r>
-            <w:r>
-              <w:t>26</w:t>
-            </w:r>
-            <w:r>
-              <w:fldChar w:fldCharType="end"/>
+              <w:t>27</w:t>
             </w:r>
             <w:r>
               <w:t xml:space="preserve"> pages</w:t>
@@ -1033,10 +1029,7 @@
               <w:pStyle w:val="TableContents"/>
             </w:pPr>
             <w:r>
-              <w:t xml:space="preserve">New events 'Add subsystem' and 'Register management service provider as </w:t>
-            </w:r>
-            <w:r>
-              <w:t>security server client' added</w:t>
+              <w:t>New events 'Add subsystem' and 'Register management service provider as security server client' added</w:t>
             </w:r>
           </w:p>
         </w:tc>
@@ -1331,10 +1324,7 @@
               <w:pStyle w:val="TableContents"/>
             </w:pPr>
             <w:r>
-              <w:t xml:space="preserve">Added audit log events for TLS </w:t>
-            </w:r>
-            <w:r>
-              <w:t>internal key certificate requests and certificate import</w:t>
+              <w:t>Added audit log events for TLS internal key certificate requests and certificate import</w:t>
             </w:r>
           </w:p>
         </w:tc>
@@ -1640,10 +1630,7 @@
               <w:pStyle w:val="TableContents"/>
             </w:pPr>
             <w:r>
-              <w:t xml:space="preserve">Added log entry for central server </w:t>
-            </w:r>
-            <w:r>
-              <w:t>initialization</w:t>
+              <w:t>Added log entry for central server initialization</w:t>
             </w:r>
           </w:p>
         </w:tc>
@@ -2304,13 +2291,7 @@
               <w:rPr>
                 <w:webHidden/>
               </w:rPr>
-              <w:instrText>PAGEREF _Toc4208333</w:instrText>
-            </w:r>
-            <w:r>
-              <w:rPr>
-                <w:webHidden/>
-              </w:rPr>
-              <w:instrText>7 \h</w:instrText>
+              <w:instrText>PAGEREF _Toc42083337 \h</w:instrText>
             </w:r>
             <w:r>
               <w:rPr>
@@ -2623,13 +2604,7 @@
               <w:rPr>
                 <w:rStyle w:val="IndexLink"/>
               </w:rPr>
-              <w:t>Global</w:t>
-            </w:r>
-            <w:r>
-              <w:rPr>
-                <w:rStyle w:val="IndexLink"/>
-              </w:rPr>
-              <w:t xml:space="preserve"> Groups Events</w:t>
+              <w:t>Global Groups Events</w:t>
             </w:r>
             <w:r>
               <w:rPr>
@@ -3278,13 +3253,7 @@
               <w:rPr>
                 <w:webHidden/>
               </w:rPr>
-              <w:instrText xml:space="preserve">PAGEREF </w:instrText>
-            </w:r>
-            <w:r>
-              <w:rPr>
-                <w:webHidden/>
-              </w:rPr>
-              <w:instrText>_Toc42083350 \h</w:instrText>
+              <w:instrText>PAGEREF _Toc42083350 \h</w:instrText>
             </w:r>
             <w:r>
               <w:rPr>
@@ -3933,10 +3902,7 @@
     </w:p>
     <w:p>
       <w:r>
-        <w:t>This work is licensed under the Creative Commons Attr</w:t>
-      </w:r>
-      <w:r>
-        <w:t>ibution-</w:t>
+        <w:t>This work is licensed under the Creative Commons Attribution-</w:t>
       </w:r>
       <w:proofErr w:type="spellStart"/>
       <w:r>
@@ -3977,10 +3943,7 @@
     </w:p>
     <w:p>
       <w:r>
-        <w:t>X-Road central and security servers keep audit log. The audit log events are generated by user interfaces when the u</w:t>
-      </w:r>
-      <w:r>
-        <w:t xml:space="preserve">ser changes system state or configuration. Additionally, the utility </w:t>
+        <w:t xml:space="preserve">X-Road central and security servers keep audit log. The audit log events are generated by user interfaces when the user changes system state or configuration. Additionally, the utility </w:t>
       </w:r>
       <w:r>
         <w:rPr>
@@ -3995,10 +3958,7 @@
     </w:p>
     <w:p>
       <w:r>
-        <w:t xml:space="preserve">This document provides complete list of all audit log </w:t>
-      </w:r>
-      <w:r>
-        <w:t>events and theirs related data sets.</w:t>
+        <w:t>This document provides complete list of all audit log events and theirs related data sets.</w:t>
       </w:r>
     </w:p>
     <w:p>
@@ -4159,10 +4119,7 @@
         <w:t>failed</w:t>
       </w:r>
       <w:r>
-        <w:t xml:space="preserve"> and related data set may c</w:t>
-      </w:r>
-      <w:r>
-        <w:t xml:space="preserve">ontain less data fields than normally. Also, an additional field </w:t>
+        <w:t xml:space="preserve"> and related data set may contain less data fields than normally. Also, an additional field </w:t>
       </w:r>
       <w:r>
         <w:rPr>
@@ -4194,10 +4151,7 @@
         <w:fldChar w:fldCharType="separate"/>
       </w:r>
       <w:r>
-        <w:t>Err</w:t>
-      </w:r>
-      <w:r>
-        <w:t>or: Reference source not found</w:t>
+        <w:t>Error: Reference source not found</w:t>
       </w:r>
       <w:r>
         <w:fldChar w:fldCharType="end"/>
@@ -4224,10 +4178,7 @@
       </w:r>
       <w:bookmarkEnd w:id="5"/>
       <w:r>
-        <w:t xml:space="preserve">xtended Audit </w:t>
-      </w:r>
-      <w:r>
-        <w:t>Log Format for Security Server</w:t>
+        <w:t>xtended Audit Log Format for Security Server</w:t>
       </w:r>
       <w:bookmarkEnd w:id="6"/>
     </w:p>
@@ -4254,10 +4205,7 @@
         <w:pStyle w:val="Code"/>
       </w:pPr>
       <w:r>
-        <w:t>20</w:t>
-      </w:r>
-      <w:r>
-        <w:t>20-05-28T18:47:40+00:00 xroad-lxd-ss5 correlation-id: [e4591e2949c156e7] INFO [X-Road Proxy Admin REST API] 2020-05-28T18:47:40.801Z - {"</w:t>
+        <w:t>2020-05-28T18:47:40+00:00 xroad-lxd-ss5 correlation-id: [e4591e2949c156e7] INFO [X-Road Proxy Admin REST API] 2020-05-28T18:47:40.801Z - {"</w:t>
       </w:r>
       <w:proofErr w:type="spellStart"/>
       <w:r>
@@ -4265,13 +4213,7 @@
       </w:r>
       <w:proofErr w:type="spellEnd"/>
       <w:r>
-        <w:t xml:space="preserve"> service description","user":"xrd","auth":"Session","url":"/api/service-descriptions/210","data":{"clientId</w:t>
-      </w:r>
-      <w:r>
-        <w:t>entifier":{"xRoadInstance":"LXD","memberClass":"GOV","memberCode":"M5","subsystemCode":"AUDITLOGTEST2"},"wsdl":{"servicesAdded":["xroadSmallAttachment.v1"],"servicesDeleted":["xroadGetRandom.v1"]},"url":"http://xroad-lxd-cs.lxd/A.wsdl","serviceType":"WSDL"</w:t>
-      </w:r>
-      <w:r>
-        <w:t>,"urlNew":"http://xroad-lxd-cs.lxd/B.wsdl"}}</w:t>
+        <w:t xml:space="preserve"> service description","user":"xrd","auth":"Session","url":"/api/service-descriptions/210","data":{"clientIdentifier":{"xRoadInstance":"LXD","memberClass":"GOV","memberCode":"M5","subsystemCode":"AUDITLOGTEST2"},"wsdl":{"servicesAdded":["xroadSmallAttachment.v1"],"servicesDeleted":["xroadGetRandom.v1"]},"url":"http://xroad-lxd-cs.lxd/A.wsdl","serviceType":"WSDL","urlNew":"http://xroad-lxd-cs.lxd/B.wsdl"}}</w:t>
       </w:r>
     </w:p>
     <w:p/>
@@ -4302,10 +4244,7 @@
       </w:r>
       <w:proofErr w:type="spellEnd"/>
       <w:r>
-        <w:t xml:space="preserve"> from regular log</w:t>
-      </w:r>
-      <w:r>
-        <w:t>.</w:t>
+        <w:t xml:space="preserve"> from regular log.</w:t>
       </w:r>
     </w:p>
     <w:p>
@@ -4529,10 +4468,7 @@
         <w:ind w:left="709"/>
       </w:pPr>
       <w:r>
-        <w:t xml:space="preserve">  "user":</w:t>
-      </w:r>
-      <w:r>
-        <w:t xml:space="preserve"> "...",</w:t>
+        <w:t xml:space="preserve">  "user": "...",</w:t>
       </w:r>
     </w:p>
     <w:p>
@@ -4775,13 +4711,7 @@
         <w:rPr>
           <w:rFonts w:ascii="Courier New" w:hAnsi="Courier New"/>
         </w:rPr>
-        <w:t>member</w:t>
-      </w:r>
-      <w:r>
-        <w:rPr>
-          <w:rFonts w:ascii="Courier New" w:hAnsi="Courier New"/>
-        </w:rPr>
-        <w:t>Class</w:t>
+        <w:t>memberClass</w:t>
       </w:r>
       <w:proofErr w:type="spellEnd"/>
       <w:proofErr w:type="gramEnd"/>
@@ -5448,14 +5378,7 @@
                 <w:sz w:val="18"/>
                 <w:szCs w:val="18"/>
               </w:rPr>
-              <w:t>C</w:t>
-            </w:r>
-            <w:r>
-              <w:rPr>
-                <w:sz w:val="18"/>
-                <w:szCs w:val="18"/>
-              </w:rPr>
-              <w:t>entralServerAddress</w:t>
+              <w:t>CentralServerAddress</w:t>
             </w:r>
             <w:proofErr w:type="spellEnd"/>
             <w:r>
@@ -5856,14 +5779,7 @@
                 <w:sz w:val="18"/>
                 <w:szCs w:val="18"/>
               </w:rPr>
-              <w:t xml:space="preserve"> – the member class of t</w:t>
-            </w:r>
-            <w:r>
-              <w:rPr>
-                <w:sz w:val="18"/>
-                <w:szCs w:val="18"/>
-              </w:rPr>
-              <w:t>he edited member</w:t>
+              <w:t xml:space="preserve"> – the member class of the edited member</w:t>
             </w:r>
           </w:p>
           <w:p>
@@ -6187,15 +6103,7 @@
                 <w:sz w:val="18"/>
                 <w:szCs w:val="18"/>
               </w:rPr>
-              <w:t>certHashAlg</w:t>
-            </w:r>
-            <w:r>
-              <w:rPr>
-                <w:rFonts w:ascii="Courier New" w:hAnsi="Courier New"/>
-                <w:sz w:val="18"/>
-                <w:szCs w:val="18"/>
-              </w:rPr>
-              <w:t>orithm</w:t>
+              <w:t>certHashAlgorithm</w:t>
             </w:r>
             <w:proofErr w:type="spellEnd"/>
             <w:r>
@@ -6341,14 +6249,7 @@
                 <w:sz w:val="18"/>
                 <w:szCs w:val="18"/>
               </w:rPr>
-              <w:t xml:space="preserve"> – the member </w:t>
-            </w:r>
-            <w:r>
-              <w:rPr>
-                <w:sz w:val="18"/>
-                <w:szCs w:val="18"/>
-              </w:rPr>
-              <w:t>code of the member added to the selected group</w:t>
+              <w:t xml:space="preserve"> – the member code of the member added to the selected group</w:t>
             </w:r>
           </w:p>
           <w:p>
@@ -6685,14 +6586,7 @@
                 <w:sz w:val="18"/>
                 <w:szCs w:val="18"/>
               </w:rPr>
-              <w:t>De</w:t>
-            </w:r>
-            <w:r>
-              <w:rPr>
-                <w:sz w:val="18"/>
-                <w:szCs w:val="18"/>
-              </w:rPr>
-              <w:t>lete subsystem</w:t>
+              <w:t>Delete subsystem</w:t>
             </w:r>
           </w:p>
         </w:tc>
@@ -6870,14 +6764,7 @@
                 <w:sz w:val="18"/>
                 <w:szCs w:val="18"/>
               </w:rPr>
-              <w:t xml:space="preserve"> – the serv</w:t>
-            </w:r>
-            <w:r>
-              <w:rPr>
-                <w:sz w:val="18"/>
-                <w:szCs w:val="18"/>
-              </w:rPr>
-              <w:t>er code of the selected security server</w:t>
+              <w:t xml:space="preserve"> – the server code of the selected security server</w:t>
             </w:r>
           </w:p>
           <w:p>
@@ -7063,14 +6950,7 @@
                 <w:sz w:val="18"/>
                 <w:szCs w:val="18"/>
               </w:rPr>
-              <w:t xml:space="preserve"> – the owner class of the selected security serv</w:t>
-            </w:r>
-            <w:r>
-              <w:rPr>
-                <w:sz w:val="18"/>
-                <w:szCs w:val="18"/>
-              </w:rPr>
-              <w:t>er</w:t>
+              <w:t xml:space="preserve"> – the owner class of the selected security server</w:t>
             </w:r>
           </w:p>
           <w:p>
@@ -7157,10 +7037,7 @@
     </w:p>
     <w:p>
       <w:r>
-        <w:t>The audit log events related to configuration of the X-Road</w:t>
-      </w:r>
-      <w:r>
-        <w:t xml:space="preserve"> security servers.</w:t>
+        <w:t>The audit log events related to configuration of the X-Road security servers.</w:t>
       </w:r>
     </w:p>
     <w:tbl>
@@ -7514,15 +7391,7 @@
                 <w:sz w:val="18"/>
                 <w:szCs w:val="18"/>
               </w:rPr>
-              <w:t>ownerCla</w:t>
-            </w:r>
-            <w:r>
-              <w:rPr>
-                <w:rFonts w:ascii="Courier New" w:hAnsi="Courier New"/>
-                <w:sz w:val="18"/>
-                <w:szCs w:val="18"/>
-              </w:rPr>
-              <w:t>ss</w:t>
+              <w:t>ownerClass</w:t>
             </w:r>
             <w:proofErr w:type="spellEnd"/>
             <w:r>
@@ -7654,14 +7523,7 @@
                 <w:sz w:val="18"/>
                 <w:szCs w:val="18"/>
               </w:rPr>
-              <w:t xml:space="preserve"> – the owner class of</w:t>
-            </w:r>
-            <w:r>
-              <w:rPr>
-                <w:sz w:val="18"/>
-                <w:szCs w:val="18"/>
-              </w:rPr>
-              <w:t xml:space="preserve"> the selected security server</w:t>
+              <w:t xml:space="preserve"> – the owner class of the selected security server</w:t>
             </w:r>
           </w:p>
           <w:p>
@@ -7857,14 +7719,7 @@
                 <w:sz w:val="18"/>
                 <w:szCs w:val="18"/>
               </w:rPr>
-              <w:t xml:space="preserve"> - t</w:t>
-            </w:r>
-            <w:r>
-              <w:rPr>
-                <w:sz w:val="18"/>
-                <w:szCs w:val="18"/>
-              </w:rPr>
-              <w:t>he owner class of the selected security server</w:t>
+              <w:t xml:space="preserve"> - the owner class of the selected security server</w:t>
             </w:r>
           </w:p>
           <w:p>
@@ -7970,14 +7825,7 @@
           <w:sz w:val="22"/>
           <w:szCs w:val="22"/>
         </w:rPr>
-        <w:t>The audi</w:t>
-      </w:r>
-      <w:r>
-        <w:rPr>
-          <w:sz w:val="22"/>
-          <w:szCs w:val="22"/>
-        </w:rPr>
-        <w:t>t log events related to configuration of the X-Road global groups.</w:t>
+        <w:t>The audit log events related to configuration of the X-Road global groups.</w:t>
       </w:r>
     </w:p>
     <w:tbl>
@@ -8371,14 +8219,7 @@
                 <w:sz w:val="18"/>
                 <w:szCs w:val="18"/>
               </w:rPr>
-              <w:t>Add members to globa</w:t>
-            </w:r>
-            <w:r>
-              <w:rPr>
-                <w:sz w:val="18"/>
-                <w:szCs w:val="18"/>
-              </w:rPr>
-              <w:t>l group</w:t>
+              <w:t>Add members to global group</w:t>
             </w:r>
           </w:p>
         </w:tc>
@@ -8597,14 +8438,7 @@
                 <w:sz w:val="18"/>
                 <w:szCs w:val="18"/>
               </w:rPr>
-              <w:t xml:space="preserve"> – the list</w:t>
-            </w:r>
-            <w:r>
-              <w:rPr>
-                <w:sz w:val="18"/>
-                <w:szCs w:val="18"/>
-              </w:rPr>
-              <w:t xml:space="preserve"> of member identifiers of the members removed from the selected global group</w:t>
+              <w:t xml:space="preserve"> – the list of member identifiers of the members removed from the selected global group</w:t>
             </w:r>
           </w:p>
         </w:tc>
@@ -8780,14 +8614,7 @@
                 <w:sz w:val="18"/>
                 <w:szCs w:val="18"/>
               </w:rPr>
-              <w:t xml:space="preserve"> – the service code of the</w:t>
-            </w:r>
-            <w:r>
-              <w:rPr>
-                <w:sz w:val="18"/>
-                <w:szCs w:val="18"/>
-              </w:rPr>
-              <w:t xml:space="preserve"> added central service</w:t>
+              <w:t xml:space="preserve"> – the service code of the added central service</w:t>
             </w:r>
           </w:p>
           <w:p>
@@ -9002,14 +8829,7 @@
                 <w:sz w:val="18"/>
                 <w:szCs w:val="18"/>
               </w:rPr>
-              <w:t xml:space="preserve"> – the (new) targ</w:t>
-            </w:r>
-            <w:r>
-              <w:rPr>
-                <w:sz w:val="18"/>
-                <w:szCs w:val="18"/>
-              </w:rPr>
-              <w:t>et service version of the edited central service</w:t>
+              <w:t xml:space="preserve"> – the (new) target service version of the edited central service</w:t>
             </w:r>
           </w:p>
           <w:p>
@@ -9382,14 +9202,7 @@
                 <w:sz w:val="18"/>
                 <w:szCs w:val="18"/>
               </w:rPr>
-              <w:t xml:space="preserve"> – the authentica</w:t>
-            </w:r>
-            <w:r>
-              <w:rPr>
-                <w:sz w:val="18"/>
-                <w:szCs w:val="18"/>
-              </w:rPr>
-              <w:t>tion only flag of the added certification service</w:t>
+              <w:t xml:space="preserve"> – the authentication only flag of the added certification service</w:t>
             </w:r>
           </w:p>
           <w:p>
@@ -9521,14 +9334,7 @@
                 <w:sz w:val="18"/>
                 <w:szCs w:val="18"/>
               </w:rPr>
-              <w:t xml:space="preserve"> – the ident</w:t>
-            </w:r>
-            <w:r>
-              <w:rPr>
-                <w:sz w:val="18"/>
-                <w:szCs w:val="18"/>
-              </w:rPr>
-              <w:t>ifier of the edited certification service</w:t>
+              <w:t xml:space="preserve"> – the identifier of the edited certification service</w:t>
             </w:r>
           </w:p>
           <w:p>
@@ -9619,14 +9425,7 @@
                 <w:sz w:val="18"/>
                 <w:szCs w:val="18"/>
               </w:rPr>
-              <w:t xml:space="preserve"> interface of th</w:t>
-            </w:r>
-            <w:r>
-              <w:rPr>
-                <w:sz w:val="18"/>
-                <w:szCs w:val="18"/>
-              </w:rPr>
-              <w:t xml:space="preserve">e </w:t>
+              <w:t xml:space="preserve"> interface of the </w:t>
             </w:r>
             <w:proofErr w:type="spellStart"/>
             <w:r>
@@ -9861,15 +9660,7 @@
                 <w:sz w:val="18"/>
                 <w:szCs w:val="18"/>
               </w:rPr>
-              <w:t>intermediateCaCertHashAlgorith</w:t>
-            </w:r>
-            <w:r>
-              <w:rPr>
-                <w:rFonts w:ascii="Courier New" w:hAnsi="Courier New"/>
-                <w:sz w:val="18"/>
-                <w:szCs w:val="18"/>
-              </w:rPr>
-              <w:t>m</w:t>
+              <w:t>intermediateCaCertHashAlgorithm</w:t>
             </w:r>
             <w:proofErr w:type="spellEnd"/>
             <w:r>
@@ -10023,14 +9814,7 @@
                 <w:sz w:val="18"/>
                 <w:szCs w:val="18"/>
               </w:rPr>
-              <w:t xml:space="preserve"> – the identifier of the selected c</w:t>
-            </w:r>
-            <w:r>
-              <w:rPr>
-                <w:sz w:val="18"/>
-                <w:szCs w:val="18"/>
-              </w:rPr>
-              <w:t>ertification service</w:t>
+              <w:t xml:space="preserve"> – the identifier of the selected certification service</w:t>
             </w:r>
           </w:p>
           <w:p>
@@ -10247,15 +10031,7 @@
                 <w:sz w:val="18"/>
                 <w:szCs w:val="18"/>
               </w:rPr>
-              <w:t>ocsp</w:t>
-            </w:r>
-            <w:r>
-              <w:rPr>
-                <w:rFonts w:ascii="Courier New" w:hAnsi="Courier New"/>
-                <w:sz w:val="18"/>
-                <w:szCs w:val="18"/>
-              </w:rPr>
-              <w:t>Id</w:t>
+              <w:t>ocspId</w:t>
             </w:r>
             <w:proofErr w:type="spellEnd"/>
             <w:r>
@@ -10350,14 +10126,7 @@
                 <w:sz w:val="18"/>
                 <w:szCs w:val="18"/>
               </w:rPr>
-              <w:t xml:space="preserve"> – the hash algorithm used to calculate valu</w:t>
-            </w:r>
-            <w:r>
-              <w:rPr>
-                <w:sz w:val="18"/>
-                <w:szCs w:val="18"/>
-              </w:rPr>
-              <w:t xml:space="preserve">e of the field </w:t>
+              <w:t xml:space="preserve"> – the hash algorithm used to calculate value of the field </w:t>
             </w:r>
             <w:proofErr w:type="spellStart"/>
             <w:r>
@@ -10525,14 +10294,7 @@
                 <w:sz w:val="18"/>
                 <w:szCs w:val="18"/>
               </w:rPr>
-              <w:t xml:space="preserve"> – the h</w:t>
-            </w:r>
-            <w:r>
-              <w:rPr>
-                <w:sz w:val="18"/>
-                <w:szCs w:val="18"/>
-              </w:rPr>
-              <w:t xml:space="preserve">ash algorithm used to calculate value of the field </w:t>
+              <w:t xml:space="preserve"> – the hash algorithm used to calculate value of the field </w:t>
             </w:r>
             <w:proofErr w:type="spellStart"/>
             <w:r>
@@ -10883,14 +10645,7 @@
                 <w:sz w:val="18"/>
                 <w:szCs w:val="18"/>
               </w:rPr>
-              <w:t xml:space="preserve"> – the hash of t</w:t>
-            </w:r>
-            <w:r>
-              <w:rPr>
-                <w:sz w:val="18"/>
-                <w:szCs w:val="18"/>
-              </w:rPr>
-              <w:t>he timestamping service certificate</w:t>
+              <w:t xml:space="preserve"> – the hash of the timestamping service certificate</w:t>
             </w:r>
           </w:p>
           <w:p>
@@ -11580,14 +11335,7 @@
                 <w:sz w:val="18"/>
                 <w:szCs w:val="18"/>
               </w:rPr>
-              <w:t xml:space="preserve"> – th</w:t>
-            </w:r>
-            <w:r>
-              <w:rPr>
-                <w:sz w:val="18"/>
-                <w:szCs w:val="18"/>
-              </w:rPr>
-              <w:t>e identifier of the approved request</w:t>
+              <w:t xml:space="preserve"> – the identifier of the approved request</w:t>
             </w:r>
           </w:p>
         </w:tc>
@@ -11793,14 +11541,7 @@
                 <w:sz w:val="18"/>
                 <w:szCs w:val="18"/>
               </w:rPr>
-              <w:t xml:space="preserve">Re-create internal </w:t>
-            </w:r>
-            <w:r>
-              <w:rPr>
-                <w:sz w:val="18"/>
-                <w:szCs w:val="18"/>
-              </w:rPr>
-              <w:t>configuration anchor</w:t>
+              <w:t>Re-create internal configuration anchor</w:t>
             </w:r>
           </w:p>
         </w:tc>
@@ -11950,14 +11691,7 @@
                 <w:sz w:val="18"/>
                 <w:szCs w:val="18"/>
               </w:rPr>
-              <w:t xml:space="preserve"> – the</w:t>
-            </w:r>
-            <w:r>
-              <w:rPr>
-                <w:sz w:val="18"/>
-                <w:szCs w:val="18"/>
-              </w:rPr>
-              <w:t xml:space="preserve"> identifier of the token used to generate the signing key</w:t>
+              <w:t xml:space="preserve"> – the identifier of the token used to generate the signing key</w:t>
             </w:r>
           </w:p>
           <w:p>
@@ -12211,14 +11945,7 @@
                 <w:sz w:val="18"/>
                 <w:szCs w:val="18"/>
               </w:rPr>
-              <w:t xml:space="preserve"> – the identifier of the to</w:t>
-            </w:r>
-            <w:r>
-              <w:rPr>
-                <w:sz w:val="18"/>
-                <w:szCs w:val="18"/>
-              </w:rPr>
-              <w:t>ken owning the signing key</w:t>
+              <w:t xml:space="preserve"> – the identifier of the token owning the signing key</w:t>
             </w:r>
           </w:p>
           <w:p>
@@ -12375,14 +12102,7 @@
                 <w:sz w:val="18"/>
                 <w:szCs w:val="18"/>
               </w:rPr>
-              <w:t xml:space="preserve"> – the identifier of the</w:t>
-            </w:r>
-            <w:r>
-              <w:rPr>
-                <w:sz w:val="18"/>
-                <w:szCs w:val="18"/>
-              </w:rPr>
-              <w:t xml:space="preserve"> token owning the signing key</w:t>
+              <w:t xml:space="preserve"> – the identifier of the token owning the signing key</w:t>
             </w:r>
           </w:p>
           <w:p>
@@ -12648,14 +12368,7 @@
                 <w:sz w:val="18"/>
                 <w:szCs w:val="18"/>
               </w:rPr>
-              <w:t xml:space="preserve"> – the identifier of the token used to ge</w:t>
-            </w:r>
-            <w:r>
-              <w:rPr>
-                <w:sz w:val="18"/>
-                <w:szCs w:val="18"/>
-              </w:rPr>
-              <w:t>nerate the signing key</w:t>
+              <w:t xml:space="preserve"> – the identifier of the token used to generate the signing key</w:t>
             </w:r>
           </w:p>
           <w:p>
@@ -12801,14 +12514,7 @@
                 <w:sz w:val="18"/>
                 <w:szCs w:val="18"/>
               </w:rPr>
-              <w:t xml:space="preserve"> </w:t>
-            </w:r>
-            <w:r>
-              <w:rPr>
-                <w:sz w:val="18"/>
-                <w:szCs w:val="18"/>
-              </w:rPr>
-              <w:t xml:space="preserve">– the hash algorithm used to calculate value of the field </w:t>
+              <w:t xml:space="preserve"> – the hash algorithm used to calculate value of the field </w:t>
             </w:r>
             <w:proofErr w:type="spellStart"/>
             <w:r>
@@ -12950,14 +12656,7 @@
                 <w:sz w:val="18"/>
                 <w:szCs w:val="18"/>
               </w:rPr>
-              <w:t xml:space="preserve"> – the friendly</w:t>
-            </w:r>
-            <w:r>
-              <w:rPr>
-                <w:sz w:val="18"/>
-                <w:szCs w:val="18"/>
-              </w:rPr>
-              <w:t xml:space="preserve"> name of the token</w:t>
+              <w:t xml:space="preserve"> – the friendly name of the token</w:t>
             </w:r>
           </w:p>
           <w:p>
@@ -13342,14 +13041,7 @@
                 <w:sz w:val="18"/>
                 <w:szCs w:val="18"/>
               </w:rPr>
-              <w:t xml:space="preserve"> – the configuration download URLs of the </w:t>
-            </w:r>
-            <w:r>
-              <w:rPr>
-                <w:sz w:val="18"/>
-                <w:szCs w:val="18"/>
-              </w:rPr>
-              <w:t>added anchor</w:t>
+              <w:t xml:space="preserve"> – the configuration download URLs of the added anchor</w:t>
             </w:r>
           </w:p>
         </w:tc>
@@ -13852,15 +13544,7 @@
                 <w:sz w:val="18"/>
                 <w:szCs w:val="18"/>
               </w:rPr>
-              <w:t>conte</w:t>
-            </w:r>
-            <w:r>
-              <w:rPr>
-                <w:rFonts w:ascii="Courier New" w:hAnsi="Courier New"/>
-                <w:sz w:val="18"/>
-                <w:szCs w:val="18"/>
-              </w:rPr>
-              <w:t>ntIdentifier</w:t>
+              <w:t>contentIdentifier</w:t>
             </w:r>
             <w:proofErr w:type="spellEnd"/>
             <w:r>
@@ -14131,14 +13815,7 @@
                 <w:sz w:val="18"/>
                 <w:szCs w:val="18"/>
               </w:rPr>
-              <w:t xml:space="preserve">Edit </w:t>
-            </w:r>
-            <w:r>
-              <w:rPr>
-                <w:sz w:val="18"/>
-                <w:szCs w:val="18"/>
-              </w:rPr>
-              <w:t>central server address</w:t>
+              <w:t>Edit central server address</w:t>
             </w:r>
           </w:p>
         </w:tc>
@@ -14276,14 +13953,7 @@
                 <w:sz w:val="18"/>
                 <w:szCs w:val="18"/>
               </w:rPr>
-              <w:t xml:space="preserve"> – the owner class of the management s</w:t>
-            </w:r>
-            <w:r>
-              <w:rPr>
-                <w:sz w:val="18"/>
-                <w:szCs w:val="18"/>
-              </w:rPr>
-              <w:t>ervices' security server</w:t>
+              <w:t xml:space="preserve"> – the owner class of the management services' security server</w:t>
             </w:r>
           </w:p>
           <w:p>
@@ -14551,14 +14221,7 @@
                 <w:sz w:val="18"/>
                 <w:szCs w:val="18"/>
               </w:rPr>
-              <w:t xml:space="preserve"> – the descriptio</w:t>
-            </w:r>
-            <w:r>
-              <w:rPr>
-                <w:sz w:val="18"/>
-                <w:szCs w:val="18"/>
-              </w:rPr>
-              <w:t>n of the added member class</w:t>
+              <w:t xml:space="preserve"> – the description of the added member class</w:t>
             </w:r>
           </w:p>
         </w:tc>
@@ -14975,14 +14638,7 @@
                 <w:sz w:val="18"/>
                 <w:szCs w:val="18"/>
               </w:rPr>
-              <w:t xml:space="preserve"> – the </w:t>
-            </w:r>
-            <w:r>
-              <w:rPr>
-                <w:sz w:val="18"/>
-                <w:szCs w:val="18"/>
-              </w:rPr>
-              <w:t>name of the uploaded backup file</w:t>
+              <w:t xml:space="preserve"> – the name of the uploaded backup file</w:t>
             </w:r>
           </w:p>
         </w:tc>
@@ -15383,10 +15039,7 @@
     </w:p>
     <w:p>
       <w:r>
-        <w:t xml:space="preserve">The audit log events related to </w:t>
-      </w:r>
-      <w:r>
-        <w:t>initialization.</w:t>
+        <w:t>The audit log events related to initialization.</w:t>
       </w:r>
     </w:p>
     <w:tbl>
@@ -15605,14 +15258,7 @@
                 <w:sz w:val="18"/>
                 <w:szCs w:val="18"/>
               </w:rPr>
-              <w:t xml:space="preserve"> – the UTC time when the anchor file </w:t>
-            </w:r>
-            <w:r>
-              <w:rPr>
-                <w:sz w:val="18"/>
-                <w:szCs w:val="18"/>
-              </w:rPr>
-              <w:t>was generated</w:t>
+              <w:t xml:space="preserve"> – the UTC time when the anchor file was generated</w:t>
             </w:r>
           </w:p>
         </w:tc>
@@ -15738,10 +15384,7 @@
     </w:p>
     <w:p>
       <w:r>
-        <w:t xml:space="preserve">The audit log events related to the </w:t>
-      </w:r>
-      <w:r>
-        <w:t xml:space="preserve">security server </w:t>
+        <w:t xml:space="preserve">The audit log events related to the security server </w:t>
       </w:r>
       <w:proofErr w:type="gramStart"/>
       <w:r>
@@ -16183,14 +15826,7 @@
                 <w:sz w:val="18"/>
                 <w:szCs w:val="18"/>
               </w:rPr>
-              <w:t xml:space="preserve"> – the identifier </w:t>
-            </w:r>
-            <w:r>
-              <w:rPr>
-                <w:sz w:val="18"/>
-                <w:szCs w:val="18"/>
-              </w:rPr>
-              <w:t>of the corresponding management request in the central server</w:t>
+              <w:t xml:space="preserve"> – the identifier of the corresponding management request in the central server</w:t>
             </w:r>
           </w:p>
           <w:p>
@@ -16448,14 +16084,7 @@
                 <w:sz w:val="18"/>
                 <w:szCs w:val="18"/>
               </w:rPr>
-              <w:t xml:space="preserve"> – the identifier of the del</w:t>
-            </w:r>
-            <w:r>
-              <w:rPr>
-                <w:sz w:val="18"/>
-                <w:szCs w:val="18"/>
-              </w:rPr>
-              <w:t>eted key</w:t>
+              <w:t xml:space="preserve"> – the identifier of the deleted key</w:t>
             </w:r>
           </w:p>
           <w:p>
@@ -16579,14 +16208,7 @@
                 <w:sz w:val="18"/>
                 <w:szCs w:val="18"/>
               </w:rPr>
-              <w:t xml:space="preserve"> – the list of hashes of t</w:t>
-            </w:r>
-            <w:r>
-              <w:rPr>
-                <w:sz w:val="18"/>
-                <w:szCs w:val="18"/>
-              </w:rPr>
-              <w:t>he deleted certificates</w:t>
+              <w:t xml:space="preserve"> – the list of hashes of the deleted certificates</w:t>
             </w:r>
           </w:p>
           <w:p>
@@ -16852,14 +16474,7 @@
                 <w:sz w:val="18"/>
                 <w:szCs w:val="18"/>
               </w:rPr>
-              <w:t xml:space="preserve"> – the client ide</w:t>
-            </w:r>
-            <w:r>
-              <w:rPr>
-                <w:sz w:val="18"/>
-                <w:szCs w:val="18"/>
-              </w:rPr>
-              <w:t>ntifier of the selected client</w:t>
+              <w:t xml:space="preserve"> – the client identifier of the selected client</w:t>
             </w:r>
           </w:p>
           <w:p>
@@ -16946,14 +16561,7 @@
                 <w:sz w:val="18"/>
                 <w:szCs w:val="18"/>
               </w:rPr>
-              <w:t xml:space="preserve"> – the flag indicating whether the added WSDL and all its services were dis</w:t>
-            </w:r>
-            <w:r>
-              <w:rPr>
-                <w:sz w:val="18"/>
-                <w:szCs w:val="18"/>
-              </w:rPr>
-              <w:t>abled</w:t>
+              <w:t xml:space="preserve"> – the flag indicating whether the added WSDL and all its services were disabled</w:t>
             </w:r>
           </w:p>
           <w:p>
@@ -17297,14 +16905,7 @@
                 <w:szCs w:val="18"/>
               </w:rPr>
               <w:lastRenderedPageBreak/>
-              <w:t>Enable service descri</w:t>
-            </w:r>
-            <w:r>
-              <w:rPr>
-                <w:sz w:val="18"/>
-                <w:szCs w:val="18"/>
-              </w:rPr>
-              <w:t>ption</w:t>
+              <w:t>Enable service description</w:t>
             </w:r>
           </w:p>
         </w:tc>
@@ -17473,14 +17074,7 @@
                 <w:sz w:val="18"/>
                 <w:szCs w:val="18"/>
               </w:rPr>
-              <w:t xml:space="preserve"> – th</w:t>
-            </w:r>
-            <w:r>
-              <w:rPr>
-                <w:sz w:val="18"/>
-                <w:szCs w:val="18"/>
-              </w:rPr>
-              <w:t>e client identifier of the selected client</w:t>
+              <w:t xml:space="preserve"> – the client identifier of the selected client</w:t>
             </w:r>
           </w:p>
           <w:p>
@@ -17777,14 +17371,7 @@
                 <w:sz w:val="18"/>
                 <w:szCs w:val="18"/>
               </w:rPr>
-              <w:t xml:space="preserve"> – the UR</w:t>
-            </w:r>
-            <w:r>
-              <w:rPr>
-                <w:sz w:val="18"/>
-                <w:szCs w:val="18"/>
-              </w:rPr>
-              <w:t>L of the added service description of the selected client</w:t>
+              <w:t xml:space="preserve"> – the URL of the added service description of the selected client</w:t>
             </w:r>
           </w:p>
           <w:p>
@@ -17924,14 +17511,7 @@
                 <w:sz w:val="18"/>
                 <w:szCs w:val="18"/>
               </w:rPr>
-              <w:t xml:space="preserve"> – the list o</w:t>
-            </w:r>
-            <w:r>
-              <w:rPr>
-                <w:sz w:val="18"/>
-                <w:szCs w:val="18"/>
-              </w:rPr>
-              <w:t>f services removed by the new WSDL</w:t>
+              <w:t xml:space="preserve"> – the list of services removed by the new WSDL</w:t>
             </w:r>
           </w:p>
         </w:tc>
@@ -18203,14 +17783,7 @@
                 <w:sz w:val="18"/>
                 <w:szCs w:val="18"/>
               </w:rPr>
-              <w:t xml:space="preserve"> – the flag indicating whether the certificate of the servi</w:t>
-            </w:r>
-            <w:r>
-              <w:rPr>
-                <w:sz w:val="18"/>
-                <w:szCs w:val="18"/>
-              </w:rPr>
-              <w:t>ce provider should be verified for TLS connections</w:t>
+              <w:t xml:space="preserve"> – the flag indicating whether the certificate of the service provider should be verified for TLS connections</w:t>
             </w:r>
           </w:p>
         </w:tc>
@@ -18343,14 +17916,7 @@
                 <w:sz w:val="18"/>
                 <w:szCs w:val="18"/>
               </w:rPr>
-              <w:t xml:space="preserve"> – the list of the selected subject ide</w:t>
-            </w:r>
-            <w:r>
-              <w:rPr>
-                <w:sz w:val="18"/>
-                <w:szCs w:val="18"/>
-              </w:rPr>
-              <w:t>ntifiers to which the access of the selected service granted</w:t>
+              <w:t xml:space="preserve"> – the list of the selected subject identifiers to which the access of the selected service granted</w:t>
             </w:r>
           </w:p>
         </w:tc>
@@ -18578,14 +18144,7 @@
                 <w:sz w:val="18"/>
                 <w:szCs w:val="18"/>
               </w:rPr>
-              <w:t xml:space="preserve"> – the selected subject identif</w:t>
-            </w:r>
-            <w:r>
-              <w:rPr>
-                <w:sz w:val="18"/>
-                <w:szCs w:val="18"/>
-              </w:rPr>
-              <w:t>ier</w:t>
+              <w:t xml:space="preserve"> – the selected subject identifier</w:t>
             </w:r>
           </w:p>
           <w:p>
@@ -18713,14 +18272,7 @@
                 <w:sz w:val="18"/>
                 <w:szCs w:val="18"/>
               </w:rPr>
-              <w:t xml:space="preserve"> – the selected subject identifie</w:t>
-            </w:r>
-            <w:r>
-              <w:rPr>
-                <w:sz w:val="18"/>
-                <w:szCs w:val="18"/>
-              </w:rPr>
-              <w:t>r</w:t>
+              <w:t xml:space="preserve"> – the selected subject identifier</w:t>
             </w:r>
           </w:p>
           <w:p>
@@ -18963,14 +18515,7 @@
                 <w:sz w:val="18"/>
                 <w:szCs w:val="18"/>
               </w:rPr>
-              <w:t xml:space="preserve"> – the hash of t</w:t>
-            </w:r>
-            <w:r>
-              <w:rPr>
-                <w:sz w:val="18"/>
-                <w:szCs w:val="18"/>
-              </w:rPr>
-              <w:t>he certificate added to the selected client</w:t>
+              <w:t xml:space="preserve"> – the hash of the certificate added to the selected client</w:t>
             </w:r>
           </w:p>
           <w:p>
@@ -19374,14 +18919,7 @@
                 <w:sz w:val="18"/>
                 <w:szCs w:val="18"/>
               </w:rPr>
-              <w:t xml:space="preserve"> – the code of the edited local group</w:t>
-            </w:r>
-            <w:r>
-              <w:rPr>
-                <w:sz w:val="18"/>
-                <w:szCs w:val="18"/>
-              </w:rPr>
-              <w:t xml:space="preserve"> of the selected client</w:t>
+              <w:t xml:space="preserve"> – the code of the edited local group of the selected client</w:t>
             </w:r>
           </w:p>
           <w:p>
@@ -19531,15 +19069,7 @@
                 <w:szCs w:val="18"/>
               </w:rPr>
               <w:lastRenderedPageBreak/>
-              <w:t>memberIde</w:t>
-            </w:r>
-            <w:r>
-              <w:rPr>
-                <w:rFonts w:ascii="Courier New" w:hAnsi="Courier New"/>
-                <w:sz w:val="18"/>
-                <w:szCs w:val="18"/>
-              </w:rPr>
-              <w:t>ntifiers</w:t>
+              <w:t>memberIdentifiers</w:t>
             </w:r>
             <w:proofErr w:type="spellEnd"/>
             <w:r>
@@ -19804,14 +19334,7 @@
                 <w:sz w:val="18"/>
                 <w:szCs w:val="18"/>
               </w:rPr>
-              <w:t xml:space="preserve"> – the descripti</w:t>
-            </w:r>
-            <w:r>
-              <w:rPr>
-                <w:sz w:val="18"/>
-                <w:szCs w:val="18"/>
-              </w:rPr>
-              <w:t xml:space="preserve">on of the deleted local group </w:t>
+              <w:t xml:space="preserve"> – the description of the deleted local group </w:t>
             </w:r>
           </w:p>
         </w:tc>
@@ -20126,14 +19649,7 @@
                 <w:sz w:val="18"/>
                 <w:szCs w:val="18"/>
               </w:rPr>
-              <w:t>Upload configurat</w:t>
-            </w:r>
-            <w:r>
-              <w:rPr>
-                <w:sz w:val="18"/>
-                <w:szCs w:val="18"/>
-              </w:rPr>
-              <w:t xml:space="preserve">ion anchor </w:t>
+              <w:t xml:space="preserve">Upload configuration anchor </w:t>
             </w:r>
           </w:p>
         </w:tc>
@@ -20469,14 +19985,7 @@
                 <w:sz w:val="18"/>
                 <w:szCs w:val="18"/>
               </w:rPr>
-              <w:t>Generate new</w:t>
-            </w:r>
-            <w:r>
-              <w:rPr>
-                <w:sz w:val="18"/>
-                <w:szCs w:val="18"/>
-              </w:rPr>
-              <w:t xml:space="preserve"> internal TLS key and certificate</w:t>
+              <w:t>Generate new internal TLS key and certificate</w:t>
             </w:r>
           </w:p>
         </w:tc>
@@ -20601,10 +20110,7 @@
     </w:p>
     <w:p>
       <w:r>
-        <w:t>The audit log events related to keys and ce</w:t>
-      </w:r>
-      <w:r>
-        <w:t>rtificates management</w:t>
+        <w:t>The audit log events related to keys and certificates management</w:t>
       </w:r>
     </w:p>
     <w:tbl>
@@ -21038,14 +20544,7 @@
                 <w:sz w:val="18"/>
                 <w:szCs w:val="18"/>
               </w:rPr>
-              <w:t xml:space="preserve"> – the serial num</w:t>
-            </w:r>
-            <w:r>
-              <w:rPr>
-                <w:sz w:val="18"/>
-                <w:szCs w:val="18"/>
-              </w:rPr>
-              <w:t>ber of the token</w:t>
+              <w:t xml:space="preserve"> – the serial number of the token</w:t>
             </w:r>
           </w:p>
           <w:p>
@@ -21319,14 +20818,7 @@
                 <w:sz w:val="18"/>
                 <w:szCs w:val="18"/>
               </w:rPr>
-              <w:t xml:space="preserve"> – the friendly name of</w:t>
-            </w:r>
-            <w:r>
-              <w:rPr>
-                <w:sz w:val="18"/>
-                <w:szCs w:val="18"/>
-              </w:rPr>
-              <w:t xml:space="preserve"> the token</w:t>
+              <w:t xml:space="preserve"> – the friendly name of the token</w:t>
             </w:r>
           </w:p>
           <w:p>
@@ -21484,14 +20976,7 @@
                 <w:sz w:val="18"/>
                 <w:szCs w:val="18"/>
               </w:rPr>
-              <w:t xml:space="preserve"> – the identifier of the token where the deleted key loc</w:t>
-            </w:r>
-            <w:r>
-              <w:rPr>
-                <w:sz w:val="18"/>
-                <w:szCs w:val="18"/>
-              </w:rPr>
-              <w:t>ated</w:t>
+              <w:t xml:space="preserve"> – the identifier of the token where the deleted key located</w:t>
             </w:r>
           </w:p>
           <w:p>
@@ -21883,14 +21368,7 @@
                 <w:sz w:val="18"/>
                 <w:szCs w:val="18"/>
               </w:rPr>
-              <w:t xml:space="preserve"> – the client identifier of the client which certificate reques</w:t>
-            </w:r>
-            <w:r>
-              <w:rPr>
-                <w:sz w:val="18"/>
-                <w:szCs w:val="18"/>
-              </w:rPr>
-              <w:t>t was generated</w:t>
+              <w:t xml:space="preserve"> – the client identifier of the client which certificate request was generated</w:t>
             </w:r>
             <w:bookmarkEnd w:id="60"/>
           </w:p>
@@ -22124,14 +21602,7 @@
                 <w:sz w:val="18"/>
                 <w:szCs w:val="18"/>
               </w:rPr>
-              <w:t xml:space="preserve"> – the friendly name of the t</w:t>
-            </w:r>
-            <w:r>
-              <w:rPr>
-                <w:sz w:val="18"/>
-                <w:szCs w:val="18"/>
-              </w:rPr>
-              <w:t>oken</w:t>
+              <w:t xml:space="preserve"> – the friendly name of the token</w:t>
             </w:r>
           </w:p>
           <w:p>
@@ -22318,14 +21789,7 @@
                 <w:sz w:val="18"/>
                 <w:szCs w:val="18"/>
               </w:rPr>
-              <w:t xml:space="preserve"> – the identifi</w:t>
-            </w:r>
-            <w:r>
-              <w:rPr>
-                <w:sz w:val="18"/>
-                <w:szCs w:val="18"/>
-              </w:rPr>
-              <w:t>er of the token used to generate the key</w:t>
+              <w:t xml:space="preserve"> – the identifier of the token used to generate the key</w:t>
             </w:r>
           </w:p>
           <w:p>
@@ -22557,14 +22021,7 @@
                 <w:sz w:val="18"/>
                 <w:szCs w:val="18"/>
               </w:rPr>
-              <w:t xml:space="preserve"> – the subject name of the generat</w:t>
-            </w:r>
-            <w:r>
-              <w:rPr>
-                <w:sz w:val="18"/>
-                <w:szCs w:val="18"/>
-              </w:rPr>
-              <w:t>ed certificate request</w:t>
+              <w:t xml:space="preserve"> – the subject name of the generated certificate request</w:t>
             </w:r>
           </w:p>
           <w:p>
@@ -22815,14 +22272,7 @@
                 <w:sz w:val="18"/>
                 <w:szCs w:val="18"/>
               </w:rPr>
-              <w:t xml:space="preserve"> </w:t>
-            </w:r>
-            <w:r>
-              <w:rPr>
-                <w:sz w:val="18"/>
-                <w:szCs w:val="18"/>
-              </w:rPr>
-              <w:t>signing certificate</w:t>
+              <w:t xml:space="preserve"> signing certificate</w:t>
             </w:r>
           </w:p>
         </w:tc>
@@ -23125,14 +22575,7 @@
                 <w:sz w:val="18"/>
                 <w:szCs w:val="18"/>
               </w:rPr>
-              <w:t xml:space="preserve"> –</w:t>
-            </w:r>
-            <w:r>
-              <w:rPr>
-                <w:sz w:val="18"/>
-                <w:szCs w:val="18"/>
-              </w:rPr>
-              <w:t xml:space="preserve"> the hash algorithm used to calculate value of the field </w:t>
+              <w:t xml:space="preserve"> – the hash algorithm used to calculate value of the field </w:t>
             </w:r>
             <w:proofErr w:type="spellStart"/>
             <w:r>
@@ -23240,14 +22683,7 @@
                 <w:sz w:val="18"/>
                 <w:szCs w:val="18"/>
               </w:rPr>
-              <w:t>del</w:t>
-            </w:r>
-            <w:r>
-              <w:rPr>
-                <w:sz w:val="18"/>
-                <w:szCs w:val="18"/>
-              </w:rPr>
-              <w:t>ete</w:t>
+              <w:t>delete</w:t>
             </w:r>
             <w:proofErr w:type="gramEnd"/>
             <w:r>
@@ -23580,14 +23016,7 @@
                 <w:sz w:val="18"/>
                 <w:szCs w:val="18"/>
               </w:rPr>
-              <w:t xml:space="preserve"> – the hash of the deleted ce</w:t>
-            </w:r>
-            <w:r>
-              <w:rPr>
-                <w:sz w:val="18"/>
-                <w:szCs w:val="18"/>
-              </w:rPr>
-              <w:t>rtificate</w:t>
+              <w:t xml:space="preserve"> – the hash of the deleted certificate</w:t>
             </w:r>
           </w:p>
           <w:p>
@@ -24085,14 +23514,7 @@
                 <w:sz w:val="18"/>
                 <w:szCs w:val="18"/>
               </w:rPr>
-              <w:t xml:space="preserve"> the enab</w:t>
-            </w:r>
-            <w:r>
-              <w:rPr>
-                <w:sz w:val="18"/>
-                <w:szCs w:val="18"/>
-              </w:rPr>
-              <w:t>led certificate located</w:t>
+              <w:t xml:space="preserve"> the enabled certificate located</w:t>
             </w:r>
           </w:p>
           <w:p>
@@ -24253,14 +23675,7 @@
                 <w:sz w:val="18"/>
                 <w:szCs w:val="18"/>
               </w:rPr>
-              <w:t xml:space="preserve"> – the key us</w:t>
-            </w:r>
-            <w:r>
-              <w:rPr>
-                <w:sz w:val="18"/>
-                <w:szCs w:val="18"/>
-              </w:rPr>
-              <w:t>age</w:t>
+              <w:t xml:space="preserve"> – the key usage</w:t>
             </w:r>
           </w:p>
           <w:p>
@@ -24567,15 +23982,7 @@
                 <w:sz w:val="18"/>
                 <w:szCs w:val="18"/>
               </w:rPr>
-              <w:t>keyFriendly</w:t>
-            </w:r>
-            <w:r>
-              <w:rPr>
-                <w:rFonts w:ascii="Courier New" w:hAnsi="Courier New"/>
-                <w:sz w:val="18"/>
-                <w:szCs w:val="18"/>
-              </w:rPr>
-              <w:t>Name</w:t>
+              <w:t>keyFriendlyName</w:t>
             </w:r>
             <w:proofErr w:type="spellEnd"/>
             <w:r>
@@ -24738,14 +24145,7 @@
                 <w:sz w:val="18"/>
                 <w:szCs w:val="18"/>
               </w:rPr>
-              <w:t xml:space="preserve">Register </w:t>
-            </w:r>
-            <w:r>
-              <w:rPr>
-                <w:sz w:val="18"/>
-                <w:szCs w:val="18"/>
-              </w:rPr>
-              <w:t xml:space="preserve">authentication certificate </w:t>
+              <w:t xml:space="preserve">Register authentication certificate </w:t>
             </w:r>
           </w:p>
         </w:tc>
@@ -24960,14 +24360,7 @@
                 <w:sz w:val="18"/>
                 <w:szCs w:val="18"/>
               </w:rPr>
-              <w:t xml:space="preserve"> – the hash algorithm used to calculate value o</w:t>
-            </w:r>
-            <w:r>
-              <w:rPr>
-                <w:sz w:val="18"/>
-                <w:szCs w:val="18"/>
-              </w:rPr>
-              <w:t xml:space="preserve">f field </w:t>
+              <w:t xml:space="preserve"> – the hash algorithm used to calculate value of field </w:t>
             </w:r>
             <w:proofErr w:type="spellStart"/>
             <w:r>
@@ -25246,14 +24639,7 @@
                 <w:sz w:val="18"/>
                 <w:szCs w:val="18"/>
               </w:rPr>
-              <w:t xml:space="preserve"> – the identifie</w:t>
-            </w:r>
-            <w:r>
-              <w:rPr>
-                <w:sz w:val="18"/>
-                <w:szCs w:val="18"/>
-              </w:rPr>
-              <w:t xml:space="preserve">r of the key </w:t>
+              <w:t xml:space="preserve"> – the identifier of the key </w:t>
             </w:r>
             <w:proofErr w:type="gramStart"/>
             <w:r>
@@ -25356,14 +24742,7 @@
                 <w:sz w:val="18"/>
                 <w:szCs w:val="18"/>
               </w:rPr>
-              <w:t xml:space="preserve"> – the hash algorithm used to calculate v</w:t>
-            </w:r>
-            <w:r>
-              <w:rPr>
-                <w:sz w:val="18"/>
-                <w:szCs w:val="18"/>
-              </w:rPr>
-              <w:t xml:space="preserve">alue of the field </w:t>
+              <w:t xml:space="preserve"> – the hash algorithm used to calculate value of the field </w:t>
             </w:r>
             <w:proofErr w:type="spellStart"/>
             <w:r>
@@ -25632,14 +25011,7 @@
                 <w:sz w:val="18"/>
                 <w:szCs w:val="18"/>
               </w:rPr>
-              <w:t xml:space="preserve"> the unregistered authenticati</w:t>
-            </w:r>
-            <w:r>
-              <w:rPr>
-                <w:sz w:val="18"/>
-                <w:szCs w:val="18"/>
-              </w:rPr>
-              <w:t>on certificate</w:t>
+              <w:t xml:space="preserve"> the unregistered authentication certificate</w:t>
             </w:r>
           </w:p>
           <w:p>
@@ -25765,14 +25137,7 @@
                 <w:sz w:val="18"/>
                 <w:szCs w:val="18"/>
               </w:rPr>
-              <w:t xml:space="preserve"> – the s</w:t>
-            </w:r>
-            <w:r>
-              <w:rPr>
-                <w:sz w:val="18"/>
-                <w:szCs w:val="18"/>
-              </w:rPr>
-              <w:t>tatus of the unregistered certificate</w:t>
+              <w:t xml:space="preserve"> – the status of the unregistered certificate</w:t>
             </w:r>
           </w:p>
         </w:tc>
@@ -26082,16 +25447,7 @@
                 <w:szCs w:val="18"/>
               </w:rPr>
               <w:lastRenderedPageBreak/>
-              <w:t>E</w:t>
-            </w:r>
-            <w:r>
-              <w:rPr>
-                <w:b/>
-                <w:bCs/>
-                <w:sz w:val="18"/>
-                <w:szCs w:val="18"/>
-              </w:rPr>
-              <w:t>vent</w:t>
+              <w:t>Event</w:t>
             </w:r>
           </w:p>
         </w:tc>
@@ -26778,14 +26134,7 @@
                 <w:sz w:val="18"/>
                 <w:szCs w:val="18"/>
               </w:rPr>
-              <w:t xml:space="preserve"> re</w:t>
-            </w:r>
-            <w:r>
-              <w:rPr>
-                <w:sz w:val="18"/>
-                <w:szCs w:val="18"/>
-              </w:rPr>
-              <w:t xml:space="preserve">move </w:t>
+              <w:t xml:space="preserve"> remove </w:t>
             </w:r>
           </w:p>
         </w:tc>
@@ -26885,10 +26234,7 @@
     </w:p>
     <w:p>
       <w:r>
-        <w:t xml:space="preserve">The audit log events related to technical events, such as authentication failures. Except for Key management API log in </w:t>
-      </w:r>
-      <w:r>
-        <w:t>event, these events are only logged if they fail.</w:t>
+        <w:t>The audit log events related to technical events, such as authentication failures. Except for Key management API log in event, these events are only logged if they fail.</w:t>
       </w:r>
     </w:p>
     <w:tbl>
@@ -27170,14 +26516,7 @@
                 <w:sz w:val="18"/>
                 <w:szCs w:val="18"/>
               </w:rPr>
-              <w:t xml:space="preserve"> user did not have permission to do an operation which is not an audit logged </w:t>
-            </w:r>
-            <w:r>
-              <w:rPr>
-                <w:sz w:val="18"/>
-                <w:szCs w:val="18"/>
-              </w:rPr>
-              <w:t>event)</w:t>
+              <w:t xml:space="preserve"> user did not have permission to do an operation which is not an audit logged event)</w:t>
             </w:r>
           </w:p>
         </w:tc>
@@ -28102,14 +27441,7 @@
                 <w:sz w:val="18"/>
                 <w:szCs w:val="18"/>
               </w:rPr>
-              <w:t xml:space="preserve"> – the identifier o</w:t>
-            </w:r>
-            <w:r>
-              <w:rPr>
-                <w:sz w:val="18"/>
-                <w:szCs w:val="18"/>
-              </w:rPr>
-              <w:t>f the token logged in</w:t>
+              <w:t xml:space="preserve"> – the identifier of the token logged in</w:t>
             </w:r>
           </w:p>
         </w:tc>
@@ -28435,14 +27767,7 @@
                 <w:sz w:val="18"/>
                 <w:szCs w:val="18"/>
               </w:rPr>
-              <w:t xml:space="preserve"> – the client identifier of the client whic</w:t>
-            </w:r>
-            <w:r>
-              <w:rPr>
-                <w:sz w:val="18"/>
-                <w:szCs w:val="18"/>
-              </w:rPr>
-              <w:t>h certificate request was generated</w:t>
+              <w:t xml:space="preserve"> – the client identifier of the client which certificate request was generated</w:t>
             </w:r>
           </w:p>
           <w:p>
@@ -28508,8 +27833,12 @@
     </w:tbl>
     <w:p/>
     <w:sectPr>
-      <w:headerReference w:type="default" r:id="rId10"/>
-      <w:footerReference w:type="default" r:id="rId11"/>
+      <w:headerReference w:type="even" r:id="rId10"/>
+      <w:headerReference w:type="default" r:id="rId11"/>
+      <w:footerReference w:type="even" r:id="rId12"/>
+      <w:footerReference w:type="default" r:id="rId13"/>
+      <w:headerReference w:type="first" r:id="rId14"/>
+      <w:footerReference w:type="first" r:id="rId15"/>
       <w:pgSz w:w="11906" w:h="16838"/>
       <w:pgMar w:top="1539" w:right="1422" w:bottom="1831" w:left="1559" w:header="1049" w:footer="850" w:gutter="0"/>
       <w:cols w:space="708"/>
@@ -28546,6 +27875,16 @@
 </file>
 
 <file path=word/footer1.xml><?xml version="1.0" encoding="utf-8"?>
+<w:ftr xmlns:wpc="http://schemas.microsoft.com/office/word/2010/wordprocessingCanvas" xmlns:cx="http://schemas.microsoft.com/office/drawing/2014/chartex" xmlns:cx1="http://schemas.microsoft.com/office/drawing/2015/9/8/chartex" xmlns:cx2="http://schemas.microsoft.com/office/drawing/2015/10/21/chartex" xmlns:cx3="http://schemas.microsoft.com/office/drawing/2016/5/9/chartex" xmlns:cx4="http://schemas.microsoft.com/office/drawing/2016/5/10/chartex" xmlns:cx5="http://schemas.microsoft.com/office/drawing/2016/5/11/chartex" xmlns:cx6="http://schemas.microsoft.com/office/drawing/2016/5/12/chartex" xmlns:cx7="http://schemas.microsoft.com/office/drawing/2016/5/13/chartex" xmlns:cx8="http://schemas.microsoft.com/office/drawing/2016/5/14/chartex" xmlns:mc="http://schemas.openxmlformats.org/markup-compatibility/2006" xmlns:aink="http://schemas.microsoft.com/office/drawing/2016/ink" xmlns:am3d="http://schemas.microsoft.com/office/drawing/2017/model3d" xmlns:o="urn:schemas-microsoft-com:office:office" xmlns:oel="http://schemas.microsoft.com/office/2019/extlst" xmlns:r="http://schemas.openxmlformats.org/officeDocument/2006/relationships" xmlns:m="http://schemas.openxmlformats.org/officeDocument/2006/math" xmlns:v="urn:schemas-microsoft-com:vml" xmlns:wp14="http://schemas.microsoft.com/office/word/2010/wordprocessingDrawing" xmlns:wp="http://schemas.openxmlformats.org/drawingml/2006/wordprocessingDrawing" xmlns:w10="urn:schemas-microsoft-com:office:word" xmlns:w="http://schemas.openxmlformats.org/wordprocessingml/2006/main" xmlns:w14="http://schemas.microsoft.com/office/word/2010/wordml" xmlns:w15="http://schemas.microsoft.com/office/word/2012/wordml" xmlns:w16cex="http://schemas.microsoft.com/office/word/2018/wordml/cex" xmlns:w16cid="http://schemas.microsoft.com/office/word/2016/wordml/cid" xmlns:w16="http://schemas.microsoft.com/office/word/2018/wordml" xmlns:w16sdtdh="http://schemas.microsoft.com/office/word/2020/wordml/sdtdatahash" xmlns:w16se="http://schemas.microsoft.com/office/word/2015/wordml/symex" xmlns:wpg="http://schemas.microsoft.com/office/word/2010/wordprocessingGroup" xmlns:wpi="http://schemas.microsoft.com/office/word/2010/wordprocessingInk" xmlns:wne="http://schemas.microsoft.com/office/word/2006/wordml" xmlns:wps="http://schemas.microsoft.com/office/word/2010/wordprocessingShape" mc:Ignorable="w14 w15 w16se w16cid w16 w16cex w16sdtdh wp14">
+  <w:p>
+    <w:pPr>
+      <w:pStyle w:val="Footer"/>
+    </w:pPr>
+  </w:p>
+</w:ftr>
+</file>
+
+<file path=word/footer2.xml><?xml version="1.0" encoding="utf-8"?>
 <w:ftr xmlns:wpc="http://schemas.microsoft.com/office/word/2010/wordprocessingCanvas" xmlns:cx="http://schemas.microsoft.com/office/drawing/2014/chartex" xmlns:cx1="http://schemas.microsoft.com/office/drawing/2015/9/8/chartex" xmlns:cx2="http://schemas.microsoft.com/office/drawing/2015/10/21/chartex" xmlns:cx3="http://schemas.microsoft.com/office/drawing/2016/5/9/chartex" xmlns:cx4="http://schemas.microsoft.com/office/drawing/2016/5/10/chartex" xmlns:cx5="http://schemas.microsoft.com/office/drawing/2016/5/11/chartex" xmlns:cx6="http://schemas.microsoft.com/office/drawing/2016/5/12/chartex" xmlns:cx7="http://schemas.microsoft.com/office/drawing/2016/5/13/chartex" xmlns:cx8="http://schemas.microsoft.com/office/drawing/2016/5/14/chartex" xmlns:mc="http://schemas.openxmlformats.org/markup-compatibility/2006" xmlns:aink="http://schemas.microsoft.com/office/drawing/2016/ink" xmlns:am3d="http://schemas.microsoft.com/office/drawing/2017/model3d" xmlns:o="urn:schemas-microsoft-com:office:office" xmlns:oel="http://schemas.microsoft.com/office/2019/extlst" xmlns:r="http://schemas.openxmlformats.org/officeDocument/2006/relationships" xmlns:m="http://schemas.openxmlformats.org/officeDocument/2006/math" xmlns:v="urn:schemas-microsoft-com:vml" xmlns:wp14="http://schemas.microsoft.com/office/word/2010/wordprocessingDrawing" xmlns:wp="http://schemas.openxmlformats.org/drawingml/2006/wordprocessingDrawing" xmlns:w10="urn:schemas-microsoft-com:office:word" xmlns:w="http://schemas.openxmlformats.org/wordprocessingml/2006/main" xmlns:w14="http://schemas.microsoft.com/office/word/2010/wordml" xmlns:w15="http://schemas.microsoft.com/office/word/2012/wordml" xmlns:w16cex="http://schemas.microsoft.com/office/word/2018/wordml/cex" xmlns:w16cid="http://schemas.microsoft.com/office/word/2016/wordml/cid" xmlns:w16="http://schemas.microsoft.com/office/word/2018/wordml" xmlns:w16sdtdh="http://schemas.microsoft.com/office/word/2020/wordml/sdtdatahash" xmlns:w16se="http://schemas.microsoft.com/office/word/2015/wordml/symex" xmlns:wpg="http://schemas.microsoft.com/office/word/2010/wordprocessingGroup" xmlns:wpi="http://schemas.microsoft.com/office/word/2010/wordprocessingInk" xmlns:wne="http://schemas.microsoft.com/office/word/2006/wordml" xmlns:wps="http://schemas.microsoft.com/office/word/2010/wordprocessingShape" mc:Ignorable="w14 w15 w16se w16cid w16 w16cex w16sdtdh wp14">
   <w:p>
     <w:pPr>
@@ -28593,19 +27932,7 @@
       <w:tab/>
     </w:r>
     <w:r>
-      <w:fldChar w:fldCharType="begin"/>
-    </w:r>
-    <w:r>
-      <w:instrText>KEYWORDS</w:instrText>
-    </w:r>
-    <w:r>
-      <w:fldChar w:fldCharType="separate"/>
-    </w:r>
-    <w:r>
-      <w:t>1.9</w:t>
-    </w:r>
-    <w:r>
-      <w:fldChar w:fldCharType="end"/>
+      <w:t>1.10</w:t>
     </w:r>
   </w:p>
   <w:p>
@@ -28625,10 +27952,22 @@
       <w:fldChar w:fldCharType="separate"/>
     </w:r>
     <w:r>
-      <w:t>14.9.2021</w:t>
+      <w:t>25</w:t>
+    </w:r>
+    <w:r>
+      <w:t>.</w:t>
+    </w:r>
+    <w:r>
+      <w:t>11</w:t>
+    </w:r>
+    <w:r>
+      <w:t>.202</w:t>
     </w:r>
     <w:r>
       <w:fldChar w:fldCharType="end"/>
+    </w:r>
+    <w:r>
+      <w:t>2</w:t>
     </w:r>
     <w:r>
       <w:tab/>
@@ -28670,6 +28009,16 @@
 </w:ftr>
 </file>
 
+<file path=word/footer3.xml><?xml version="1.0" encoding="utf-8"?>
+<w:ftr xmlns:wpc="http://schemas.microsoft.com/office/word/2010/wordprocessingCanvas" xmlns:cx="http://schemas.microsoft.com/office/drawing/2014/chartex" xmlns:cx1="http://schemas.microsoft.com/office/drawing/2015/9/8/chartex" xmlns:cx2="http://schemas.microsoft.com/office/drawing/2015/10/21/chartex" xmlns:cx3="http://schemas.microsoft.com/office/drawing/2016/5/9/chartex" xmlns:cx4="http://schemas.microsoft.com/office/drawing/2016/5/10/chartex" xmlns:cx5="http://schemas.microsoft.com/office/drawing/2016/5/11/chartex" xmlns:cx6="http://schemas.microsoft.com/office/drawing/2016/5/12/chartex" xmlns:cx7="http://schemas.microsoft.com/office/drawing/2016/5/13/chartex" xmlns:cx8="http://schemas.microsoft.com/office/drawing/2016/5/14/chartex" xmlns:mc="http://schemas.openxmlformats.org/markup-compatibility/2006" xmlns:aink="http://schemas.microsoft.com/office/drawing/2016/ink" xmlns:am3d="http://schemas.microsoft.com/office/drawing/2017/model3d" xmlns:o="urn:schemas-microsoft-com:office:office" xmlns:oel="http://schemas.microsoft.com/office/2019/extlst" xmlns:r="http://schemas.openxmlformats.org/officeDocument/2006/relationships" xmlns:m="http://schemas.openxmlformats.org/officeDocument/2006/math" xmlns:v="urn:schemas-microsoft-com:vml" xmlns:wp14="http://schemas.microsoft.com/office/word/2010/wordprocessingDrawing" xmlns:wp="http://schemas.openxmlformats.org/drawingml/2006/wordprocessingDrawing" xmlns:w10="urn:schemas-microsoft-com:office:word" xmlns:w="http://schemas.openxmlformats.org/wordprocessingml/2006/main" xmlns:w14="http://schemas.microsoft.com/office/word/2010/wordml" xmlns:w15="http://schemas.microsoft.com/office/word/2012/wordml" xmlns:w16cex="http://schemas.microsoft.com/office/word/2018/wordml/cex" xmlns:w16cid="http://schemas.microsoft.com/office/word/2016/wordml/cid" xmlns:w16="http://schemas.microsoft.com/office/word/2018/wordml" xmlns:w16sdtdh="http://schemas.microsoft.com/office/word/2020/wordml/sdtdatahash" xmlns:w16se="http://schemas.microsoft.com/office/word/2015/wordml/symex" xmlns:wpg="http://schemas.microsoft.com/office/word/2010/wordprocessingGroup" xmlns:wpi="http://schemas.microsoft.com/office/word/2010/wordprocessingInk" xmlns:wne="http://schemas.microsoft.com/office/word/2006/wordml" xmlns:wps="http://schemas.microsoft.com/office/word/2010/wordprocessingShape" mc:Ignorable="w14 w15 w16se w16cid w16 w16cex w16sdtdh wp14">
+  <w:p>
+    <w:pPr>
+      <w:pStyle w:val="Footer"/>
+    </w:pPr>
+  </w:p>
+</w:ftr>
+</file>
+
 <file path=word/footnotes.xml><?xml version="1.0" encoding="utf-8"?>
 <w:footnotes xmlns:wpc="http://schemas.microsoft.com/office/word/2010/wordprocessingCanvas" xmlns:cx="http://schemas.microsoft.com/office/drawing/2014/chartex" xmlns:cx1="http://schemas.microsoft.com/office/drawing/2015/9/8/chartex" xmlns:cx2="http://schemas.microsoft.com/office/drawing/2015/10/21/chartex" xmlns:cx3="http://schemas.microsoft.com/office/drawing/2016/5/9/chartex" xmlns:cx4="http://schemas.microsoft.com/office/drawing/2016/5/10/chartex" xmlns:cx5="http://schemas.microsoft.com/office/drawing/2016/5/11/chartex" xmlns:cx6="http://schemas.microsoft.com/office/drawing/2016/5/12/chartex" xmlns:cx7="http://schemas.microsoft.com/office/drawing/2016/5/13/chartex" xmlns:cx8="http://schemas.microsoft.com/office/drawing/2016/5/14/chartex" xmlns:mc="http://schemas.openxmlformats.org/markup-compatibility/2006" xmlns:aink="http://schemas.microsoft.com/office/drawing/2016/ink" xmlns:am3d="http://schemas.microsoft.com/office/drawing/2017/model3d" xmlns:o="urn:schemas-microsoft-com:office:office" xmlns:oel="http://schemas.microsoft.com/office/2019/extlst" xmlns:r="http://schemas.openxmlformats.org/officeDocument/2006/relationships" xmlns:m="http://schemas.openxmlformats.org/officeDocument/2006/math" xmlns:v="urn:schemas-microsoft-com:vml" xmlns:wp14="http://schemas.microsoft.com/office/word/2010/wordprocessingDrawing" xmlns:wp="http://schemas.openxmlformats.org/drawingml/2006/wordprocessingDrawing" xmlns:w10="urn:schemas-microsoft-com:office:word" xmlns:w="http://schemas.openxmlformats.org/wordprocessingml/2006/main" xmlns:w14="http://schemas.microsoft.com/office/word/2010/wordml" xmlns:w15="http://schemas.microsoft.com/office/word/2012/wordml" xmlns:w16cex="http://schemas.microsoft.com/office/word/2018/wordml/cex" xmlns:w16cid="http://schemas.microsoft.com/office/word/2016/wordml/cid" xmlns:w16="http://schemas.microsoft.com/office/word/2018/wordml" xmlns:w16sdtdh="http://schemas.microsoft.com/office/word/2020/wordml/sdtdatahash" xmlns:w16se="http://schemas.microsoft.com/office/word/2015/wordml/symex" xmlns:wpg="http://schemas.microsoft.com/office/word/2010/wordprocessingGroup" xmlns:wpi="http://schemas.microsoft.com/office/word/2010/wordprocessingInk" xmlns:wne="http://schemas.microsoft.com/office/word/2006/wordml" xmlns:wps="http://schemas.microsoft.com/office/word/2010/wordprocessingShape" mc:Ignorable="w14 w15 w16se w16cid w16 w16cex w16sdtdh wp14">
   <w:footnote w:type="separator" w:id="-1">
@@ -28700,6 +28049,16 @@
   <w:p>
     <w:pPr>
       <w:pStyle w:val="Header"/>
+    </w:pPr>
+  </w:p>
+</w:hdr>
+</file>
+
+<file path=word/header2.xml><?xml version="1.0" encoding="utf-8"?>
+<w:hdr xmlns:wpc="http://schemas.microsoft.com/office/word/2010/wordprocessingCanvas" xmlns:cx="http://schemas.microsoft.com/office/drawing/2014/chartex" xmlns:cx1="http://schemas.microsoft.com/office/drawing/2015/9/8/chartex" xmlns:cx2="http://schemas.microsoft.com/office/drawing/2015/10/21/chartex" xmlns:cx3="http://schemas.microsoft.com/office/drawing/2016/5/9/chartex" xmlns:cx4="http://schemas.microsoft.com/office/drawing/2016/5/10/chartex" xmlns:cx5="http://schemas.microsoft.com/office/drawing/2016/5/11/chartex" xmlns:cx6="http://schemas.microsoft.com/office/drawing/2016/5/12/chartex" xmlns:cx7="http://schemas.microsoft.com/office/drawing/2016/5/13/chartex" xmlns:cx8="http://schemas.microsoft.com/office/drawing/2016/5/14/chartex" xmlns:mc="http://schemas.openxmlformats.org/markup-compatibility/2006" xmlns:aink="http://schemas.microsoft.com/office/drawing/2016/ink" xmlns:am3d="http://schemas.microsoft.com/office/drawing/2017/model3d" xmlns:o="urn:schemas-microsoft-com:office:office" xmlns:oel="http://schemas.microsoft.com/office/2019/extlst" xmlns:r="http://schemas.openxmlformats.org/officeDocument/2006/relationships" xmlns:m="http://schemas.openxmlformats.org/officeDocument/2006/math" xmlns:v="urn:schemas-microsoft-com:vml" xmlns:wp14="http://schemas.microsoft.com/office/word/2010/wordprocessingDrawing" xmlns:wp="http://schemas.openxmlformats.org/drawingml/2006/wordprocessingDrawing" xmlns:w10="urn:schemas-microsoft-com:office:word" xmlns:w="http://schemas.openxmlformats.org/wordprocessingml/2006/main" xmlns:w14="http://schemas.microsoft.com/office/word/2010/wordml" xmlns:w15="http://schemas.microsoft.com/office/word/2012/wordml" xmlns:w16cex="http://schemas.microsoft.com/office/word/2018/wordml/cex" xmlns:w16cid="http://schemas.microsoft.com/office/word/2016/wordml/cid" xmlns:w16="http://schemas.microsoft.com/office/word/2018/wordml" xmlns:w16sdtdh="http://schemas.microsoft.com/office/word/2020/wordml/sdtdatahash" xmlns:w16se="http://schemas.microsoft.com/office/word/2015/wordml/symex" xmlns:wpg="http://schemas.microsoft.com/office/word/2010/wordprocessingGroup" xmlns:wpi="http://schemas.microsoft.com/office/word/2010/wordprocessingInk" xmlns:wne="http://schemas.microsoft.com/office/word/2006/wordml" xmlns:wps="http://schemas.microsoft.com/office/word/2010/wordprocessingShape" mc:Ignorable="w14 w15 w16se w16cid w16 w16cex w16sdtdh wp14">
+  <w:p>
+    <w:pPr>
+      <w:pStyle w:val="Header"/>
       <w:jc w:val="right"/>
     </w:pPr>
     <w:r>
@@ -28714,6 +28073,16 @@
     <w:r>
       <w:fldChar w:fldCharType="end"/>
     </w:r>
+  </w:p>
+</w:hdr>
+</file>
+
+<file path=word/header3.xml><?xml version="1.0" encoding="utf-8"?>
+<w:hdr xmlns:wpc="http://schemas.microsoft.com/office/word/2010/wordprocessingCanvas" xmlns:cx="http://schemas.microsoft.com/office/drawing/2014/chartex" xmlns:cx1="http://schemas.microsoft.com/office/drawing/2015/9/8/chartex" xmlns:cx2="http://schemas.microsoft.com/office/drawing/2015/10/21/chartex" xmlns:cx3="http://schemas.microsoft.com/office/drawing/2016/5/9/chartex" xmlns:cx4="http://schemas.microsoft.com/office/drawing/2016/5/10/chartex" xmlns:cx5="http://schemas.microsoft.com/office/drawing/2016/5/11/chartex" xmlns:cx6="http://schemas.microsoft.com/office/drawing/2016/5/12/chartex" xmlns:cx7="http://schemas.microsoft.com/office/drawing/2016/5/13/chartex" xmlns:cx8="http://schemas.microsoft.com/office/drawing/2016/5/14/chartex" xmlns:mc="http://schemas.openxmlformats.org/markup-compatibility/2006" xmlns:aink="http://schemas.microsoft.com/office/drawing/2016/ink" xmlns:am3d="http://schemas.microsoft.com/office/drawing/2017/model3d" xmlns:o="urn:schemas-microsoft-com:office:office" xmlns:oel="http://schemas.microsoft.com/office/2019/extlst" xmlns:r="http://schemas.openxmlformats.org/officeDocument/2006/relationships" xmlns:m="http://schemas.openxmlformats.org/officeDocument/2006/math" xmlns:v="urn:schemas-microsoft-com:vml" xmlns:wp14="http://schemas.microsoft.com/office/word/2010/wordprocessingDrawing" xmlns:wp="http://schemas.openxmlformats.org/drawingml/2006/wordprocessingDrawing" xmlns:w10="urn:schemas-microsoft-com:office:word" xmlns:w="http://schemas.openxmlformats.org/wordprocessingml/2006/main" xmlns:w14="http://schemas.microsoft.com/office/word/2010/wordml" xmlns:w15="http://schemas.microsoft.com/office/word/2012/wordml" xmlns:w16cex="http://schemas.microsoft.com/office/word/2018/wordml/cex" xmlns:w16cid="http://schemas.microsoft.com/office/word/2016/wordml/cid" xmlns:w16="http://schemas.microsoft.com/office/word/2018/wordml" xmlns:w16sdtdh="http://schemas.microsoft.com/office/word/2020/wordml/sdtdatahash" xmlns:w16se="http://schemas.microsoft.com/office/word/2015/wordml/symex" xmlns:wpg="http://schemas.microsoft.com/office/word/2010/wordprocessingGroup" xmlns:wpi="http://schemas.microsoft.com/office/word/2010/wordprocessingInk" xmlns:wne="http://schemas.microsoft.com/office/word/2006/wordml" xmlns:wps="http://schemas.microsoft.com/office/word/2010/wordprocessingShape" mc:Ignorable="w14 w15 w16se w16cid w16 w16cex w16sdtdh wp14">
+  <w:p>
+    <w:pPr>
+      <w:pStyle w:val="Header"/>
+    </w:pPr>
   </w:p>
 </w:hdr>
 </file>

</xml_diff>